<commit_message>
made changes to template.docx:
</commit_message>
<xml_diff>
--- a/templates/FU_TEMPLATE_Klickovich.docx
+++ b/templates/FU_TEMPLATE_Klickovich.docx
@@ -95,7 +95,6 @@
         </w:rPr>
         <w:t>PATIENT NAME</w:t>
       </w:r>
-      <w:proofErr w:type="gramStart"/>
       <w:r>
         <w:rPr>
           <w:bCs/>
@@ -127,16 +126,7 @@
           <w:bCs/>
           <w:sz w:val="20"/>
         </w:rPr>
-        <w:t>{</w:t>
-      </w:r>
-      <w:proofErr w:type="gramEnd"/>
-      <w:r>
-        <w:rPr>
-          <w:rFonts w:asciiTheme="minorHAnsi" w:hAnsiTheme="minorHAnsi" w:cstheme="minorHAnsi"/>
-          <w:bCs/>
-          <w:sz w:val="20"/>
-        </w:rPr>
-        <w:t>{</w:t>
+        <w:t>{{</w:t>
       </w:r>
       <w:proofErr w:type="spellStart"/>
       <w:r>
@@ -177,7 +167,6 @@
         </w:rPr>
         <w:t>DATE OF BIRTH</w:t>
       </w:r>
-      <w:proofErr w:type="gramStart"/>
       <w:r>
         <w:rPr>
           <w:rFonts w:asciiTheme="minorHAnsi" w:hAnsiTheme="minorHAnsi" w:cstheme="minorHAnsi"/>
@@ -200,16 +189,7 @@
           <w:bCs/>
           <w:sz w:val="20"/>
         </w:rPr>
-        <w:t>{</w:t>
-      </w:r>
-      <w:proofErr w:type="gramEnd"/>
-      <w:r>
-        <w:rPr>
-          <w:rFonts w:asciiTheme="minorHAnsi" w:hAnsiTheme="minorHAnsi" w:cstheme="minorHAnsi"/>
-          <w:bCs/>
-          <w:sz w:val="20"/>
-        </w:rPr>
-        <w:t>{dob}}</w:t>
+        <w:t>{{dob}}</w:t>
       </w:r>
     </w:p>
     <w:p>
@@ -430,7 +410,6 @@
         </w:rPr>
         <w:t>Provider</w:t>
       </w:r>
-      <w:proofErr w:type="gramStart"/>
       <w:r>
         <w:rPr>
           <w:rFonts w:asciiTheme="minorHAnsi" w:hAnsiTheme="minorHAnsi" w:cstheme="minorHAnsi"/>
@@ -446,16 +425,7 @@
           <w:bCs/>
           <w:sz w:val="20"/>
         </w:rPr>
-        <w:t>{</w:t>
-      </w:r>
-      <w:proofErr w:type="gramEnd"/>
-      <w:r>
-        <w:rPr>
-          <w:rFonts w:asciiTheme="minorHAnsi" w:hAnsiTheme="minorHAnsi" w:cstheme="minorHAnsi"/>
-          <w:bCs/>
-          <w:sz w:val="20"/>
-        </w:rPr>
-        <w:t>{provider}}</w:t>
+        <w:t>{{provider}}</w:t>
       </w:r>
     </w:p>
     <w:p>
@@ -479,7 +449,6 @@
         </w:rPr>
         <w:t>Referring Physician</w:t>
       </w:r>
-      <w:proofErr w:type="gramStart"/>
       <w:r>
         <w:rPr>
           <w:rFonts w:asciiTheme="minorHAnsi" w:hAnsiTheme="minorHAnsi" w:cstheme="minorHAnsi"/>
@@ -504,16 +473,7 @@
           <w:bCs/>
           <w:sz w:val="20"/>
         </w:rPr>
-        <w:t>{</w:t>
-      </w:r>
-      <w:proofErr w:type="gramEnd"/>
-      <w:r>
-        <w:rPr>
-          <w:rFonts w:asciiTheme="minorHAnsi" w:hAnsiTheme="minorHAnsi" w:cstheme="minorHAnsi"/>
-          <w:bCs/>
-          <w:sz w:val="20"/>
-        </w:rPr>
-        <w:t>{</w:t>
+        <w:t>{{</w:t>
       </w:r>
       <w:proofErr w:type="spellStart"/>
       <w:r>
@@ -556,7 +516,6 @@
         </w:rPr>
         <w:t>Insurance</w:t>
       </w:r>
-      <w:proofErr w:type="gramStart"/>
       <w:r>
         <w:rPr>
           <w:rFonts w:asciiTheme="minorHAnsi" w:hAnsiTheme="minorHAnsi" w:cstheme="minorHAnsi"/>
@@ -573,17 +532,7 @@
           <w:sz w:val="20"/>
           <w:szCs w:val="20"/>
         </w:rPr>
-        <w:t>{</w:t>
-      </w:r>
-      <w:proofErr w:type="gramEnd"/>
-      <w:r>
-        <w:rPr>
-          <w:rFonts w:asciiTheme="minorHAnsi" w:hAnsiTheme="minorHAnsi" w:cstheme="minorHAnsi"/>
-          <w:bCs/>
-          <w:sz w:val="20"/>
-          <w:szCs w:val="20"/>
-        </w:rPr>
-        <w:t>{</w:t>
+        <w:t>{{</w:t>
       </w:r>
       <w:r>
         <w:rPr>
@@ -594,7 +543,6 @@
         </w:rPr>
         <w:t>insurance1</w:t>
       </w:r>
-      <w:proofErr w:type="gramStart"/>
       <w:r>
         <w:rPr>
           <w:rFonts w:asciiTheme="minorHAnsi" w:hAnsiTheme="minorHAnsi" w:cstheme="minorHAnsi"/>
@@ -620,17 +568,7 @@
           <w:sz w:val="20"/>
           <w:szCs w:val="20"/>
         </w:rPr>
-        <w:t>{</w:t>
-      </w:r>
-      <w:proofErr w:type="gramEnd"/>
-      <w:r>
-        <w:rPr>
-          <w:rFonts w:asciiTheme="minorHAnsi" w:hAnsiTheme="minorHAnsi" w:cstheme="minorHAnsi"/>
-          <w:bCs/>
-          <w:sz w:val="20"/>
-          <w:szCs w:val="20"/>
-        </w:rPr>
-        <w:t>{</w:t>
+        <w:t>{{</w:t>
       </w:r>
       <w:r>
         <w:rPr>
@@ -694,7 +632,6 @@
         </w:rPr>
         <w:t>Location</w:t>
       </w:r>
-      <w:proofErr w:type="gramStart"/>
       <w:r>
         <w:rPr>
           <w:rFonts w:asciiTheme="minorHAnsi" w:hAnsiTheme="minorHAnsi" w:cstheme="minorHAnsi"/>
@@ -709,16 +646,7 @@
           <w:bCs/>
           <w:sz w:val="20"/>
         </w:rPr>
-        <w:t>{</w:t>
-      </w:r>
-      <w:proofErr w:type="gramEnd"/>
-      <w:r>
-        <w:rPr>
-          <w:rFonts w:asciiTheme="minorHAnsi" w:hAnsiTheme="minorHAnsi" w:cstheme="minorHAnsi"/>
-          <w:bCs/>
-          <w:sz w:val="20"/>
-        </w:rPr>
-        <w:t>{location}}</w:t>
+        <w:t>{{location}}</w:t>
       </w:r>
     </w:p>
     <w:p>
@@ -742,7 +670,6 @@
         </w:rPr>
         <w:t>CMA</w:t>
       </w:r>
-      <w:proofErr w:type="gramStart"/>
       <w:r>
         <w:rPr>
           <w:rFonts w:asciiTheme="minorHAnsi" w:hAnsiTheme="minorHAnsi" w:cstheme="minorHAnsi"/>
@@ -757,16 +684,7 @@
           <w:bCs/>
           <w:sz w:val="20"/>
         </w:rPr>
-        <w:t>{</w:t>
-      </w:r>
-      <w:proofErr w:type="gramEnd"/>
-      <w:r>
-        <w:rPr>
-          <w:rFonts w:asciiTheme="minorHAnsi" w:hAnsiTheme="minorHAnsi" w:cstheme="minorHAnsi"/>
-          <w:bCs/>
-          <w:sz w:val="20"/>
-        </w:rPr>
-        <w:t>{</w:t>
+        <w:t>{{</w:t>
       </w:r>
       <w:r>
         <w:rPr>
@@ -814,7 +732,6 @@
         </w:rPr>
         <w:t>#</w:t>
       </w:r>
-      <w:proofErr w:type="gramStart"/>
       <w:r>
         <w:rPr>
           <w:rFonts w:asciiTheme="minorHAnsi" w:hAnsiTheme="minorHAnsi" w:cstheme="minorHAnsi"/>
@@ -837,16 +754,7 @@
           <w:bCs/>
           <w:sz w:val="20"/>
         </w:rPr>
-        <w:t>{</w:t>
-      </w:r>
-      <w:proofErr w:type="gramEnd"/>
-      <w:r>
-        <w:rPr>
-          <w:rFonts w:asciiTheme="minorHAnsi" w:hAnsiTheme="minorHAnsi" w:cstheme="minorHAnsi"/>
-          <w:bCs/>
-          <w:sz w:val="20"/>
-        </w:rPr>
-        <w:t>{</w:t>
+        <w:t>{{</w:t>
       </w:r>
       <w:proofErr w:type="spellStart"/>
       <w:r>
@@ -897,7 +805,6 @@
         </w:rPr>
         <w:t>CHIEF COMPLAINT</w:t>
       </w:r>
-      <w:proofErr w:type="gramStart"/>
       <w:r>
         <w:rPr>
           <w:rFonts w:asciiTheme="minorHAnsi" w:hAnsiTheme="minorHAnsi" w:cstheme="minorHAnsi"/>
@@ -912,16 +819,7 @@
           <w:bCs/>
           <w:sz w:val="20"/>
         </w:rPr>
-        <w:t>{</w:t>
-      </w:r>
-      <w:proofErr w:type="gramEnd"/>
-      <w:r>
-        <w:rPr>
-          <w:rFonts w:asciiTheme="minorHAnsi" w:hAnsiTheme="minorHAnsi" w:cstheme="minorHAnsi"/>
-          <w:bCs/>
-          <w:sz w:val="20"/>
-        </w:rPr>
-        <w:t>{</w:t>
+        <w:t>{{</w:t>
       </w:r>
       <w:proofErr w:type="spellStart"/>
       <w:r>
@@ -1006,33 +904,15 @@
           <w:sz w:val="20"/>
           <w:szCs w:val="20"/>
         </w:rPr>
-        <w:t>is</w:t>
-      </w:r>
-      <w:proofErr w:type="gramStart"/>
-      <w:r>
-        <w:rPr>
-          <w:rFonts w:asciiTheme="minorHAnsi" w:hAnsiTheme="minorHAnsi" w:cstheme="minorHAnsi"/>
-          <w:sz w:val="20"/>
-          <w:szCs w:val="20"/>
-        </w:rPr>
-        <w:t xml:space="preserve">:  </w:t>
-      </w:r>
-      <w:r>
-        <w:rPr>
-          <w:rFonts w:asciiTheme="minorHAnsi" w:hAnsiTheme="minorHAnsi" w:cstheme="minorHAnsi"/>
-          <w:sz w:val="20"/>
-          <w:szCs w:val="20"/>
-        </w:rPr>
-        <w:t>{</w:t>
-      </w:r>
-      <w:proofErr w:type="gramEnd"/>
-      <w:r>
-        <w:rPr>
-          <w:rFonts w:asciiTheme="minorHAnsi" w:hAnsiTheme="minorHAnsi" w:cstheme="minorHAnsi"/>
-          <w:sz w:val="20"/>
-          <w:szCs w:val="20"/>
-        </w:rPr>
-        <w:t>{</w:t>
+        <w:t xml:space="preserve">is:  </w:t>
+      </w:r>
+      <w:r>
+        <w:rPr>
+          <w:rFonts w:asciiTheme="minorHAnsi" w:hAnsiTheme="minorHAnsi" w:cstheme="minorHAnsi"/>
+          <w:sz w:val="20"/>
+          <w:szCs w:val="20"/>
+        </w:rPr>
+        <w:t>{{</w:t>
       </w:r>
       <w:proofErr w:type="spellStart"/>
       <w:r>
@@ -1095,33 +975,15 @@
           <w:sz w:val="20"/>
           <w:szCs w:val="20"/>
         </w:rPr>
-        <w:t>level/functioning is</w:t>
-      </w:r>
-      <w:proofErr w:type="gramStart"/>
-      <w:r>
-        <w:rPr>
-          <w:rFonts w:asciiTheme="minorHAnsi" w:hAnsiTheme="minorHAnsi" w:cstheme="minorHAnsi"/>
-          <w:sz w:val="20"/>
-          <w:szCs w:val="20"/>
-        </w:rPr>
-        <w:t xml:space="preserve">:  </w:t>
-      </w:r>
-      <w:r>
-        <w:rPr>
-          <w:rFonts w:asciiTheme="minorHAnsi" w:hAnsiTheme="minorHAnsi" w:cstheme="minorHAnsi"/>
-          <w:sz w:val="20"/>
-          <w:szCs w:val="20"/>
-        </w:rPr>
-        <w:t>{</w:t>
-      </w:r>
-      <w:proofErr w:type="gramEnd"/>
-      <w:r>
-        <w:rPr>
-          <w:rFonts w:asciiTheme="minorHAnsi" w:hAnsiTheme="minorHAnsi" w:cstheme="minorHAnsi"/>
-          <w:sz w:val="20"/>
-          <w:szCs w:val="20"/>
-        </w:rPr>
-        <w:t>{</w:t>
+        <w:t xml:space="preserve">level/functioning is:  </w:t>
+      </w:r>
+      <w:r>
+        <w:rPr>
+          <w:rFonts w:asciiTheme="minorHAnsi" w:hAnsiTheme="minorHAnsi" w:cstheme="minorHAnsi"/>
+          <w:sz w:val="20"/>
+          <w:szCs w:val="20"/>
+        </w:rPr>
+        <w:t>{{</w:t>
       </w:r>
       <w:proofErr w:type="spellStart"/>
       <w:r>
@@ -1184,33 +1046,15 @@
           <w:sz w:val="20"/>
           <w:szCs w:val="20"/>
         </w:rPr>
-        <w:t>Relationships are</w:t>
-      </w:r>
-      <w:proofErr w:type="gramStart"/>
-      <w:r>
-        <w:rPr>
-          <w:rFonts w:asciiTheme="minorHAnsi" w:hAnsiTheme="minorHAnsi" w:cstheme="minorHAnsi"/>
-          <w:sz w:val="20"/>
-          <w:szCs w:val="20"/>
-        </w:rPr>
-        <w:t xml:space="preserve">:  </w:t>
-      </w:r>
-      <w:r>
-        <w:rPr>
-          <w:rFonts w:asciiTheme="minorHAnsi" w:hAnsiTheme="minorHAnsi" w:cstheme="minorHAnsi"/>
-          <w:sz w:val="20"/>
-          <w:szCs w:val="20"/>
-        </w:rPr>
-        <w:t>{</w:t>
-      </w:r>
-      <w:proofErr w:type="gramEnd"/>
-      <w:r>
-        <w:rPr>
-          <w:rFonts w:asciiTheme="minorHAnsi" w:hAnsiTheme="minorHAnsi" w:cstheme="minorHAnsi"/>
-          <w:sz w:val="20"/>
-          <w:szCs w:val="20"/>
-        </w:rPr>
-        <w:t>{</w:t>
+        <w:t xml:space="preserve">Relationships are:  </w:t>
+      </w:r>
+      <w:r>
+        <w:rPr>
+          <w:rFonts w:asciiTheme="minorHAnsi" w:hAnsiTheme="minorHAnsi" w:cstheme="minorHAnsi"/>
+          <w:sz w:val="20"/>
+          <w:szCs w:val="20"/>
+        </w:rPr>
+        <w:t>{{</w:t>
       </w:r>
       <w:proofErr w:type="spellStart"/>
       <w:r>
@@ -1273,33 +1117,15 @@
           <w:sz w:val="20"/>
           <w:szCs w:val="20"/>
         </w:rPr>
-        <w:t xml:space="preserve"> Performance is (if working)</w:t>
-      </w:r>
-      <w:proofErr w:type="gramStart"/>
-      <w:r>
-        <w:rPr>
-          <w:rFonts w:asciiTheme="minorHAnsi" w:hAnsiTheme="minorHAnsi" w:cstheme="minorHAnsi"/>
-          <w:sz w:val="20"/>
-          <w:szCs w:val="20"/>
-        </w:rPr>
-        <w:t xml:space="preserve">:  </w:t>
-      </w:r>
-      <w:r>
-        <w:rPr>
-          <w:rFonts w:asciiTheme="minorHAnsi" w:hAnsiTheme="minorHAnsi" w:cstheme="minorHAnsi"/>
-          <w:sz w:val="20"/>
-          <w:szCs w:val="20"/>
-        </w:rPr>
-        <w:t>{</w:t>
-      </w:r>
-      <w:proofErr w:type="gramEnd"/>
-      <w:r>
-        <w:rPr>
-          <w:rFonts w:asciiTheme="minorHAnsi" w:hAnsiTheme="minorHAnsi" w:cstheme="minorHAnsi"/>
-          <w:sz w:val="20"/>
-          <w:szCs w:val="20"/>
-        </w:rPr>
-        <w:t>{</w:t>
+        <w:t xml:space="preserve"> Performance is (if working):  </w:t>
+      </w:r>
+      <w:r>
+        <w:rPr>
+          <w:rFonts w:asciiTheme="minorHAnsi" w:hAnsiTheme="minorHAnsi" w:cstheme="minorHAnsi"/>
+          <w:sz w:val="20"/>
+          <w:szCs w:val="20"/>
+        </w:rPr>
+        <w:t>{{</w:t>
       </w:r>
       <w:proofErr w:type="spellStart"/>
       <w:r>
@@ -1362,33 +1188,15 @@
           <w:sz w:val="20"/>
           <w:szCs w:val="20"/>
         </w:rPr>
-        <w:t>Patterns are</w:t>
-      </w:r>
-      <w:proofErr w:type="gramStart"/>
-      <w:r>
-        <w:rPr>
-          <w:rFonts w:asciiTheme="minorHAnsi" w:hAnsiTheme="minorHAnsi" w:cstheme="minorHAnsi"/>
-          <w:sz w:val="20"/>
-          <w:szCs w:val="20"/>
-        </w:rPr>
-        <w:t xml:space="preserve">:  </w:t>
-      </w:r>
-      <w:r>
-        <w:rPr>
-          <w:rFonts w:asciiTheme="minorHAnsi" w:hAnsiTheme="minorHAnsi" w:cstheme="minorHAnsi"/>
-          <w:sz w:val="20"/>
-          <w:szCs w:val="20"/>
-        </w:rPr>
-        <w:t>{</w:t>
-      </w:r>
-      <w:proofErr w:type="gramEnd"/>
-      <w:r>
-        <w:rPr>
-          <w:rFonts w:asciiTheme="minorHAnsi" w:hAnsiTheme="minorHAnsi" w:cstheme="minorHAnsi"/>
-          <w:sz w:val="20"/>
-          <w:szCs w:val="20"/>
-        </w:rPr>
-        <w:t>{</w:t>
+        <w:t xml:space="preserve">Patterns are:  </w:t>
+      </w:r>
+      <w:r>
+        <w:rPr>
+          <w:rFonts w:asciiTheme="minorHAnsi" w:hAnsiTheme="minorHAnsi" w:cstheme="minorHAnsi"/>
+          <w:sz w:val="20"/>
+          <w:szCs w:val="20"/>
+        </w:rPr>
+        <w:t>{{</w:t>
       </w:r>
       <w:proofErr w:type="spellStart"/>
       <w:r>
@@ -1475,7 +1283,6 @@
         </w:rPr>
         <w:t>Temporally it is</w:t>
       </w:r>
-      <w:proofErr w:type="gramStart"/>
       <w:r>
         <w:rPr>
           <w:rFonts w:asciiTheme="minorHAnsi" w:hAnsiTheme="minorHAnsi" w:cstheme="minorHAnsi"/>
@@ -1492,17 +1299,7 @@
           <w:sz w:val="20"/>
           <w:szCs w:val="20"/>
         </w:rPr>
-        <w:t>{</w:t>
-      </w:r>
-      <w:proofErr w:type="gramEnd"/>
-      <w:r>
-        <w:rPr>
-          <w:rFonts w:asciiTheme="minorHAnsi" w:hAnsiTheme="minorHAnsi" w:cstheme="minorHAnsi"/>
-          <w:bCs/>
-          <w:sz w:val="20"/>
-          <w:szCs w:val="20"/>
-        </w:rPr>
-        <w:t>{</w:t>
+        <w:t>{{</w:t>
       </w:r>
       <w:r>
         <w:rPr>
@@ -1546,30 +1343,14 @@
           <w:rFonts w:asciiTheme="minorHAnsi" w:hAnsiTheme="minorHAnsi" w:cstheme="minorHAnsi"/>
           <w:sz w:val="20"/>
         </w:rPr>
-        <w:t>it is</w:t>
-      </w:r>
-      <w:proofErr w:type="gramStart"/>
-      <w:r>
-        <w:rPr>
-          <w:rFonts w:asciiTheme="minorHAnsi" w:hAnsiTheme="minorHAnsi" w:cstheme="minorHAnsi"/>
-          <w:sz w:val="20"/>
-        </w:rPr>
-        <w:t xml:space="preserve">:  </w:t>
-      </w:r>
-      <w:r>
-        <w:rPr>
-          <w:rFonts w:asciiTheme="minorHAnsi" w:hAnsiTheme="minorHAnsi" w:cstheme="minorHAnsi"/>
-          <w:sz w:val="20"/>
-        </w:rPr>
-        <w:t>{</w:t>
-      </w:r>
-      <w:proofErr w:type="gramEnd"/>
-      <w:r>
-        <w:rPr>
-          <w:rFonts w:asciiTheme="minorHAnsi" w:hAnsiTheme="minorHAnsi" w:cstheme="minorHAnsi"/>
-          <w:sz w:val="20"/>
-        </w:rPr>
-        <w:t>{</w:t>
+        <w:t xml:space="preserve">it is:  </w:t>
+      </w:r>
+      <w:r>
+        <w:rPr>
+          <w:rFonts w:asciiTheme="minorHAnsi" w:hAnsiTheme="minorHAnsi" w:cstheme="minorHAnsi"/>
+          <w:sz w:val="20"/>
+        </w:rPr>
+        <w:t>{{</w:t>
       </w:r>
       <w:proofErr w:type="spellStart"/>
       <w:r>
@@ -1611,23 +1392,7 @@
           <w:rFonts w:asciiTheme="minorHAnsi" w:hAnsiTheme="minorHAnsi" w:cstheme="minorHAnsi"/>
           <w:sz w:val="20"/>
         </w:rPr>
-        <w:t xml:space="preserve">Scale rating of </w:t>
-      </w:r>
-      <w:proofErr w:type="gramStart"/>
-      <w:r>
-        <w:rPr>
-          <w:rFonts w:asciiTheme="minorHAnsi" w:hAnsiTheme="minorHAnsi" w:cstheme="minorHAnsi"/>
-          <w:sz w:val="20"/>
-        </w:rPr>
-        <w:t>(?/</w:t>
-      </w:r>
-      <w:proofErr w:type="gramEnd"/>
-      <w:r>
-        <w:rPr>
-          <w:rFonts w:asciiTheme="minorHAnsi" w:hAnsiTheme="minorHAnsi" w:cstheme="minorHAnsi"/>
-          <w:sz w:val="20"/>
-        </w:rPr>
-        <w:t>10):</w:t>
+        <w:t>Scale rating of (?/10):</w:t>
       </w:r>
       <w:r>
         <w:rPr>
@@ -1734,7 +1499,6 @@
         </w:rPr>
         <w:t>Working status of</w:t>
       </w:r>
-      <w:proofErr w:type="gramStart"/>
       <w:r>
         <w:rPr>
           <w:sz w:val="20"/>
@@ -1747,15 +1511,7 @@
           <w:sz w:val="20"/>
           <w:szCs w:val="20"/>
         </w:rPr>
-        <w:t>{</w:t>
-      </w:r>
-      <w:proofErr w:type="gramEnd"/>
-      <w:r>
-        <w:rPr>
-          <w:sz w:val="20"/>
-          <w:szCs w:val="20"/>
-        </w:rPr>
-        <w:t>{</w:t>
+        <w:t>{{</w:t>
       </w:r>
       <w:proofErr w:type="spellStart"/>
       <w:r>
@@ -2554,6 +2310,7 @@
         <w:jc w:val="both"/>
         <w:rPr>
           <w:rFonts w:asciiTheme="minorHAnsi" w:hAnsiTheme="minorHAnsi" w:cstheme="minorHAnsi"/>
+          <w:bCs/>
         </w:rPr>
       </w:pPr>
       <w:r>
@@ -2565,6 +2322,43 @@
         </w:rPr>
         <w:br w:type="column"/>
       </w:r>
+      <w:r>
+        <w:rPr>
+          <w:rFonts w:asciiTheme="minorHAnsi" w:hAnsiTheme="minorHAnsi" w:cstheme="minorHAnsi"/>
+          <w:bCs/>
+          <w:sz w:val="20"/>
+        </w:rPr>
+        <w:lastRenderedPageBreak/>
+        <w:t>{{</w:t>
+      </w:r>
+      <w:proofErr w:type="spellStart"/>
+      <w:r>
+        <w:rPr>
+          <w:rFonts w:asciiTheme="minorHAnsi" w:hAnsiTheme="minorHAnsi" w:cstheme="minorHAnsi"/>
+          <w:bCs/>
+          <w:sz w:val="20"/>
+        </w:rPr>
+        <w:t>intervalComments</w:t>
+      </w:r>
+      <w:proofErr w:type="spellEnd"/>
+      <w:r>
+        <w:rPr>
+          <w:rFonts w:asciiTheme="minorHAnsi" w:hAnsiTheme="minorHAnsi" w:cstheme="minorHAnsi"/>
+          <w:bCs/>
+          <w:sz w:val="20"/>
+        </w:rPr>
+        <w:t>}}</w:t>
+      </w:r>
+    </w:p>
+    <w:p>
+      <w:pPr>
+        <w:pStyle w:val="NoSpacing"/>
+        <w:spacing w:line="276" w:lineRule="auto"/>
+        <w:jc w:val="both"/>
+        <w:rPr>
+          <w:rFonts w:asciiTheme="minorHAnsi" w:hAnsiTheme="minorHAnsi" w:cstheme="minorHAnsi"/>
+        </w:rPr>
+      </w:pPr>
     </w:p>
     <w:p>
       <w:pPr>
@@ -2756,25 +2550,7 @@
                 <w:sz w:val="20"/>
                 <w:szCs w:val="20"/>
               </w:rPr>
-              <w:t xml:space="preserve">/or Pill </w:t>
-            </w:r>
-            <w:proofErr w:type="gramStart"/>
-            <w:r>
-              <w:rPr>
-                <w:rFonts w:asciiTheme="minorHAnsi" w:hAnsiTheme="minorHAnsi" w:cstheme="minorHAnsi"/>
-                <w:sz w:val="20"/>
-                <w:szCs w:val="20"/>
-              </w:rPr>
-              <w:t>Count</w:t>
-            </w:r>
-            <w:proofErr w:type="gramEnd"/>
-            <w:r>
-              <w:rPr>
-                <w:rFonts w:asciiTheme="minorHAnsi" w:hAnsiTheme="minorHAnsi" w:cstheme="minorHAnsi"/>
-                <w:sz w:val="20"/>
-                <w:szCs w:val="20"/>
-              </w:rPr>
-              <w:t xml:space="preserve"> O.K.?</w:t>
+              <w:t>/or Pill Count O.K.?</w:t>
             </w:r>
           </w:p>
         </w:tc>
@@ -2985,25 +2761,7 @@
                 <w:sz w:val="20"/>
                 <w:szCs w:val="20"/>
               </w:rPr>
-              <w:t xml:space="preserve">KASPER </w:t>
-            </w:r>
-            <w:proofErr w:type="gramStart"/>
-            <w:r>
-              <w:rPr>
-                <w:rFonts w:asciiTheme="minorHAnsi" w:hAnsiTheme="minorHAnsi" w:cstheme="minorHAnsi"/>
-                <w:sz w:val="20"/>
-                <w:szCs w:val="20"/>
-              </w:rPr>
-              <w:t>report</w:t>
-            </w:r>
-            <w:proofErr w:type="gramEnd"/>
-            <w:r>
-              <w:rPr>
-                <w:rFonts w:asciiTheme="minorHAnsi" w:hAnsiTheme="minorHAnsi" w:cstheme="minorHAnsi"/>
-                <w:sz w:val="20"/>
-                <w:szCs w:val="20"/>
-              </w:rPr>
-              <w:t xml:space="preserve"> O.K.?</w:t>
+              <w:t>KASPER report O.K.?</w:t>
             </w:r>
           </w:p>
         </w:tc>
@@ -4028,17 +3786,19 @@
       <w:pPr>
         <w:pStyle w:val="NoSpacing"/>
         <w:spacing w:line="276" w:lineRule="auto"/>
-        <w:jc w:val="both"/>
-        <w:rPr>
-          <w:rFonts w:asciiTheme="minorHAnsi" w:hAnsiTheme="minorHAnsi" w:cstheme="minorHAnsi"/>
-          <w:bCs/>
-        </w:rPr>
-      </w:pPr>
-      <w:r>
-        <w:rPr>
-          <w:rFonts w:asciiTheme="minorHAnsi" w:hAnsiTheme="minorHAnsi" w:cstheme="minorHAnsi"/>
-          <w:bCs/>
-          <w:sz w:val="20"/>
+        <w:rPr>
+          <w:rFonts w:asciiTheme="minorHAnsi" w:hAnsiTheme="minorHAnsi" w:cstheme="minorHAnsi"/>
+          <w:bCs/>
+          <w:sz w:val="20"/>
+          <w:szCs w:val="20"/>
+        </w:rPr>
+      </w:pPr>
+      <w:r>
+        <w:rPr>
+          <w:rFonts w:asciiTheme="minorHAnsi" w:hAnsiTheme="minorHAnsi" w:cstheme="minorHAnsi"/>
+          <w:bCs/>
+          <w:sz w:val="20"/>
+          <w:szCs w:val="20"/>
         </w:rPr>
         <w:t>{{</w:t>
       </w:r>
@@ -4048,8 +3808,9 @@
           <w:rFonts w:asciiTheme="minorHAnsi" w:hAnsiTheme="minorHAnsi" w:cstheme="minorHAnsi"/>
           <w:bCs/>
           <w:sz w:val="20"/>
-        </w:rPr>
-        <w:t>intervalComments</w:t>
+          <w:szCs w:val="20"/>
+        </w:rPr>
+        <w:t>complianceComments</w:t>
       </w:r>
       <w:proofErr w:type="spellEnd"/>
       <w:r>
@@ -4057,6 +3818,7 @@
           <w:rFonts w:asciiTheme="minorHAnsi" w:hAnsiTheme="minorHAnsi" w:cstheme="minorHAnsi"/>
           <w:bCs/>
           <w:sz w:val="20"/>
+          <w:szCs w:val="20"/>
         </w:rPr>
         <w:t>}}</w:t>
       </w:r>
@@ -4065,10 +3827,11 @@
       <w:pPr>
         <w:pStyle w:val="NoSpacing"/>
         <w:spacing w:line="276" w:lineRule="auto"/>
-        <w:jc w:val="both"/>
-        <w:rPr>
-          <w:rFonts w:asciiTheme="minorHAnsi" w:hAnsiTheme="minorHAnsi" w:cstheme="minorHAnsi"/>
-          <w:bCs/>
+        <w:rPr>
+          <w:rFonts w:asciiTheme="minorHAnsi" w:hAnsiTheme="minorHAnsi" w:cstheme="minorHAnsi"/>
+          <w:bCs/>
+          <w:sz w:val="20"/>
+          <w:szCs w:val="20"/>
         </w:rPr>
       </w:pPr>
     </w:p>
@@ -4119,25 +3882,14 @@
         </w:rPr>
         <w:t>Vitals</w:t>
       </w:r>
-      <w:proofErr w:type="gramStart"/>
-      <w:r>
-        <w:rPr>
-          <w:rFonts w:asciiTheme="minorHAnsi" w:hAnsiTheme="minorHAnsi" w:cstheme="minorHAnsi"/>
-          <w:bCs/>
-          <w:sz w:val="20"/>
-          <w:szCs w:val="20"/>
-        </w:rPr>
-        <w:t>:  {</w:t>
-      </w:r>
-      <w:proofErr w:type="gramEnd"/>
-      <w:r>
-        <w:rPr>
-          <w:rFonts w:asciiTheme="minorHAnsi" w:hAnsiTheme="minorHAnsi" w:cstheme="minorHAnsi"/>
-          <w:bCs/>
-          <w:sz w:val="20"/>
-          <w:szCs w:val="20"/>
-        </w:rPr>
-        <w:t>{vitals}}</w:t>
+      <w:r>
+        <w:rPr>
+          <w:rFonts w:asciiTheme="minorHAnsi" w:hAnsiTheme="minorHAnsi" w:cstheme="minorHAnsi"/>
+          <w:bCs/>
+          <w:sz w:val="20"/>
+          <w:szCs w:val="20"/>
+        </w:rPr>
+        <w:t>:  {{vitals}}</w:t>
       </w:r>
     </w:p>
     <w:p>
@@ -4173,25 +3925,14 @@
         </w:rPr>
         <w:t xml:space="preserve"> is</w:t>
       </w:r>
-      <w:proofErr w:type="gramStart"/>
-      <w:r>
-        <w:rPr>
-          <w:rFonts w:asciiTheme="minorHAnsi" w:hAnsiTheme="minorHAnsi" w:cstheme="minorHAnsi"/>
-          <w:bCs/>
-          <w:sz w:val="20"/>
-          <w:szCs w:val="20"/>
-        </w:rPr>
-        <w:t>:  {</w:t>
-      </w:r>
-      <w:proofErr w:type="gramEnd"/>
-      <w:r>
-        <w:rPr>
-          <w:rFonts w:asciiTheme="minorHAnsi" w:hAnsiTheme="minorHAnsi" w:cstheme="minorHAnsi"/>
-          <w:bCs/>
-          <w:sz w:val="20"/>
-          <w:szCs w:val="20"/>
-        </w:rPr>
-        <w:t>{</w:t>
+      <w:r>
+        <w:rPr>
+          <w:rFonts w:asciiTheme="minorHAnsi" w:hAnsiTheme="minorHAnsi" w:cstheme="minorHAnsi"/>
+          <w:bCs/>
+          <w:sz w:val="20"/>
+          <w:szCs w:val="20"/>
+        </w:rPr>
+        <w:t>:  {{</w:t>
       </w:r>
       <w:proofErr w:type="spellStart"/>
       <w:r>
@@ -4247,25 +3988,14 @@
         </w:rPr>
         <w:t xml:space="preserve"> to person, place, and time is</w:t>
       </w:r>
-      <w:proofErr w:type="gramStart"/>
-      <w:r>
-        <w:rPr>
-          <w:rFonts w:asciiTheme="minorHAnsi" w:hAnsiTheme="minorHAnsi" w:cstheme="minorHAnsi"/>
-          <w:bCs/>
-          <w:sz w:val="20"/>
-          <w:szCs w:val="20"/>
-        </w:rPr>
-        <w:t>:  {</w:t>
-      </w:r>
-      <w:proofErr w:type="gramEnd"/>
-      <w:r>
-        <w:rPr>
-          <w:rFonts w:asciiTheme="minorHAnsi" w:hAnsiTheme="minorHAnsi" w:cstheme="minorHAnsi"/>
-          <w:bCs/>
-          <w:sz w:val="20"/>
-          <w:szCs w:val="20"/>
-        </w:rPr>
-        <w:t>{orientation}}</w:t>
+      <w:r>
+        <w:rPr>
+          <w:rFonts w:asciiTheme="minorHAnsi" w:hAnsiTheme="minorHAnsi" w:cstheme="minorHAnsi"/>
+          <w:bCs/>
+          <w:sz w:val="20"/>
+          <w:szCs w:val="20"/>
+        </w:rPr>
+        <w:t>:  {{orientation}}</w:t>
       </w:r>
     </w:p>
     <w:p>
@@ -4301,25 +4031,14 @@
         </w:rPr>
         <w:t xml:space="preserve"> are</w:t>
       </w:r>
-      <w:proofErr w:type="gramStart"/>
-      <w:r>
-        <w:rPr>
-          <w:rFonts w:asciiTheme="minorHAnsi" w:hAnsiTheme="minorHAnsi" w:cstheme="minorHAnsi"/>
-          <w:bCs/>
-          <w:sz w:val="20"/>
-          <w:szCs w:val="20"/>
-        </w:rPr>
-        <w:t>:  {</w:t>
-      </w:r>
-      <w:proofErr w:type="gramEnd"/>
-      <w:r>
-        <w:rPr>
-          <w:rFonts w:asciiTheme="minorHAnsi" w:hAnsiTheme="minorHAnsi" w:cstheme="minorHAnsi"/>
-          <w:bCs/>
-          <w:sz w:val="20"/>
-          <w:szCs w:val="20"/>
-        </w:rPr>
-        <w:t>{</w:t>
+      <w:r>
+        <w:rPr>
+          <w:rFonts w:asciiTheme="minorHAnsi" w:hAnsiTheme="minorHAnsi" w:cstheme="minorHAnsi"/>
+          <w:bCs/>
+          <w:sz w:val="20"/>
+          <w:szCs w:val="20"/>
+        </w:rPr>
+        <w:t>:  {{</w:t>
       </w:r>
       <w:proofErr w:type="spellStart"/>
       <w:r>
@@ -4375,25 +4094,14 @@
         </w:rPr>
         <w:t xml:space="preserve"> is</w:t>
       </w:r>
-      <w:proofErr w:type="gramStart"/>
-      <w:r>
-        <w:rPr>
-          <w:rFonts w:asciiTheme="minorHAnsi" w:hAnsiTheme="minorHAnsi" w:cstheme="minorHAnsi"/>
-          <w:bCs/>
-          <w:sz w:val="20"/>
-          <w:szCs w:val="20"/>
-        </w:rPr>
-        <w:t>:  {</w:t>
-      </w:r>
-      <w:proofErr w:type="gramEnd"/>
-      <w:r>
-        <w:rPr>
-          <w:rFonts w:asciiTheme="minorHAnsi" w:hAnsiTheme="minorHAnsi" w:cstheme="minorHAnsi"/>
-          <w:bCs/>
-          <w:sz w:val="20"/>
-          <w:szCs w:val="20"/>
-        </w:rPr>
-        <w:t>{gait}}</w:t>
+      <w:r>
+        <w:rPr>
+          <w:rFonts w:asciiTheme="minorHAnsi" w:hAnsiTheme="minorHAnsi" w:cstheme="minorHAnsi"/>
+          <w:bCs/>
+          <w:sz w:val="20"/>
+          <w:szCs w:val="20"/>
+        </w:rPr>
+        <w:t>:  {{gait}}</w:t>
       </w:r>
     </w:p>
     <w:p>
@@ -4427,27 +4135,7 @@
           <w:sz w:val="20"/>
           <w:szCs w:val="20"/>
         </w:rPr>
-        <w:t xml:space="preserve"> (stance) is</w:t>
-      </w:r>
-      <w:proofErr w:type="gramStart"/>
-      <w:r>
-        <w:rPr>
-          <w:rFonts w:asciiTheme="minorHAnsi" w:hAnsiTheme="minorHAnsi" w:cstheme="minorHAnsi"/>
-          <w:bCs/>
-          <w:sz w:val="20"/>
-          <w:szCs w:val="20"/>
-        </w:rPr>
-        <w:t>:  {</w:t>
-      </w:r>
-      <w:proofErr w:type="gramEnd"/>
-      <w:r>
-        <w:rPr>
-          <w:rFonts w:asciiTheme="minorHAnsi" w:hAnsiTheme="minorHAnsi" w:cstheme="minorHAnsi"/>
-          <w:bCs/>
-          <w:sz w:val="20"/>
-          <w:szCs w:val="20"/>
-        </w:rPr>
-        <w:t>{</w:t>
+        <w:t xml:space="preserve"> (stance) is:  {{</w:t>
       </w:r>
       <w:proofErr w:type="spellStart"/>
       <w:r>
@@ -4503,27 +4191,7 @@
           <w:sz w:val="20"/>
           <w:szCs w:val="20"/>
         </w:rPr>
-        <w:t xml:space="preserve"> ankle swelling is</w:t>
-      </w:r>
-      <w:proofErr w:type="gramStart"/>
-      <w:r>
-        <w:rPr>
-          <w:rFonts w:asciiTheme="minorHAnsi" w:hAnsiTheme="minorHAnsi" w:cstheme="minorHAnsi"/>
-          <w:bCs/>
-          <w:sz w:val="20"/>
-          <w:szCs w:val="20"/>
-        </w:rPr>
-        <w:t>:  {</w:t>
-      </w:r>
-      <w:proofErr w:type="gramEnd"/>
-      <w:r>
-        <w:rPr>
-          <w:rFonts w:asciiTheme="minorHAnsi" w:hAnsiTheme="minorHAnsi" w:cstheme="minorHAnsi"/>
-          <w:bCs/>
-          <w:sz w:val="20"/>
-          <w:szCs w:val="20"/>
-        </w:rPr>
-        <w:t>{</w:t>
+        <w:t xml:space="preserve"> ankle swelling is:  {{</w:t>
       </w:r>
       <w:r>
         <w:rPr>
@@ -4627,27 +4295,7 @@
           <w:sz w:val="20"/>
           <w:szCs w:val="20"/>
         </w:rPr>
-        <w:t xml:space="preserve"> shows Romberg test is</w:t>
-      </w:r>
-      <w:proofErr w:type="gramStart"/>
-      <w:r>
-        <w:rPr>
-          <w:rFonts w:asciiTheme="minorHAnsi" w:hAnsiTheme="minorHAnsi" w:cstheme="minorHAnsi"/>
-          <w:bCs/>
-          <w:sz w:val="20"/>
-          <w:szCs w:val="20"/>
-        </w:rPr>
-        <w:t>:  {</w:t>
-      </w:r>
-      <w:proofErr w:type="gramEnd"/>
-      <w:r>
-        <w:rPr>
-          <w:rFonts w:asciiTheme="minorHAnsi" w:hAnsiTheme="minorHAnsi" w:cstheme="minorHAnsi"/>
-          <w:bCs/>
-          <w:sz w:val="20"/>
-          <w:szCs w:val="20"/>
-        </w:rPr>
-        <w:t>{</w:t>
+        <w:t xml:space="preserve"> shows Romberg test is:  {{</w:t>
       </w:r>
       <w:proofErr w:type="spellStart"/>
       <w:r>
@@ -4694,25 +4342,14 @@
         </w:rPr>
         <w:t>Motor Function</w:t>
       </w:r>
-      <w:proofErr w:type="gramStart"/>
-      <w:r>
-        <w:rPr>
-          <w:rFonts w:asciiTheme="minorHAnsi" w:hAnsiTheme="minorHAnsi" w:cstheme="minorHAnsi"/>
-          <w:bCs/>
-          <w:sz w:val="20"/>
-          <w:szCs w:val="20"/>
-        </w:rPr>
-        <w:t>:  {</w:t>
-      </w:r>
-      <w:proofErr w:type="gramEnd"/>
-      <w:r>
-        <w:rPr>
-          <w:rFonts w:asciiTheme="minorHAnsi" w:hAnsiTheme="minorHAnsi" w:cstheme="minorHAnsi"/>
-          <w:bCs/>
-          <w:sz w:val="20"/>
-          <w:szCs w:val="20"/>
-        </w:rPr>
-        <w:t>{</w:t>
+      <w:r>
+        <w:rPr>
+          <w:rFonts w:asciiTheme="minorHAnsi" w:hAnsiTheme="minorHAnsi" w:cstheme="minorHAnsi"/>
+          <w:bCs/>
+          <w:sz w:val="20"/>
+          <w:szCs w:val="20"/>
+        </w:rPr>
+        <w:t>:  {{</w:t>
       </w:r>
       <w:proofErr w:type="spellStart"/>
       <w:r>
@@ -4722,7 +4359,16 @@
           <w:sz w:val="20"/>
           <w:szCs w:val="20"/>
         </w:rPr>
-        <w:t>MotorFunction</w:t>
+        <w:t>m</w:t>
+      </w:r>
+      <w:r>
+        <w:rPr>
+          <w:rFonts w:asciiTheme="minorHAnsi" w:hAnsiTheme="minorHAnsi" w:cstheme="minorHAnsi"/>
+          <w:bCs/>
+          <w:sz w:val="20"/>
+          <w:szCs w:val="20"/>
+        </w:rPr>
+        <w:t>otorFunction</w:t>
       </w:r>
       <w:proofErr w:type="spellEnd"/>
       <w:r>
@@ -4804,21 +4450,6 @@
         <w:spacing w:line="220" w:lineRule="exact"/>
         <w:rPr>
           <w:rFonts w:asciiTheme="minorHAnsi" w:hAnsiTheme="minorHAnsi" w:cstheme="minorHAnsi"/>
-          <w:bCs/>
-          <w:sz w:val="20"/>
-          <w:szCs w:val="20"/>
-        </w:rPr>
-      </w:pPr>
-    </w:p>
-    <w:p>
-      <w:pPr>
-        <w:pStyle w:val="NoSpacing"/>
-        <w:tabs>
-          <w:tab w:val="left" w:pos="1620"/>
-        </w:tabs>
-        <w:spacing w:line="220" w:lineRule="exact"/>
-        <w:rPr>
-          <w:rFonts w:asciiTheme="minorHAnsi" w:hAnsiTheme="minorHAnsi" w:cstheme="minorHAnsi"/>
         </w:rPr>
       </w:pPr>
     </w:p>
@@ -5042,33 +4673,15 @@
           <w:sz w:val="20"/>
           <w:szCs w:val="20"/>
         </w:rPr>
-        <w:t>of non-compliance per history is</w:t>
-      </w:r>
-      <w:proofErr w:type="gramStart"/>
-      <w:r>
-        <w:rPr>
-          <w:rFonts w:asciiTheme="minorHAnsi" w:hAnsiTheme="minorHAnsi" w:cstheme="minorHAnsi"/>
-          <w:sz w:val="20"/>
-          <w:szCs w:val="20"/>
-        </w:rPr>
-        <w:t xml:space="preserve">:  </w:t>
-      </w:r>
-      <w:r>
-        <w:rPr>
-          <w:rFonts w:asciiTheme="minorHAnsi" w:hAnsiTheme="minorHAnsi" w:cstheme="minorHAnsi"/>
-          <w:sz w:val="20"/>
-          <w:szCs w:val="20"/>
-        </w:rPr>
-        <w:t>{</w:t>
-      </w:r>
-      <w:proofErr w:type="gramEnd"/>
-      <w:r>
-        <w:rPr>
-          <w:rFonts w:asciiTheme="minorHAnsi" w:hAnsiTheme="minorHAnsi" w:cstheme="minorHAnsi"/>
-          <w:sz w:val="20"/>
-          <w:szCs w:val="20"/>
-        </w:rPr>
-        <w:t>{</w:t>
+        <w:t xml:space="preserve">of non-compliance per history is:  </w:t>
+      </w:r>
+      <w:r>
+        <w:rPr>
+          <w:rFonts w:asciiTheme="minorHAnsi" w:hAnsiTheme="minorHAnsi" w:cstheme="minorHAnsi"/>
+          <w:sz w:val="20"/>
+          <w:szCs w:val="20"/>
+        </w:rPr>
+        <w:t>{{</w:t>
       </w:r>
       <w:proofErr w:type="spellStart"/>
       <w:r>
@@ -5292,23 +4905,7 @@
           <w:rFonts w:asciiTheme="minorHAnsi" w:hAnsiTheme="minorHAnsi" w:cstheme="minorHAnsi"/>
           <w:sz w:val="20"/>
         </w:rPr>
-        <w:t xml:space="preserve">Engage physical therapy with an initial evaluation and then learn their recommended treatment exercises.  The learned exercises will continue at the patient home as part of a </w:t>
-      </w:r>
-      <w:proofErr w:type="gramStart"/>
-      <w:r>
-        <w:rPr>
-          <w:rFonts w:asciiTheme="minorHAnsi" w:hAnsiTheme="minorHAnsi" w:cstheme="minorHAnsi"/>
-          <w:sz w:val="20"/>
-        </w:rPr>
-        <w:t>home based</w:t>
-      </w:r>
-      <w:proofErr w:type="gramEnd"/>
-      <w:r>
-        <w:rPr>
-          <w:rFonts w:asciiTheme="minorHAnsi" w:hAnsiTheme="minorHAnsi" w:cstheme="minorHAnsi"/>
-          <w:sz w:val="20"/>
-        </w:rPr>
-        <w:t xml:space="preserve"> exercise program.  Additionally, if spinal column problems exist then learning and implementing the McKenzie stabilization exercises is consistently recommended.</w:t>
+        <w:t>Engage physical therapy with an initial evaluation and then learn their recommended treatment exercises.  The learned exercises will continue at the patient home as part of a home based exercise program.  Additionally, if spinal column problems exist then learning and implementing the McKenzie stabilization exercises is consistently recommended.</w:t>
       </w:r>
     </w:p>
     <w:p>
@@ -5446,46 +5043,722 @@
           <w:sz w:val="20"/>
         </w:rPr>
       </w:pPr>
+      <w:r>
+        <w:rPr>
+          <w:rFonts w:asciiTheme="minorHAnsi" w:hAnsiTheme="minorHAnsi" w:cstheme="minorHAnsi"/>
+          <w:b/>
+          <w:sz w:val="20"/>
+        </w:rPr>
+        <w:t xml:space="preserve">F/u </w:t>
+      </w:r>
+      <w:r>
+        <w:rPr>
+          <w:rFonts w:asciiTheme="minorHAnsi" w:hAnsiTheme="minorHAnsi" w:cstheme="minorHAnsi"/>
+          <w:b/>
+          <w:sz w:val="20"/>
+        </w:rPr>
+        <w:t>Orders</w:t>
+      </w:r>
+      <w:r>
+        <w:rPr>
+          <w:rFonts w:asciiTheme="minorHAnsi" w:hAnsiTheme="minorHAnsi" w:cstheme="minorHAnsi"/>
+          <w:sz w:val="20"/>
+        </w:rPr>
+        <w:t>:</w:t>
+      </w:r>
     </w:p>
     <w:p>
       <w:pPr>
         <w:pStyle w:val="NoSpacing"/>
         <w:spacing w:line="276" w:lineRule="auto"/>
+        <w:rPr>
+          <w:rFonts w:asciiTheme="minorHAnsi" w:hAnsiTheme="minorHAnsi" w:cstheme="minorHAnsi"/>
+          <w:sz w:val="20"/>
+        </w:rPr>
+      </w:pPr>
+      <w:r>
+        <w:rPr>
+          <w:rFonts w:asciiTheme="minorHAnsi" w:hAnsiTheme="minorHAnsi" w:cstheme="minorHAnsi"/>
+          <w:sz w:val="20"/>
+        </w:rPr>
+        <w:t>{{</w:t>
+      </w:r>
+      <w:proofErr w:type="spellStart"/>
+      <w:r>
+        <w:rPr>
+          <w:rFonts w:asciiTheme="minorHAnsi" w:hAnsiTheme="minorHAnsi" w:cstheme="minorHAnsi"/>
+          <w:sz w:val="20"/>
+        </w:rPr>
+        <w:t>udtStatus</w:t>
+      </w:r>
+      <w:proofErr w:type="spellEnd"/>
+      <w:r>
+        <w:rPr>
+          <w:rFonts w:asciiTheme="minorHAnsi" w:hAnsiTheme="minorHAnsi" w:cstheme="minorHAnsi"/>
+          <w:sz w:val="20"/>
+        </w:rPr>
+        <w:t>}}</w:t>
+      </w:r>
+    </w:p>
+    <w:p>
+      <w:pPr>
+        <w:pStyle w:val="TightSpacingParExact11"/>
+        <w:jc w:val="left"/>
+        <w:rPr>
+          <w:sz w:val="20"/>
+        </w:rPr>
+      </w:pPr>
+      <w:r>
+        <w:rPr>
+          <w:rFonts w:asciiTheme="minorHAnsi" w:hAnsiTheme="minorHAnsi"/>
+          <w:sz w:val="20"/>
+          <w:szCs w:val="20"/>
+        </w:rPr>
+        <w:t>{{</w:t>
+      </w:r>
+      <w:r>
+        <w:rPr>
+          <w:rFonts w:asciiTheme="minorHAnsi" w:hAnsiTheme="minorHAnsi"/>
+          <w:sz w:val="20"/>
+          <w:szCs w:val="20"/>
+        </w:rPr>
+        <w:t>unexpectedUTox</w:t>
+      </w:r>
+      <w:r>
+        <w:rPr>
+          <w:rFonts w:asciiTheme="minorHAnsi" w:hAnsiTheme="minorHAnsi"/>
+          <w:sz w:val="20"/>
+          <w:szCs w:val="20"/>
+        </w:rPr>
+        <w:t>}}</w:t>
+      </w:r>
+      <w:r>
+        <w:rPr>
+          <w:rFonts w:asciiTheme="minorHAnsi" w:hAnsiTheme="minorHAnsi"/>
+          <w:sz w:val="20"/>
+          <w:szCs w:val="20"/>
+        </w:rPr>
+        <w:t>{{</w:t>
+      </w:r>
+      <w:r>
+        <w:rPr>
+          <w:rFonts w:asciiTheme="minorHAnsi" w:hAnsiTheme="minorHAnsi"/>
+          <w:sz w:val="20"/>
+          <w:szCs w:val="20"/>
+        </w:rPr>
+        <w:t>pillCount</w:t>
+      </w:r>
+      <w:r>
+        <w:rPr>
+          <w:rFonts w:asciiTheme="minorHAnsi" w:hAnsiTheme="minorHAnsi"/>
+          <w:sz w:val="20"/>
+          <w:szCs w:val="20"/>
+        </w:rPr>
+        <w:t>}}</w:t>
+      </w:r>
+      <w:r>
+        <w:rPr>
+          <w:rFonts w:asciiTheme="minorHAnsi" w:hAnsiTheme="minorHAnsi"/>
+          <w:sz w:val="20"/>
+        </w:rPr>
+        <w:t>{{ptEval}}</w:t>
+      </w:r>
+      <w:r>
+        <w:rPr>
+          <w:sz w:val="20"/>
+        </w:rPr>
+        <w:t>{{imaging}}{{xrayOf}}{{behavioralFocus}}{{referral}}</w:t>
+      </w:r>
+    </w:p>
+    <w:p>
+      <w:pPr>
+        <w:pStyle w:val="NoSpacing"/>
         <w:jc w:val="both"/>
         <w:rPr>
-          <w:rFonts w:asciiTheme="minorHAnsi" w:hAnsiTheme="minorHAnsi" w:cstheme="minorHAnsi"/>
-          <w:sz w:val="20"/>
+          <w:sz w:val="20"/>
+        </w:rPr>
+      </w:pPr>
+    </w:p>
+    <w:p>
+      <w:pPr>
+        <w:pStyle w:val="NoSpacing"/>
+        <w:spacing w:line="276" w:lineRule="auto"/>
+        <w:rPr>
+          <w:rFonts w:asciiTheme="minorHAnsi" w:hAnsiTheme="minorHAnsi" w:cstheme="minorHAnsi"/>
+          <w:sz w:val="20"/>
+          <w:szCs w:val="20"/>
+        </w:rPr>
+      </w:pPr>
+      <w:r>
+        <w:rPr>
+          <w:rFonts w:asciiTheme="minorHAnsi" w:hAnsiTheme="minorHAnsi" w:cstheme="minorHAnsi"/>
+          <w:sz w:val="20"/>
+          <w:szCs w:val="20"/>
+        </w:rPr>
+        <w:t>{{</w:t>
+      </w:r>
+      <w:r>
+        <w:rPr>
+          <w:rFonts w:asciiTheme="minorHAnsi" w:hAnsiTheme="minorHAnsi" w:cstheme="minorHAnsi"/>
+          <w:sz w:val="20"/>
+          <w:szCs w:val="20"/>
+        </w:rPr>
+        <w:t>medication_management</w:t>
+      </w:r>
+      <w:r>
+        <w:rPr>
+          <w:rFonts w:asciiTheme="minorHAnsi" w:hAnsiTheme="minorHAnsi" w:cstheme="minorHAnsi"/>
+          <w:sz w:val="20"/>
+          <w:szCs w:val="20"/>
+        </w:rPr>
+        <w:t>}}</w:t>
+      </w:r>
+      <w:r>
+        <w:rPr>
+          <w:rFonts w:asciiTheme="minorHAnsi" w:hAnsiTheme="minorHAnsi" w:cstheme="minorHAnsi"/>
+          <w:sz w:val="20"/>
+        </w:rPr>
+        <w:t>{{INJECTION_SUMMARY}}</w:t>
+      </w:r>
+      <w:r>
+        <w:rPr>
+          <w:rFonts w:asciiTheme="minorHAnsi" w:hAnsiTheme="minorHAnsi" w:cstheme="minorHAnsi"/>
+          <w:sz w:val="20"/>
+          <w:szCs w:val="20"/>
+        </w:rPr>
+        <w:t>{{</w:t>
+      </w:r>
+      <w:r>
+        <w:rPr>
+          <w:rFonts w:asciiTheme="minorHAnsi" w:hAnsiTheme="minorHAnsi" w:cstheme="minorHAnsi"/>
+          <w:sz w:val="20"/>
+          <w:szCs w:val="20"/>
+        </w:rPr>
+        <w:t>signature</w:t>
+      </w:r>
+      <w:r>
+        <w:rPr>
+          <w:rFonts w:asciiTheme="minorHAnsi" w:hAnsiTheme="minorHAnsi" w:cstheme="minorHAnsi"/>
+          <w:sz w:val="20"/>
+          <w:szCs w:val="20"/>
+        </w:rPr>
+        <w:t>.</w:t>
+      </w:r>
+      <w:r>
+        <w:rPr>
+          <w:rFonts w:asciiTheme="minorHAnsi" w:hAnsiTheme="minorHAnsi" w:cstheme="minorHAnsi"/>
+          <w:sz w:val="20"/>
+          <w:szCs w:val="20"/>
+        </w:rPr>
+        <w:t>otherPlans</w:t>
+      </w:r>
+      <w:r>
+        <w:rPr>
+          <w:rFonts w:asciiTheme="minorHAnsi" w:hAnsiTheme="minorHAnsi" w:cstheme="minorHAnsi"/>
+          <w:sz w:val="20"/>
+          <w:szCs w:val="20"/>
+        </w:rPr>
+        <w:t>}}</w:t>
+      </w:r>
+      <w:r>
+        <w:rPr>
+          <w:rFonts w:asciiTheme="minorHAnsi" w:hAnsiTheme="minorHAnsi" w:cstheme="minorHAnsi"/>
+          <w:sz w:val="20"/>
+          <w:szCs w:val="20"/>
+        </w:rPr>
+        <w:t>{{</w:t>
+      </w:r>
+      <w:r>
+        <w:rPr>
+          <w:rFonts w:asciiTheme="minorHAnsi" w:hAnsiTheme="minorHAnsi" w:cstheme="minorHAnsi"/>
+          <w:sz w:val="20"/>
+          <w:szCs w:val="20"/>
+        </w:rPr>
+        <w:t>signature</w:t>
+      </w:r>
+      <w:r>
+        <w:rPr>
+          <w:rFonts w:asciiTheme="minorHAnsi" w:hAnsiTheme="minorHAnsi" w:cstheme="minorHAnsi"/>
+          <w:sz w:val="20"/>
+          <w:szCs w:val="20"/>
+        </w:rPr>
+        <w:t>.</w:t>
+      </w:r>
+      <w:r>
+        <w:rPr>
+          <w:rFonts w:asciiTheme="minorHAnsi" w:hAnsiTheme="minorHAnsi" w:cstheme="minorHAnsi"/>
+          <w:sz w:val="20"/>
+          <w:szCs w:val="20"/>
+        </w:rPr>
+        <w:t>formattedLines}}</w:t>
+      </w:r>
+    </w:p>
+    <w:p>
+      <w:pPr>
+        <w:pStyle w:val="NoSpacing"/>
+        <w:spacing w:line="276" w:lineRule="auto"/>
+        <w:rPr>
+          <w:rFonts w:asciiTheme="minorHAnsi" w:hAnsiTheme="minorHAnsi" w:cstheme="minorHAnsi"/>
+          <w:sz w:val="20"/>
+          <w:szCs w:val="20"/>
+        </w:rPr>
+      </w:pPr>
+    </w:p>
+    <w:p>
+      <w:pPr>
+        <w:pStyle w:val="NoSpacing"/>
+        <w:spacing w:line="276" w:lineRule="auto"/>
+        <w:rPr>
+          <w:rFonts w:asciiTheme="minorHAnsi" w:hAnsiTheme="minorHAnsi" w:cstheme="minorHAnsi"/>
+          <w:sz w:val="20"/>
+          <w:szCs w:val="20"/>
+        </w:rPr>
+      </w:pPr>
+      <w:r>
+        <w:rPr>
+          <w:rFonts w:asciiTheme="minorHAnsi" w:hAnsiTheme="minorHAnsi" w:cstheme="minorHAnsi"/>
+          <w:sz w:val="20"/>
+          <w:szCs w:val="20"/>
+        </w:rPr>
+        <w:t xml:space="preserve">For the planned procedure(s), </w:t>
+      </w:r>
+      <w:r>
+        <w:rPr>
+          <w:rFonts w:asciiTheme="minorHAnsi" w:hAnsiTheme="minorHAnsi" w:cstheme="minorHAnsi"/>
+          <w:sz w:val="20"/>
+          <w:szCs w:val="20"/>
+        </w:rPr>
+        <w:t xml:space="preserve">if any, </w:t>
+      </w:r>
+      <w:r>
+        <w:rPr>
+          <w:rFonts w:asciiTheme="minorHAnsi" w:hAnsiTheme="minorHAnsi" w:cstheme="minorHAnsi"/>
+          <w:sz w:val="20"/>
+          <w:szCs w:val="20"/>
+        </w:rPr>
+        <w:t>considerable time was spent explaining the risks, benefits and alternatives.  All questions were answered including common complications to planned procedure along with remedies for the potential complications.  Handouts were also given to th</w:t>
+      </w:r>
+      <w:r>
+        <w:rPr>
+          <w:rFonts w:asciiTheme="minorHAnsi" w:hAnsiTheme="minorHAnsi" w:cstheme="minorHAnsi"/>
+          <w:sz w:val="20"/>
+          <w:szCs w:val="20"/>
+        </w:rPr>
+        <w:t>e patient as appropriate</w:t>
+      </w:r>
+      <w:r>
+        <w:rPr>
+          <w:rFonts w:asciiTheme="minorHAnsi" w:hAnsiTheme="minorHAnsi" w:cstheme="minorHAnsi"/>
+          <w:sz w:val="20"/>
+          <w:szCs w:val="20"/>
+        </w:rPr>
+        <w:t xml:space="preserve"> including procedure and educational videos at www.tinyurl.com/PROCEDURE-Oct2022</w:t>
+      </w:r>
+      <w:r>
+        <w:rPr>
+          <w:rFonts w:asciiTheme="minorHAnsi" w:hAnsiTheme="minorHAnsi" w:cstheme="minorHAnsi"/>
+          <w:sz w:val="20"/>
+          <w:szCs w:val="20"/>
+        </w:rPr>
+        <w:t>.</w:t>
+      </w:r>
+      <w:r>
+        <w:rPr>
+          <w:rFonts w:asciiTheme="minorHAnsi" w:hAnsiTheme="minorHAnsi" w:cstheme="minorHAnsi"/>
+          <w:sz w:val="20"/>
+          <w:szCs w:val="20"/>
+        </w:rPr>
+        <w:t xml:space="preserve"> if applicable, the patient was told to stop taking all </w:t>
+      </w:r>
+      <w:proofErr w:type="spellStart"/>
+      <w:r>
+        <w:rPr>
+          <w:rFonts w:asciiTheme="minorHAnsi" w:hAnsiTheme="minorHAnsi" w:cstheme="minorHAnsi"/>
+          <w:sz w:val="20"/>
+          <w:szCs w:val="20"/>
+        </w:rPr>
+        <w:t>anti coagulant</w:t>
+      </w:r>
+      <w:proofErr w:type="spellEnd"/>
+      <w:r>
+        <w:rPr>
+          <w:rFonts w:asciiTheme="minorHAnsi" w:hAnsiTheme="minorHAnsi" w:cstheme="minorHAnsi"/>
+          <w:sz w:val="20"/>
+          <w:szCs w:val="20"/>
+        </w:rPr>
+        <w:t xml:space="preserve"> medications for 3-5 days. The specific cessation interval depends on both the </w:t>
+      </w:r>
+      <w:proofErr w:type="spellStart"/>
+      <w:r>
+        <w:rPr>
+          <w:rFonts w:asciiTheme="minorHAnsi" w:hAnsiTheme="minorHAnsi" w:cstheme="minorHAnsi"/>
+          <w:sz w:val="20"/>
+          <w:szCs w:val="20"/>
+        </w:rPr>
+        <w:t>anti coagulants</w:t>
+      </w:r>
+      <w:proofErr w:type="spellEnd"/>
+      <w:r>
+        <w:rPr>
+          <w:rFonts w:asciiTheme="minorHAnsi" w:hAnsiTheme="minorHAnsi" w:cstheme="minorHAnsi"/>
+          <w:sz w:val="20"/>
+          <w:szCs w:val="20"/>
+        </w:rPr>
+        <w:t xml:space="preserve"> they are on and the type of procedure scheduled.</w:t>
+      </w:r>
+    </w:p>
+    <w:p>
+      <w:pPr>
+        <w:pStyle w:val="NoSpacing"/>
+        <w:spacing w:line="276" w:lineRule="auto"/>
+        <w:rPr>
+          <w:rFonts w:asciiTheme="minorHAnsi" w:hAnsiTheme="minorHAnsi" w:cstheme="minorHAnsi"/>
+          <w:sz w:val="20"/>
+          <w:szCs w:val="20"/>
+        </w:rPr>
+      </w:pPr>
+    </w:p>
+    <w:p>
+      <w:pPr>
+        <w:pStyle w:val="NoSpacing"/>
+        <w:spacing w:line="276" w:lineRule="auto"/>
+        <w:rPr>
+          <w:rFonts w:asciiTheme="minorHAnsi" w:hAnsiTheme="minorHAnsi" w:cstheme="minorHAnsi"/>
+          <w:sz w:val="20"/>
+          <w:szCs w:val="20"/>
+        </w:rPr>
+      </w:pPr>
+      <w:r>
+        <w:rPr>
+          <w:rFonts w:asciiTheme="minorHAnsi" w:hAnsiTheme="minorHAnsi" w:cstheme="minorHAnsi"/>
+          <w:sz w:val="20"/>
+          <w:szCs w:val="20"/>
+        </w:rPr>
+        <w:t xml:space="preserve">Once the patient has fully engaged and completed the initial treatment plan as documented over the course of multiple clinic visits, then </w:t>
+      </w:r>
+      <w:r>
+        <w:rPr>
+          <w:rFonts w:asciiTheme="minorHAnsi" w:hAnsiTheme="minorHAnsi" w:cstheme="minorHAnsi"/>
+          <w:sz w:val="20"/>
+          <w:szCs w:val="20"/>
+        </w:rPr>
+        <w:t xml:space="preserve">Maximum </w:t>
+      </w:r>
+      <w:r>
+        <w:rPr>
+          <w:rFonts w:asciiTheme="minorHAnsi" w:hAnsiTheme="minorHAnsi" w:cstheme="minorHAnsi"/>
+          <w:sz w:val="20"/>
+          <w:szCs w:val="20"/>
+        </w:rPr>
+        <w:t>Medical Improvement (MMI) will be achieved.  Additionally, if the patient is taking narcotics, then this will be tapered down over a 3-6 month period as tolerated by patient.</w:t>
+      </w:r>
+    </w:p>
+    <w:p>
+      <w:pPr>
+        <w:pStyle w:val="NoSpacing"/>
+        <w:spacing w:line="276" w:lineRule="auto"/>
+        <w:rPr>
+          <w:rFonts w:asciiTheme="minorHAnsi" w:hAnsiTheme="minorHAnsi" w:cstheme="minorHAnsi"/>
+        </w:rPr>
+      </w:pPr>
+    </w:p>
+    <w:p>
+      <w:pPr>
+        <w:pStyle w:val="NoSpacing"/>
+        <w:spacing w:line="276" w:lineRule="auto"/>
+        <w:rPr>
+          <w:rFonts w:asciiTheme="minorHAnsi" w:hAnsiTheme="minorHAnsi" w:cstheme="minorHAnsi"/>
+          <w:sz w:val="20"/>
+          <w:szCs w:val="20"/>
         </w:rPr>
       </w:pPr>
       <w:r>
         <w:rPr>
           <w:rFonts w:asciiTheme="minorHAnsi" w:hAnsiTheme="minorHAnsi" w:cstheme="minorHAnsi"/>
           <w:b/>
-          <w:sz w:val="20"/>
-        </w:rPr>
-        <w:t xml:space="preserve">F/u </w:t>
-      </w:r>
-      <w:r>
+        </w:rPr>
+        <w:t>Follow-up Appointment in</w:t>
+      </w:r>
+      <w:r>
+        <w:rPr>
+          <w:rFonts w:asciiTheme="minorHAnsi" w:hAnsiTheme="minorHAnsi" w:cstheme="minorHAnsi"/>
+          <w:sz w:val="20"/>
+          <w:szCs w:val="20"/>
+        </w:rPr>
+        <w:t xml:space="preserve">:  </w:t>
+      </w:r>
+      <w:r>
+        <w:rPr>
+          <w:rFonts w:asciiTheme="minorHAnsi" w:hAnsiTheme="minorHAnsi" w:cstheme="minorHAnsi"/>
+          <w:sz w:val="20"/>
+          <w:szCs w:val="20"/>
+        </w:rPr>
+        <w:t>{{</w:t>
+      </w:r>
+      <w:proofErr w:type="spellStart"/>
+      <w:r>
+        <w:rPr>
+          <w:rFonts w:asciiTheme="minorHAnsi" w:hAnsiTheme="minorHAnsi" w:cstheme="minorHAnsi"/>
+          <w:sz w:val="20"/>
+          <w:szCs w:val="20"/>
+        </w:rPr>
+        <w:t>signature</w:t>
+      </w:r>
+      <w:r>
+        <w:rPr>
+          <w:rFonts w:asciiTheme="minorHAnsi" w:hAnsiTheme="minorHAnsi" w:cstheme="minorHAnsi"/>
+          <w:sz w:val="20"/>
+          <w:szCs w:val="20"/>
+        </w:rPr>
+        <w:t>.</w:t>
+      </w:r>
+      <w:r>
+        <w:rPr>
+          <w:rFonts w:asciiTheme="minorHAnsi" w:hAnsiTheme="minorHAnsi" w:cstheme="minorHAnsi"/>
+          <w:sz w:val="20"/>
+          <w:szCs w:val="20"/>
+        </w:rPr>
+        <w:t>followUpAppointment</w:t>
+      </w:r>
+      <w:proofErr w:type="spellEnd"/>
+      <w:r>
+        <w:rPr>
+          <w:rFonts w:asciiTheme="minorHAnsi" w:hAnsiTheme="minorHAnsi" w:cstheme="minorHAnsi"/>
+          <w:sz w:val="20"/>
+          <w:szCs w:val="20"/>
+        </w:rPr>
+        <w:t>}}</w:t>
+      </w:r>
+    </w:p>
+    <w:p>
+      <w:pPr>
+        <w:pStyle w:val="NoSpacing"/>
+        <w:spacing w:line="276" w:lineRule="auto"/>
+        <w:rPr>
+          <w:sz w:val="20"/>
+          <w:szCs w:val="20"/>
+        </w:rPr>
+      </w:pPr>
+    </w:p>
+    <w:p>
+      <w:pPr>
+        <w:pStyle w:val="NoSpacing"/>
+        <w:spacing w:line="276" w:lineRule="auto"/>
+        <w:rPr>
+          <w:sz w:val="20"/>
+          <w:szCs w:val="20"/>
+        </w:rPr>
+      </w:pPr>
+    </w:p>
+    <w:p>
+      <w:pPr>
+        <w:pStyle w:val="NoSpacing"/>
+        <w:spacing w:line="276" w:lineRule="auto"/>
+        <w:rPr>
+          <w:sz w:val="20"/>
+          <w:szCs w:val="20"/>
+        </w:rPr>
+      </w:pPr>
+      <w:bookmarkStart w:id="0" w:name="_Hlk129781177"/>
+      <w:r>
+        <w:rPr>
+          <w:rFonts w:asciiTheme="minorHAnsi" w:hAnsiTheme="minorHAnsi" w:cstheme="minorHAnsi"/>
+          <w:bCs/>
+          <w:sz w:val="20"/>
+          <w:szCs w:val="20"/>
+        </w:rPr>
+        <w:t xml:space="preserve">{{provider}} </w:t>
+      </w:r>
+      <w:r>
+        <w:rPr>
+          <w:sz w:val="20"/>
+          <w:szCs w:val="20"/>
+        </w:rPr>
+        <w:t>{{</w:t>
+      </w:r>
+      <w:proofErr w:type="spellStart"/>
+      <w:r>
+        <w:rPr>
+          <w:sz w:val="20"/>
+          <w:szCs w:val="20"/>
+        </w:rPr>
+        <w:t>signature</w:t>
+      </w:r>
+      <w:r>
+        <w:rPr>
+          <w:sz w:val="20"/>
+          <w:szCs w:val="20"/>
+        </w:rPr>
+        <w:t>.</w:t>
+      </w:r>
+      <w:r>
+        <w:rPr>
+          <w:sz w:val="20"/>
+          <w:szCs w:val="20"/>
+        </w:rPr>
+        <w:t>signatureLine</w:t>
+      </w:r>
+      <w:proofErr w:type="spellEnd"/>
+      <w:r>
+        <w:rPr>
+          <w:sz w:val="20"/>
+          <w:szCs w:val="20"/>
+        </w:rPr>
+        <w:t>}}</w:t>
+      </w:r>
+    </w:p>
+    <w:bookmarkEnd w:id="0"/>
+    <w:p>
+      <w:pPr>
+        <w:pStyle w:val="NoSpacing"/>
+        <w:spacing w:line="276" w:lineRule="auto"/>
+        <w:rPr>
+          <w:rFonts w:asciiTheme="minorHAnsi" w:hAnsiTheme="minorHAnsi" w:cstheme="minorHAnsi"/>
+          <w:sz w:val="20"/>
+          <w:szCs w:val="20"/>
+        </w:rPr>
+      </w:pPr>
+    </w:p>
+    <w:p>
+      <w:pPr>
+        <w:pStyle w:val="NoSpacing"/>
+        <w:spacing w:line="276" w:lineRule="auto"/>
+        <w:rPr>
+          <w:rFonts w:asciiTheme="minorHAnsi" w:hAnsiTheme="minorHAnsi" w:cstheme="minorHAnsi"/>
+          <w:sz w:val="20"/>
+          <w:szCs w:val="20"/>
+        </w:rPr>
+      </w:pPr>
+    </w:p>
+    <w:p>
+      <w:pPr>
+        <w:pStyle w:val="NoSpacing"/>
+        <w:spacing w:line="276" w:lineRule="auto"/>
         <w:rPr>
           <w:rFonts w:asciiTheme="minorHAnsi" w:hAnsiTheme="minorHAnsi" w:cstheme="minorHAnsi"/>
           <w:b/>
           <w:sz w:val="20"/>
         </w:rPr>
-        <w:t>Orders</w:t>
-      </w:r>
-      <w:r>
-        <w:rPr>
-          <w:rFonts w:asciiTheme="minorHAnsi" w:hAnsiTheme="minorHAnsi" w:cstheme="minorHAnsi"/>
-          <w:sz w:val="20"/>
-        </w:rPr>
-        <w:t>:</w:t>
+      </w:pPr>
+      <w:r>
+        <w:rPr>
+          <w:rFonts w:asciiTheme="minorHAnsi" w:hAnsiTheme="minorHAnsi" w:cstheme="minorHAnsi"/>
+          <w:b/>
+          <w:sz w:val="20"/>
+        </w:rPr>
+        <w:t>This document(s) was dictated, transcribed, but not read and is subject to review and confirmation.  Please contact the author if you have any concerns/clarifications.</w:t>
       </w:r>
     </w:p>
     <w:p>
       <w:pPr>
         <w:pStyle w:val="NoSpacing"/>
         <w:spacing w:line="276" w:lineRule="auto"/>
-        <w:jc w:val="both"/>
+        <w:rPr>
+          <w:rFonts w:asciiTheme="minorHAnsi" w:hAnsiTheme="minorHAnsi" w:cstheme="minorHAnsi"/>
+        </w:rPr>
+      </w:pPr>
+    </w:p>
+    <w:p>
+      <w:pPr>
+        <w:pStyle w:val="NoSpacing"/>
+        <w:spacing w:line="276" w:lineRule="auto"/>
+        <w:rPr>
+          <w:rFonts w:asciiTheme="minorHAnsi" w:hAnsiTheme="minorHAnsi" w:cstheme="minorHAnsi"/>
+        </w:rPr>
+      </w:pPr>
+    </w:p>
+    <w:p>
+      <w:pPr>
+        <w:pStyle w:val="NoSpacing"/>
+        <w:spacing w:line="276" w:lineRule="auto"/>
+        <w:rPr>
+          <w:rFonts w:asciiTheme="minorHAnsi" w:hAnsiTheme="minorHAnsi" w:cstheme="minorHAnsi"/>
+        </w:rPr>
+      </w:pPr>
+    </w:p>
+    <w:p>
+      <w:pPr>
+        <w:pStyle w:val="NoSpacing"/>
+        <w:spacing w:line="276" w:lineRule="auto"/>
+        <w:rPr>
+          <w:rFonts w:asciiTheme="minorHAnsi" w:hAnsiTheme="minorHAnsi" w:cstheme="minorHAnsi"/>
+          <w:sz w:val="20"/>
+        </w:rPr>
+      </w:pPr>
+      <w:r>
+        <w:rPr>
+          <w:sz w:val="20"/>
+          <w:szCs w:val="20"/>
+        </w:rPr>
+        <w:t xml:space="preserve">Robert </w:t>
+      </w:r>
+      <w:r>
+        <w:rPr>
+          <w:rFonts w:asciiTheme="minorHAnsi" w:hAnsiTheme="minorHAnsi" w:cstheme="minorHAnsi"/>
+          <w:sz w:val="20"/>
+        </w:rPr>
+        <w:t>Klickovich</w:t>
+      </w:r>
+      <w:r>
+        <w:rPr>
+          <w:rFonts w:asciiTheme="minorHAnsi" w:hAnsiTheme="minorHAnsi" w:cstheme="minorHAnsi"/>
+          <w:sz w:val="20"/>
+        </w:rPr>
+        <w:t>, MD</w:t>
+      </w:r>
+    </w:p>
+    <w:p>
+      <w:pPr>
+        <w:pStyle w:val="NoSpacing"/>
+        <w:spacing w:line="276" w:lineRule="auto"/>
+        <w:rPr>
+          <w:rFonts w:asciiTheme="minorHAnsi" w:hAnsiTheme="minorHAnsi" w:cstheme="minorHAnsi"/>
+          <w:sz w:val="20"/>
+        </w:rPr>
+      </w:pPr>
+      <w:r>
+        <w:rPr>
+          <w:rFonts w:asciiTheme="minorHAnsi" w:hAnsiTheme="minorHAnsi" w:cstheme="minorHAnsi"/>
+          <w:sz w:val="20"/>
+        </w:rPr>
+        <w:t>_______________________________</w:t>
+      </w:r>
+    </w:p>
+    <w:p>
+      <w:pPr>
+        <w:pStyle w:val="NoSpacing"/>
+        <w:spacing w:line="276" w:lineRule="auto"/>
+        <w:rPr>
+          <w:rFonts w:asciiTheme="minorHAnsi" w:hAnsiTheme="minorHAnsi" w:cstheme="minorHAnsi"/>
+          <w:sz w:val="20"/>
+        </w:rPr>
+      </w:pPr>
+      <w:r>
+        <w:rPr>
+          <w:rFonts w:asciiTheme="minorHAnsi" w:hAnsiTheme="minorHAnsi" w:cstheme="minorHAnsi"/>
+          <w:sz w:val="20"/>
+        </w:rPr>
+        <w:t>R</w:t>
+      </w:r>
+      <w:r>
+        <w:rPr>
+          <w:rFonts w:asciiTheme="minorHAnsi" w:hAnsiTheme="minorHAnsi" w:cstheme="minorHAnsi"/>
+          <w:sz w:val="20"/>
+        </w:rPr>
+        <w:t>K</w:t>
+      </w:r>
+      <w:r>
+        <w:rPr>
+          <w:rFonts w:asciiTheme="minorHAnsi" w:hAnsiTheme="minorHAnsi" w:cstheme="minorHAnsi"/>
+          <w:sz w:val="20"/>
+        </w:rPr>
+        <w:t>/</w:t>
+      </w:r>
+    </w:p>
+    <w:p>
+      <w:pPr>
+        <w:pStyle w:val="NoSpacing"/>
+        <w:spacing w:line="276" w:lineRule="auto"/>
         <w:rPr>
           <w:rFonts w:asciiTheme="minorHAnsi" w:hAnsiTheme="minorHAnsi" w:cstheme="minorHAnsi"/>
           <w:sz w:val="20"/>
@@ -5504,1035 +5777,23 @@
           <w:rFonts w:asciiTheme="minorHAnsi" w:hAnsiTheme="minorHAnsi" w:cstheme="minorHAnsi"/>
           <w:sz w:val="20"/>
         </w:rPr>
-        <w:t>udtStatus</w:t>
+        <w:t>signature</w:t>
+      </w:r>
+      <w:r>
+        <w:rPr>
+          <w:rFonts w:asciiTheme="minorHAnsi" w:hAnsiTheme="minorHAnsi" w:cstheme="minorHAnsi"/>
+          <w:sz w:val="20"/>
+        </w:rPr>
+        <w:t>.</w:t>
+      </w:r>
+      <w:r>
+        <w:rPr>
+          <w:rFonts w:asciiTheme="minorHAnsi" w:hAnsiTheme="minorHAnsi" w:cstheme="minorHAnsi"/>
+          <w:sz w:val="20"/>
+        </w:rPr>
+        <w:t>dateTranscribed</w:t>
       </w:r>
       <w:proofErr w:type="spellEnd"/>
-      <w:r>
-        <w:rPr>
-          <w:rFonts w:asciiTheme="minorHAnsi" w:hAnsiTheme="minorHAnsi" w:cstheme="minorHAnsi"/>
-          <w:sz w:val="20"/>
-        </w:rPr>
-        <w:t>}}</w:t>
-      </w:r>
-    </w:p>
-    <w:p>
-      <w:pPr>
-        <w:pStyle w:val="NoSpacing"/>
-        <w:spacing w:line="276" w:lineRule="auto"/>
-        <w:jc w:val="both"/>
-        <w:rPr>
-          <w:rFonts w:asciiTheme="minorHAnsi" w:hAnsiTheme="minorHAnsi" w:cstheme="minorHAnsi"/>
-          <w:sz w:val="20"/>
-        </w:rPr>
-      </w:pPr>
-    </w:p>
-    <w:p>
-      <w:pPr>
-        <w:pStyle w:val="TightSpacingParExact11"/>
-        <w:rPr>
-          <w:rFonts w:asciiTheme="minorHAnsi" w:hAnsiTheme="minorHAnsi"/>
-          <w:sz w:val="20"/>
-          <w:szCs w:val="20"/>
-        </w:rPr>
-      </w:pPr>
-      <w:r>
-        <w:rPr>
-          <w:rFonts w:asciiTheme="minorHAnsi" w:hAnsiTheme="minorHAnsi"/>
-          <w:sz w:val="20"/>
-          <w:szCs w:val="20"/>
-        </w:rPr>
-        <w:t>{{</w:t>
-      </w:r>
-      <w:proofErr w:type="spellStart"/>
-      <w:r>
-        <w:rPr>
-          <w:rFonts w:asciiTheme="minorHAnsi" w:hAnsiTheme="minorHAnsi"/>
-          <w:sz w:val="20"/>
-          <w:szCs w:val="20"/>
-        </w:rPr>
-        <w:t>unexpectedUTox</w:t>
-      </w:r>
-      <w:proofErr w:type="spellEnd"/>
-      <w:r>
-        <w:rPr>
-          <w:rFonts w:asciiTheme="minorHAnsi" w:hAnsiTheme="minorHAnsi"/>
-          <w:sz w:val="20"/>
-          <w:szCs w:val="20"/>
-        </w:rPr>
-        <w:t>}}</w:t>
-      </w:r>
-    </w:p>
-    <w:p>
-      <w:pPr>
-        <w:pStyle w:val="TightSpacingParExact11"/>
-        <w:rPr>
-          <w:rFonts w:asciiTheme="minorHAnsi" w:hAnsiTheme="minorHAnsi"/>
-          <w:sz w:val="20"/>
-          <w:szCs w:val="20"/>
-        </w:rPr>
-      </w:pPr>
-      <w:r>
-        <w:rPr>
-          <w:rFonts w:asciiTheme="minorHAnsi" w:hAnsiTheme="minorHAnsi"/>
-          <w:sz w:val="20"/>
-          <w:szCs w:val="20"/>
-        </w:rPr>
-        <w:t>{{</w:t>
-      </w:r>
-      <w:proofErr w:type="spellStart"/>
-      <w:r>
-        <w:rPr>
-          <w:rFonts w:asciiTheme="minorHAnsi" w:hAnsiTheme="minorHAnsi"/>
-          <w:sz w:val="20"/>
-          <w:szCs w:val="20"/>
-        </w:rPr>
-        <w:t>pillCount</w:t>
-      </w:r>
-      <w:proofErr w:type="spellEnd"/>
-      <w:r>
-        <w:rPr>
-          <w:rFonts w:asciiTheme="minorHAnsi" w:hAnsiTheme="minorHAnsi"/>
-          <w:sz w:val="20"/>
-          <w:szCs w:val="20"/>
-        </w:rPr>
-        <w:t>}}</w:t>
-      </w:r>
-    </w:p>
-    <w:p>
-      <w:pPr>
-        <w:pStyle w:val="NoSpacing"/>
-        <w:jc w:val="both"/>
-        <w:rPr>
-          <w:rFonts w:asciiTheme="minorHAnsi" w:hAnsiTheme="minorHAnsi" w:cstheme="minorHAnsi"/>
-          <w:sz w:val="20"/>
-        </w:rPr>
-      </w:pPr>
-      <w:r>
-        <w:rPr>
-          <w:rFonts w:asciiTheme="minorHAnsi" w:hAnsiTheme="minorHAnsi" w:cstheme="minorHAnsi"/>
-          <w:sz w:val="20"/>
-        </w:rPr>
-        <w:t>{{</w:t>
-      </w:r>
-      <w:proofErr w:type="spellStart"/>
-      <w:r>
-        <w:rPr>
-          <w:rFonts w:asciiTheme="minorHAnsi" w:hAnsiTheme="minorHAnsi" w:cstheme="minorHAnsi"/>
-          <w:sz w:val="20"/>
-        </w:rPr>
-        <w:t>ptEval</w:t>
-      </w:r>
-      <w:proofErr w:type="spellEnd"/>
-      <w:r>
-        <w:rPr>
-          <w:rFonts w:asciiTheme="minorHAnsi" w:hAnsiTheme="minorHAnsi" w:cstheme="minorHAnsi"/>
-          <w:sz w:val="20"/>
-        </w:rPr>
-        <w:t>}}</w:t>
-      </w:r>
-    </w:p>
-    <w:p>
-      <w:pPr>
-        <w:pStyle w:val="NoSpacing"/>
-        <w:jc w:val="both"/>
-        <w:rPr>
-          <w:sz w:val="20"/>
-        </w:rPr>
-      </w:pPr>
-      <w:r>
-        <w:rPr>
-          <w:sz w:val="20"/>
-        </w:rPr>
-        <w:t>{{imaging}}</w:t>
-      </w:r>
-    </w:p>
-    <w:p>
-      <w:pPr>
-        <w:pStyle w:val="NoSpacing"/>
-        <w:jc w:val="both"/>
-        <w:rPr>
-          <w:sz w:val="20"/>
-        </w:rPr>
-      </w:pPr>
-      <w:r>
-        <w:rPr>
-          <w:sz w:val="20"/>
-        </w:rPr>
-        <w:t>{{</w:t>
-      </w:r>
-      <w:proofErr w:type="spellStart"/>
-      <w:r>
-        <w:rPr>
-          <w:sz w:val="20"/>
-        </w:rPr>
-        <w:t>xrayOf</w:t>
-      </w:r>
-      <w:proofErr w:type="spellEnd"/>
-      <w:r>
-        <w:rPr>
-          <w:sz w:val="20"/>
-        </w:rPr>
-        <w:t>}}</w:t>
-      </w:r>
-    </w:p>
-    <w:p>
-      <w:pPr>
-        <w:pStyle w:val="NoSpacing"/>
-        <w:jc w:val="both"/>
-        <w:rPr>
-          <w:sz w:val="20"/>
-        </w:rPr>
-      </w:pPr>
-      <w:r>
-        <w:rPr>
-          <w:sz w:val="20"/>
-        </w:rPr>
-        <w:t>{{</w:t>
-      </w:r>
-      <w:proofErr w:type="spellStart"/>
-      <w:r>
-        <w:rPr>
-          <w:sz w:val="20"/>
-        </w:rPr>
-        <w:t>behavioralFocus</w:t>
-      </w:r>
-      <w:proofErr w:type="spellEnd"/>
-      <w:r>
-        <w:rPr>
-          <w:sz w:val="20"/>
-        </w:rPr>
-        <w:t>}}</w:t>
-      </w:r>
-    </w:p>
-    <w:p>
-      <w:pPr>
-        <w:pStyle w:val="NoSpacing"/>
-        <w:jc w:val="both"/>
-        <w:rPr>
-          <w:sz w:val="20"/>
-        </w:rPr>
-      </w:pPr>
-      <w:r>
-        <w:rPr>
-          <w:sz w:val="20"/>
-        </w:rPr>
-        <w:t>{{referral}}</w:t>
-      </w:r>
-    </w:p>
-    <w:p>
-      <w:pPr>
-        <w:pStyle w:val="NoSpacing"/>
-        <w:jc w:val="both"/>
-        <w:rPr>
-          <w:sz w:val="20"/>
-        </w:rPr>
-      </w:pPr>
-    </w:p>
-    <w:p>
-      <w:pPr>
-        <w:pStyle w:val="NoSpacing"/>
-        <w:spacing w:line="276" w:lineRule="auto"/>
-        <w:rPr>
-          <w:rFonts w:asciiTheme="minorHAnsi" w:hAnsiTheme="minorHAnsi" w:cstheme="minorHAnsi"/>
-        </w:rPr>
-      </w:pPr>
-      <w:r>
-        <w:rPr>
-          <w:rFonts w:asciiTheme="minorHAnsi" w:hAnsiTheme="minorHAnsi" w:cstheme="minorHAnsi"/>
-          <w:b/>
-        </w:rPr>
-        <w:t>MEDICATION MANAGEMENT</w:t>
-      </w:r>
-      <w:r>
-        <w:rPr>
-          <w:rFonts w:asciiTheme="minorHAnsi" w:hAnsiTheme="minorHAnsi" w:cstheme="minorHAnsi"/>
-        </w:rPr>
-        <w:t>:</w:t>
-      </w:r>
-    </w:p>
-    <w:p>
-      <w:pPr>
-        <w:pStyle w:val="NoSpacing"/>
-        <w:spacing w:line="276" w:lineRule="auto"/>
-        <w:rPr>
-          <w:rFonts w:asciiTheme="minorHAnsi" w:hAnsiTheme="minorHAnsi" w:cstheme="minorHAnsi"/>
-        </w:rPr>
-      </w:pPr>
-      <w:r>
-        <w:rPr>
-          <w:rFonts w:asciiTheme="minorHAnsi" w:hAnsiTheme="minorHAnsi" w:cstheme="minorHAnsi"/>
-          <w:sz w:val="20"/>
-          <w:szCs w:val="20"/>
-        </w:rPr>
-        <w:t>{{</w:t>
-      </w:r>
-      <w:proofErr w:type="spellStart"/>
-      <w:r>
-        <w:rPr>
-          <w:rFonts w:asciiTheme="minorHAnsi" w:hAnsiTheme="minorHAnsi" w:cstheme="minorHAnsi"/>
-          <w:sz w:val="20"/>
-          <w:szCs w:val="20"/>
-        </w:rPr>
-        <w:t>medication_management</w:t>
-      </w:r>
-      <w:proofErr w:type="spellEnd"/>
-      <w:r>
-        <w:rPr>
-          <w:rFonts w:asciiTheme="minorHAnsi" w:hAnsiTheme="minorHAnsi" w:cstheme="minorHAnsi"/>
-          <w:sz w:val="20"/>
-          <w:szCs w:val="20"/>
-        </w:rPr>
-        <w:t>}}</w:t>
-      </w:r>
-    </w:p>
-    <w:p>
-      <w:pPr>
-        <w:pStyle w:val="NoSpacing"/>
-        <w:spacing w:line="276" w:lineRule="auto"/>
-        <w:rPr>
-          <w:rFonts w:asciiTheme="minorHAnsi" w:hAnsiTheme="minorHAnsi" w:cstheme="minorHAnsi"/>
-        </w:rPr>
-      </w:pPr>
-    </w:p>
-    <w:p>
-      <w:pPr>
-        <w:pStyle w:val="NoSpacing"/>
-        <w:spacing w:line="276" w:lineRule="auto"/>
-        <w:rPr>
-          <w:rFonts w:asciiTheme="minorHAnsi" w:hAnsiTheme="minorHAnsi" w:cstheme="minorHAnsi"/>
-          <w:sz w:val="20"/>
-          <w:szCs w:val="20"/>
-        </w:rPr>
-      </w:pPr>
-    </w:p>
-    <w:p>
-      <w:pPr>
-        <w:pStyle w:val="NoSpacing"/>
-        <w:spacing w:line="276" w:lineRule="auto"/>
-        <w:rPr>
-          <w:rFonts w:asciiTheme="minorHAnsi" w:hAnsiTheme="minorHAnsi" w:cstheme="minorHAnsi"/>
-          <w:b/>
-          <w:u w:val="single"/>
-        </w:rPr>
-      </w:pPr>
-      <w:r>
-        <w:rPr>
-          <w:rFonts w:asciiTheme="minorHAnsi" w:hAnsiTheme="minorHAnsi" w:cstheme="minorHAnsi"/>
-          <w:b/>
-          <w:u w:val="single"/>
-        </w:rPr>
-        <w:t>INJECTIONS:</w:t>
-      </w:r>
-    </w:p>
-    <w:p>
-      <w:pPr>
-        <w:pStyle w:val="NoSpacing"/>
-        <w:spacing w:line="276" w:lineRule="auto"/>
-        <w:rPr>
-          <w:rFonts w:asciiTheme="minorHAnsi" w:hAnsiTheme="minorHAnsi" w:cstheme="minorHAnsi"/>
-          <w:sz w:val="20"/>
-        </w:rPr>
-      </w:pPr>
-      <w:r>
-        <w:rPr>
-          <w:rFonts w:asciiTheme="minorHAnsi" w:hAnsiTheme="minorHAnsi" w:cstheme="minorHAnsi"/>
-          <w:sz w:val="20"/>
-        </w:rPr>
-        <w:t>{{INJECTION_SUMMARY}}</w:t>
-      </w:r>
-    </w:p>
-    <w:p>
-      <w:pPr>
-        <w:pStyle w:val="NoSpacing"/>
-        <w:spacing w:line="276" w:lineRule="auto"/>
-        <w:rPr>
-          <w:rFonts w:asciiTheme="minorHAnsi" w:hAnsiTheme="minorHAnsi" w:cstheme="minorHAnsi"/>
-          <w:sz w:val="20"/>
-          <w:szCs w:val="20"/>
-        </w:rPr>
-      </w:pPr>
-    </w:p>
-    <w:p>
-      <w:pPr>
-        <w:pStyle w:val="NoSpacing"/>
-        <w:spacing w:line="276" w:lineRule="auto"/>
-        <w:rPr>
-          <w:rFonts w:asciiTheme="minorHAnsi" w:hAnsiTheme="minorHAnsi" w:cstheme="minorHAnsi"/>
-          <w:b/>
-        </w:rPr>
-      </w:pPr>
-      <w:r>
-        <w:rPr>
-          <w:rFonts w:asciiTheme="minorHAnsi" w:hAnsiTheme="minorHAnsi" w:cstheme="minorHAnsi"/>
-          <w:b/>
-          <w:u w:val="single"/>
-        </w:rPr>
-        <w:t>Other Plans</w:t>
-      </w:r>
-      <w:r>
-        <w:rPr>
-          <w:rFonts w:asciiTheme="minorHAnsi" w:hAnsiTheme="minorHAnsi" w:cstheme="minorHAnsi"/>
-          <w:b/>
-        </w:rPr>
-        <w:t>:</w:t>
-      </w:r>
-    </w:p>
-    <w:p>
-      <w:pPr>
-        <w:pStyle w:val="NoSpacing"/>
-        <w:spacing w:line="276" w:lineRule="auto"/>
-        <w:rPr>
-          <w:rFonts w:asciiTheme="minorHAnsi" w:hAnsiTheme="minorHAnsi" w:cstheme="minorHAnsi"/>
-          <w:sz w:val="20"/>
-          <w:szCs w:val="20"/>
-        </w:rPr>
-      </w:pPr>
-      <w:r>
-        <w:rPr>
-          <w:rFonts w:asciiTheme="minorHAnsi" w:hAnsiTheme="minorHAnsi" w:cstheme="minorHAnsi"/>
-          <w:sz w:val="20"/>
-          <w:szCs w:val="20"/>
-        </w:rPr>
-        <w:t>{{</w:t>
-      </w:r>
-      <w:proofErr w:type="spellStart"/>
-      <w:proofErr w:type="gramStart"/>
-      <w:r>
-        <w:rPr>
-          <w:rFonts w:asciiTheme="minorHAnsi" w:hAnsiTheme="minorHAnsi" w:cstheme="minorHAnsi"/>
-          <w:sz w:val="20"/>
-          <w:szCs w:val="20"/>
-        </w:rPr>
-        <w:t>signature</w:t>
-      </w:r>
-      <w:r>
-        <w:rPr>
-          <w:rFonts w:asciiTheme="minorHAnsi" w:hAnsiTheme="minorHAnsi" w:cstheme="minorHAnsi"/>
-          <w:sz w:val="20"/>
-          <w:szCs w:val="20"/>
-        </w:rPr>
-        <w:t>.</w:t>
-      </w:r>
-      <w:r>
-        <w:rPr>
-          <w:rFonts w:asciiTheme="minorHAnsi" w:hAnsiTheme="minorHAnsi" w:cstheme="minorHAnsi"/>
-          <w:sz w:val="20"/>
-          <w:szCs w:val="20"/>
-        </w:rPr>
-        <w:t>otherPlans</w:t>
-      </w:r>
-      <w:proofErr w:type="spellEnd"/>
-      <w:proofErr w:type="gramEnd"/>
-      <w:r>
-        <w:rPr>
-          <w:rFonts w:asciiTheme="minorHAnsi" w:hAnsiTheme="minorHAnsi" w:cstheme="minorHAnsi"/>
-          <w:sz w:val="20"/>
-          <w:szCs w:val="20"/>
-        </w:rPr>
-        <w:t>}}</w:t>
-      </w:r>
-    </w:p>
-    <w:p>
-      <w:pPr>
-        <w:pStyle w:val="NoSpacing"/>
-        <w:spacing w:line="276" w:lineRule="auto"/>
-        <w:rPr>
-          <w:rFonts w:asciiTheme="minorHAnsi" w:hAnsiTheme="minorHAnsi" w:cstheme="minorHAnsi"/>
-          <w:sz w:val="20"/>
-          <w:szCs w:val="20"/>
-        </w:rPr>
-      </w:pPr>
-    </w:p>
-    <w:p>
-      <w:pPr>
-        <w:pStyle w:val="NoSpacing"/>
-        <w:spacing w:line="276" w:lineRule="auto"/>
-        <w:rPr>
-          <w:rFonts w:asciiTheme="minorHAnsi" w:hAnsiTheme="minorHAnsi" w:cstheme="minorHAnsi"/>
-          <w:sz w:val="20"/>
-          <w:szCs w:val="20"/>
-        </w:rPr>
-      </w:pPr>
-      <w:r>
-        <w:rPr>
-          <w:rFonts w:asciiTheme="minorHAnsi" w:hAnsiTheme="minorHAnsi" w:cstheme="minorHAnsi"/>
-          <w:sz w:val="20"/>
-          <w:szCs w:val="20"/>
-        </w:rPr>
-        <w:t>{{</w:t>
-      </w:r>
-      <w:proofErr w:type="spellStart"/>
-      <w:proofErr w:type="gramStart"/>
-      <w:r>
-        <w:rPr>
-          <w:rFonts w:asciiTheme="minorHAnsi" w:hAnsiTheme="minorHAnsi" w:cstheme="minorHAnsi"/>
-          <w:sz w:val="20"/>
-          <w:szCs w:val="20"/>
-        </w:rPr>
-        <w:t>signature</w:t>
-      </w:r>
-      <w:r>
-        <w:rPr>
-          <w:rFonts w:asciiTheme="minorHAnsi" w:hAnsiTheme="minorHAnsi" w:cstheme="minorHAnsi"/>
-          <w:sz w:val="20"/>
-          <w:szCs w:val="20"/>
-        </w:rPr>
-        <w:t>.</w:t>
-      </w:r>
-      <w:r>
-        <w:rPr>
-          <w:rFonts w:asciiTheme="minorHAnsi" w:hAnsiTheme="minorHAnsi" w:cstheme="minorHAnsi"/>
-          <w:sz w:val="20"/>
-          <w:szCs w:val="20"/>
-        </w:rPr>
-        <w:t>formattedLines</w:t>
-      </w:r>
-      <w:proofErr w:type="spellEnd"/>
-      <w:proofErr w:type="gramEnd"/>
-      <w:r>
-        <w:rPr>
-          <w:rFonts w:asciiTheme="minorHAnsi" w:hAnsiTheme="minorHAnsi" w:cstheme="minorHAnsi"/>
-          <w:sz w:val="20"/>
-          <w:szCs w:val="20"/>
-        </w:rPr>
-        <w:t>}}</w:t>
-      </w:r>
-    </w:p>
-    <w:p>
-      <w:pPr>
-        <w:pStyle w:val="NoSpacing"/>
-        <w:spacing w:line="276" w:lineRule="auto"/>
-        <w:rPr>
-          <w:rFonts w:asciiTheme="minorHAnsi" w:hAnsiTheme="minorHAnsi" w:cstheme="minorHAnsi"/>
-          <w:sz w:val="20"/>
-          <w:szCs w:val="20"/>
-        </w:rPr>
-      </w:pPr>
-    </w:p>
-    <w:p>
-      <w:pPr>
-        <w:pStyle w:val="NoSpacing"/>
-        <w:spacing w:line="276" w:lineRule="auto"/>
-        <w:rPr>
-          <w:rFonts w:asciiTheme="minorHAnsi" w:hAnsiTheme="minorHAnsi" w:cstheme="minorHAnsi"/>
-          <w:sz w:val="20"/>
-          <w:szCs w:val="20"/>
-        </w:rPr>
-      </w:pPr>
-      <w:r>
-        <w:rPr>
-          <w:rFonts w:asciiTheme="minorHAnsi" w:hAnsiTheme="minorHAnsi" w:cstheme="minorHAnsi"/>
-          <w:sz w:val="20"/>
-          <w:szCs w:val="20"/>
-        </w:rPr>
-        <w:t xml:space="preserve">For the planned procedure(s), </w:t>
-      </w:r>
-      <w:r>
-        <w:rPr>
-          <w:rFonts w:asciiTheme="minorHAnsi" w:hAnsiTheme="minorHAnsi" w:cstheme="minorHAnsi"/>
-          <w:sz w:val="20"/>
-          <w:szCs w:val="20"/>
-        </w:rPr>
-        <w:t xml:space="preserve">if any, </w:t>
-      </w:r>
-      <w:r>
-        <w:rPr>
-          <w:rFonts w:asciiTheme="minorHAnsi" w:hAnsiTheme="minorHAnsi" w:cstheme="minorHAnsi"/>
-          <w:sz w:val="20"/>
-          <w:szCs w:val="20"/>
-        </w:rPr>
-        <w:t>considerable time was spent explaining the risks, benefits and alternatives.  All questions were answered including common complications to planned procedure along with remedies for the potential complications.  Handouts were also given to th</w:t>
-      </w:r>
-      <w:r>
-        <w:rPr>
-          <w:rFonts w:asciiTheme="minorHAnsi" w:hAnsiTheme="minorHAnsi" w:cstheme="minorHAnsi"/>
-          <w:sz w:val="20"/>
-          <w:szCs w:val="20"/>
-        </w:rPr>
-        <w:t>e patient as appropriate</w:t>
-      </w:r>
-      <w:r>
-        <w:rPr>
-          <w:rFonts w:asciiTheme="minorHAnsi" w:hAnsiTheme="minorHAnsi" w:cstheme="minorHAnsi"/>
-          <w:sz w:val="20"/>
-          <w:szCs w:val="20"/>
-        </w:rPr>
-        <w:t xml:space="preserve"> including procedure and educational videos at www.tinyurl.com/PROCEDURE-Oct2022</w:t>
-      </w:r>
-      <w:r>
-        <w:rPr>
-          <w:rFonts w:asciiTheme="minorHAnsi" w:hAnsiTheme="minorHAnsi" w:cstheme="minorHAnsi"/>
-          <w:sz w:val="20"/>
-          <w:szCs w:val="20"/>
-        </w:rPr>
-        <w:t>.</w:t>
-      </w:r>
-      <w:r>
-        <w:rPr>
-          <w:rFonts w:asciiTheme="minorHAnsi" w:hAnsiTheme="minorHAnsi" w:cstheme="minorHAnsi"/>
-          <w:sz w:val="20"/>
-          <w:szCs w:val="20"/>
-        </w:rPr>
-        <w:t xml:space="preserve"> if applicable, the patient was told to stop taking all </w:t>
-      </w:r>
-      <w:proofErr w:type="spellStart"/>
-      <w:r>
-        <w:rPr>
-          <w:rFonts w:asciiTheme="minorHAnsi" w:hAnsiTheme="minorHAnsi" w:cstheme="minorHAnsi"/>
-          <w:sz w:val="20"/>
-          <w:szCs w:val="20"/>
-        </w:rPr>
-        <w:t>anti coagulant</w:t>
-      </w:r>
-      <w:proofErr w:type="spellEnd"/>
-      <w:r>
-        <w:rPr>
-          <w:rFonts w:asciiTheme="minorHAnsi" w:hAnsiTheme="minorHAnsi" w:cstheme="minorHAnsi"/>
-          <w:sz w:val="20"/>
-          <w:szCs w:val="20"/>
-        </w:rPr>
-        <w:t xml:space="preserve"> medications for 3-5 days. The specific cessation interval depends on both the </w:t>
-      </w:r>
-      <w:proofErr w:type="spellStart"/>
-      <w:r>
-        <w:rPr>
-          <w:rFonts w:asciiTheme="minorHAnsi" w:hAnsiTheme="minorHAnsi" w:cstheme="minorHAnsi"/>
-          <w:sz w:val="20"/>
-          <w:szCs w:val="20"/>
-        </w:rPr>
-        <w:t>anti coagulants</w:t>
-      </w:r>
-      <w:proofErr w:type="spellEnd"/>
-      <w:r>
-        <w:rPr>
-          <w:rFonts w:asciiTheme="minorHAnsi" w:hAnsiTheme="minorHAnsi" w:cstheme="minorHAnsi"/>
-          <w:sz w:val="20"/>
-          <w:szCs w:val="20"/>
-        </w:rPr>
-        <w:t xml:space="preserve"> they are on and the type of procedure scheduled.</w:t>
-      </w:r>
-    </w:p>
-    <w:p>
-      <w:pPr>
-        <w:pStyle w:val="NoSpacing"/>
-        <w:spacing w:line="276" w:lineRule="auto"/>
-        <w:rPr>
-          <w:rFonts w:asciiTheme="minorHAnsi" w:hAnsiTheme="minorHAnsi" w:cstheme="minorHAnsi"/>
-          <w:sz w:val="20"/>
-          <w:szCs w:val="20"/>
-        </w:rPr>
-      </w:pPr>
-    </w:p>
-    <w:p>
-      <w:pPr>
-        <w:pStyle w:val="NoSpacing"/>
-        <w:spacing w:line="276" w:lineRule="auto"/>
-        <w:rPr>
-          <w:rFonts w:asciiTheme="minorHAnsi" w:hAnsiTheme="minorHAnsi" w:cstheme="minorHAnsi"/>
-          <w:sz w:val="20"/>
-          <w:szCs w:val="20"/>
-        </w:rPr>
-      </w:pPr>
-      <w:r>
-        <w:rPr>
-          <w:rFonts w:asciiTheme="minorHAnsi" w:hAnsiTheme="minorHAnsi" w:cstheme="minorHAnsi"/>
-          <w:sz w:val="20"/>
-          <w:szCs w:val="20"/>
-        </w:rPr>
-        <w:t xml:space="preserve">Once the patient has fully engaged and completed the initial treatment plan as documented over the course of multiple clinic visits, then </w:t>
-      </w:r>
-      <w:r>
-        <w:rPr>
-          <w:rFonts w:asciiTheme="minorHAnsi" w:hAnsiTheme="minorHAnsi" w:cstheme="minorHAnsi"/>
-          <w:sz w:val="20"/>
-          <w:szCs w:val="20"/>
-        </w:rPr>
-        <w:t xml:space="preserve">Maximum </w:t>
-      </w:r>
-      <w:r>
-        <w:rPr>
-          <w:rFonts w:asciiTheme="minorHAnsi" w:hAnsiTheme="minorHAnsi" w:cstheme="minorHAnsi"/>
-          <w:sz w:val="20"/>
-          <w:szCs w:val="20"/>
-        </w:rPr>
-        <w:t xml:space="preserve">Medical Improvement (MMI) will be achieved.  Additionally, if the patient is taking narcotics, then this will be tapered down over a </w:t>
-      </w:r>
-      <w:proofErr w:type="gramStart"/>
-      <w:r>
-        <w:rPr>
-          <w:rFonts w:asciiTheme="minorHAnsi" w:hAnsiTheme="minorHAnsi" w:cstheme="minorHAnsi"/>
-          <w:sz w:val="20"/>
-          <w:szCs w:val="20"/>
-        </w:rPr>
-        <w:t>3-6 month</w:t>
-      </w:r>
-      <w:proofErr w:type="gramEnd"/>
-      <w:r>
-        <w:rPr>
-          <w:rFonts w:asciiTheme="minorHAnsi" w:hAnsiTheme="minorHAnsi" w:cstheme="minorHAnsi"/>
-          <w:sz w:val="20"/>
-          <w:szCs w:val="20"/>
-        </w:rPr>
-        <w:t xml:space="preserve"> period as tolerated by patient.</w:t>
-      </w:r>
-    </w:p>
-    <w:p>
-      <w:pPr>
-        <w:pStyle w:val="NoSpacing"/>
-        <w:spacing w:line="276" w:lineRule="auto"/>
-        <w:rPr>
-          <w:rFonts w:asciiTheme="minorHAnsi" w:hAnsiTheme="minorHAnsi" w:cstheme="minorHAnsi"/>
-        </w:rPr>
-      </w:pPr>
-    </w:p>
-    <w:p>
-      <w:pPr>
-        <w:pStyle w:val="NoSpacing"/>
-        <w:spacing w:line="276" w:lineRule="auto"/>
-        <w:rPr>
-          <w:rFonts w:asciiTheme="minorHAnsi" w:hAnsiTheme="minorHAnsi" w:cstheme="minorHAnsi"/>
-          <w:sz w:val="20"/>
-          <w:szCs w:val="20"/>
-        </w:rPr>
-      </w:pPr>
-      <w:r>
-        <w:rPr>
-          <w:rFonts w:asciiTheme="minorHAnsi" w:hAnsiTheme="minorHAnsi" w:cstheme="minorHAnsi"/>
-          <w:b/>
-        </w:rPr>
-        <w:t>Follow-up Appointment in</w:t>
-      </w:r>
-      <w:proofErr w:type="gramStart"/>
-      <w:r>
-        <w:rPr>
-          <w:rFonts w:asciiTheme="minorHAnsi" w:hAnsiTheme="minorHAnsi" w:cstheme="minorHAnsi"/>
-          <w:sz w:val="20"/>
-          <w:szCs w:val="20"/>
-        </w:rPr>
-        <w:t xml:space="preserve">:  </w:t>
-      </w:r>
-      <w:r>
-        <w:rPr>
-          <w:rFonts w:asciiTheme="minorHAnsi" w:hAnsiTheme="minorHAnsi" w:cstheme="minorHAnsi"/>
-          <w:sz w:val="20"/>
-          <w:szCs w:val="20"/>
-        </w:rPr>
-        <w:t>{</w:t>
-      </w:r>
-      <w:proofErr w:type="gramEnd"/>
-      <w:r>
-        <w:rPr>
-          <w:rFonts w:asciiTheme="minorHAnsi" w:hAnsiTheme="minorHAnsi" w:cstheme="minorHAnsi"/>
-          <w:sz w:val="20"/>
-          <w:szCs w:val="20"/>
-        </w:rPr>
-        <w:t>{</w:t>
-      </w:r>
-      <w:proofErr w:type="spellStart"/>
-      <w:proofErr w:type="gramStart"/>
-      <w:r>
-        <w:rPr>
-          <w:rFonts w:asciiTheme="minorHAnsi" w:hAnsiTheme="minorHAnsi" w:cstheme="minorHAnsi"/>
-          <w:sz w:val="20"/>
-          <w:szCs w:val="20"/>
-        </w:rPr>
-        <w:t>signature</w:t>
-      </w:r>
-      <w:r>
-        <w:rPr>
-          <w:rFonts w:asciiTheme="minorHAnsi" w:hAnsiTheme="minorHAnsi" w:cstheme="minorHAnsi"/>
-          <w:sz w:val="20"/>
-          <w:szCs w:val="20"/>
-        </w:rPr>
-        <w:t>.</w:t>
-      </w:r>
-      <w:r>
-        <w:rPr>
-          <w:rFonts w:asciiTheme="minorHAnsi" w:hAnsiTheme="minorHAnsi" w:cstheme="minorHAnsi"/>
-          <w:sz w:val="20"/>
-          <w:szCs w:val="20"/>
-        </w:rPr>
-        <w:t>followUpAppointment</w:t>
-      </w:r>
-      <w:proofErr w:type="spellEnd"/>
-      <w:proofErr w:type="gramEnd"/>
-      <w:r>
-        <w:rPr>
-          <w:rFonts w:asciiTheme="minorHAnsi" w:hAnsiTheme="minorHAnsi" w:cstheme="minorHAnsi"/>
-          <w:sz w:val="20"/>
-          <w:szCs w:val="20"/>
-        </w:rPr>
-        <w:t>}}</w:t>
-      </w:r>
-    </w:p>
-    <w:p>
-      <w:pPr>
-        <w:pStyle w:val="NoSpacing"/>
-        <w:spacing w:line="276" w:lineRule="auto"/>
-        <w:rPr>
-          <w:sz w:val="20"/>
-          <w:szCs w:val="20"/>
-        </w:rPr>
-      </w:pPr>
-    </w:p>
-    <w:p>
-      <w:pPr>
-        <w:pStyle w:val="NoSpacing"/>
-        <w:spacing w:line="276" w:lineRule="auto"/>
-        <w:rPr>
-          <w:sz w:val="20"/>
-          <w:szCs w:val="20"/>
-        </w:rPr>
-      </w:pPr>
-    </w:p>
-    <w:p>
-      <w:pPr>
-        <w:pStyle w:val="NoSpacing"/>
-        <w:spacing w:line="276" w:lineRule="auto"/>
-        <w:rPr>
-          <w:sz w:val="20"/>
-          <w:szCs w:val="20"/>
-        </w:rPr>
-      </w:pPr>
-      <w:bookmarkStart w:id="0" w:name="_Hlk129781177"/>
-      <w:r>
-        <w:rPr>
-          <w:rFonts w:asciiTheme="minorHAnsi" w:hAnsiTheme="minorHAnsi" w:cstheme="minorHAnsi"/>
-          <w:bCs/>
-          <w:sz w:val="20"/>
-          <w:szCs w:val="20"/>
-        </w:rPr>
-        <w:t xml:space="preserve">{{provider}} </w:t>
-      </w:r>
-      <w:r>
-        <w:rPr>
-          <w:sz w:val="20"/>
-          <w:szCs w:val="20"/>
-        </w:rPr>
-        <w:t>{{</w:t>
-      </w:r>
-      <w:proofErr w:type="spellStart"/>
-      <w:proofErr w:type="gramStart"/>
-      <w:r>
-        <w:rPr>
-          <w:sz w:val="20"/>
-          <w:szCs w:val="20"/>
-        </w:rPr>
-        <w:t>signature</w:t>
-      </w:r>
-      <w:r>
-        <w:rPr>
-          <w:sz w:val="20"/>
-          <w:szCs w:val="20"/>
-        </w:rPr>
-        <w:t>.</w:t>
-      </w:r>
-      <w:r>
-        <w:rPr>
-          <w:sz w:val="20"/>
-          <w:szCs w:val="20"/>
-        </w:rPr>
-        <w:t>signatureLine</w:t>
-      </w:r>
-      <w:proofErr w:type="spellEnd"/>
-      <w:proofErr w:type="gramEnd"/>
-      <w:r>
-        <w:rPr>
-          <w:sz w:val="20"/>
-          <w:szCs w:val="20"/>
-        </w:rPr>
-        <w:t>}}</w:t>
-      </w:r>
-    </w:p>
-    <w:bookmarkEnd w:id="0"/>
-    <w:p>
-      <w:pPr>
-        <w:pStyle w:val="NoSpacing"/>
-        <w:spacing w:line="276" w:lineRule="auto"/>
-        <w:rPr>
-          <w:rFonts w:asciiTheme="minorHAnsi" w:hAnsiTheme="minorHAnsi" w:cstheme="minorHAnsi"/>
-          <w:sz w:val="20"/>
-          <w:szCs w:val="20"/>
-        </w:rPr>
-      </w:pPr>
-    </w:p>
-    <w:p>
-      <w:pPr>
-        <w:pStyle w:val="NoSpacing"/>
-        <w:spacing w:line="276" w:lineRule="auto"/>
-        <w:rPr>
-          <w:rFonts w:asciiTheme="minorHAnsi" w:hAnsiTheme="minorHAnsi" w:cstheme="minorHAnsi"/>
-          <w:sz w:val="20"/>
-          <w:szCs w:val="20"/>
-        </w:rPr>
-      </w:pPr>
-    </w:p>
-    <w:p>
-      <w:pPr>
-        <w:pStyle w:val="NoSpacing"/>
-        <w:spacing w:line="276" w:lineRule="auto"/>
-        <w:rPr>
-          <w:rFonts w:asciiTheme="minorHAnsi" w:hAnsiTheme="minorHAnsi" w:cstheme="minorHAnsi"/>
-          <w:b/>
-          <w:sz w:val="20"/>
-        </w:rPr>
-      </w:pPr>
-      <w:r>
-        <w:rPr>
-          <w:rFonts w:asciiTheme="minorHAnsi" w:hAnsiTheme="minorHAnsi" w:cstheme="minorHAnsi"/>
-          <w:b/>
-          <w:sz w:val="20"/>
-        </w:rPr>
-        <w:t>This document(s) was dictated, transcribed, but not read and is subject to review and confirmation.  Please contact the author if you have any concerns/clarifications.</w:t>
-      </w:r>
-    </w:p>
-    <w:p>
-      <w:pPr>
-        <w:pStyle w:val="NoSpacing"/>
-        <w:spacing w:line="276" w:lineRule="auto"/>
-        <w:rPr>
-          <w:rFonts w:asciiTheme="minorHAnsi" w:hAnsiTheme="minorHAnsi" w:cstheme="minorHAnsi"/>
-        </w:rPr>
-      </w:pPr>
-    </w:p>
-    <w:p>
-      <w:pPr>
-        <w:pStyle w:val="NoSpacing"/>
-        <w:spacing w:line="276" w:lineRule="auto"/>
-        <w:rPr>
-          <w:rFonts w:asciiTheme="minorHAnsi" w:hAnsiTheme="minorHAnsi" w:cstheme="minorHAnsi"/>
-        </w:rPr>
-      </w:pPr>
-    </w:p>
-    <w:p>
-      <w:pPr>
-        <w:pStyle w:val="NoSpacing"/>
-        <w:spacing w:line="276" w:lineRule="auto"/>
-        <w:rPr>
-          <w:rFonts w:asciiTheme="minorHAnsi" w:hAnsiTheme="minorHAnsi" w:cstheme="minorHAnsi"/>
-        </w:rPr>
-      </w:pPr>
-    </w:p>
-    <w:p>
-      <w:pPr>
-        <w:pStyle w:val="NoSpacing"/>
-        <w:spacing w:line="276" w:lineRule="auto"/>
-        <w:rPr>
-          <w:rFonts w:asciiTheme="minorHAnsi" w:hAnsiTheme="minorHAnsi" w:cstheme="minorHAnsi"/>
-          <w:sz w:val="20"/>
-        </w:rPr>
-      </w:pPr>
-      <w:r>
-        <w:rPr>
-          <w:sz w:val="20"/>
-          <w:szCs w:val="20"/>
-        </w:rPr>
-        <w:t xml:space="preserve">Robert </w:t>
-      </w:r>
-      <w:r>
-        <w:rPr>
-          <w:rFonts w:asciiTheme="minorHAnsi" w:hAnsiTheme="minorHAnsi" w:cstheme="minorHAnsi"/>
-          <w:sz w:val="20"/>
-        </w:rPr>
-        <w:t>Klickovich</w:t>
-      </w:r>
-      <w:r>
-        <w:rPr>
-          <w:rFonts w:asciiTheme="minorHAnsi" w:hAnsiTheme="minorHAnsi" w:cstheme="minorHAnsi"/>
-          <w:sz w:val="20"/>
-        </w:rPr>
-        <w:t>, MD</w:t>
-      </w:r>
-    </w:p>
-    <w:p>
-      <w:pPr>
-        <w:pStyle w:val="NoSpacing"/>
-        <w:spacing w:line="276" w:lineRule="auto"/>
-        <w:rPr>
-          <w:rFonts w:asciiTheme="minorHAnsi" w:hAnsiTheme="minorHAnsi" w:cstheme="minorHAnsi"/>
-          <w:sz w:val="20"/>
-        </w:rPr>
-      </w:pPr>
-      <w:r>
-        <w:rPr>
-          <w:rFonts w:asciiTheme="minorHAnsi" w:hAnsiTheme="minorHAnsi" w:cstheme="minorHAnsi"/>
-          <w:sz w:val="20"/>
-        </w:rPr>
-        <w:t>_______________________________</w:t>
-      </w:r>
-    </w:p>
-    <w:p>
-      <w:pPr>
-        <w:pStyle w:val="NoSpacing"/>
-        <w:spacing w:line="276" w:lineRule="auto"/>
-        <w:rPr>
-          <w:rFonts w:asciiTheme="minorHAnsi" w:hAnsiTheme="minorHAnsi" w:cstheme="minorHAnsi"/>
-          <w:sz w:val="20"/>
-        </w:rPr>
-      </w:pPr>
-      <w:r>
-        <w:rPr>
-          <w:rFonts w:asciiTheme="minorHAnsi" w:hAnsiTheme="minorHAnsi" w:cstheme="minorHAnsi"/>
-          <w:sz w:val="20"/>
-        </w:rPr>
-        <w:t>R</w:t>
-      </w:r>
-      <w:r>
-        <w:rPr>
-          <w:rFonts w:asciiTheme="minorHAnsi" w:hAnsiTheme="minorHAnsi" w:cstheme="minorHAnsi"/>
-          <w:sz w:val="20"/>
-        </w:rPr>
-        <w:t>K</w:t>
-      </w:r>
-      <w:r>
-        <w:rPr>
-          <w:rFonts w:asciiTheme="minorHAnsi" w:hAnsiTheme="minorHAnsi" w:cstheme="minorHAnsi"/>
-          <w:sz w:val="20"/>
-        </w:rPr>
-        <w:t>/</w:t>
-      </w:r>
-    </w:p>
-    <w:p>
-      <w:pPr>
-        <w:pStyle w:val="NoSpacing"/>
-        <w:spacing w:line="276" w:lineRule="auto"/>
-        <w:rPr>
-          <w:rFonts w:asciiTheme="minorHAnsi" w:hAnsiTheme="minorHAnsi" w:cstheme="minorHAnsi"/>
-          <w:sz w:val="20"/>
-        </w:rPr>
-      </w:pPr>
-      <w:r>
-        <w:rPr>
-          <w:rFonts w:asciiTheme="minorHAnsi" w:hAnsiTheme="minorHAnsi" w:cstheme="minorHAnsi"/>
-          <w:sz w:val="20"/>
-        </w:rPr>
-        <w:t>{{</w:t>
-      </w:r>
-      <w:proofErr w:type="spellStart"/>
-      <w:proofErr w:type="gramStart"/>
-      <w:r>
-        <w:rPr>
-          <w:rFonts w:asciiTheme="minorHAnsi" w:hAnsiTheme="minorHAnsi" w:cstheme="minorHAnsi"/>
-          <w:sz w:val="20"/>
-        </w:rPr>
-        <w:t>signature</w:t>
-      </w:r>
-      <w:r>
-        <w:rPr>
-          <w:rFonts w:asciiTheme="minorHAnsi" w:hAnsiTheme="minorHAnsi" w:cstheme="minorHAnsi"/>
-          <w:sz w:val="20"/>
-        </w:rPr>
-        <w:t>.</w:t>
-      </w:r>
-      <w:r>
-        <w:rPr>
-          <w:rFonts w:asciiTheme="minorHAnsi" w:hAnsiTheme="minorHAnsi" w:cstheme="minorHAnsi"/>
-          <w:sz w:val="20"/>
-        </w:rPr>
-        <w:t>dateTranscribed</w:t>
-      </w:r>
-      <w:proofErr w:type="spellEnd"/>
-      <w:proofErr w:type="gramEnd"/>
       <w:r>
         <w:rPr>
           <w:rFonts w:asciiTheme="minorHAnsi" w:hAnsiTheme="minorHAnsi" w:cstheme="minorHAnsi"/>
@@ -6737,7 +5998,6 @@
             <w:t>patientName</w:t>
           </w:r>
           <w:proofErr w:type="spellEnd"/>
-          <w:proofErr w:type="gramStart"/>
           <w:r>
             <w:rPr>
               <w:sz w:val="20"/>
@@ -6750,45 +6010,21 @@
               <w:sz w:val="20"/>
               <w:szCs w:val="20"/>
             </w:rPr>
-            <w:t xml:space="preserve">   </w:t>
-          </w:r>
-          <w:proofErr w:type="gramEnd"/>
-          <w:r>
-            <w:rPr>
-              <w:sz w:val="20"/>
-              <w:szCs w:val="20"/>
-            </w:rPr>
-            <w:t xml:space="preserve">           DATE OF BIRTH:</w:t>
+            <w:t xml:space="preserve">              DATE OF BIRTH:</w:t>
           </w:r>
           <w:r>
             <w:rPr>
               <w:sz w:val="20"/>
               <w:szCs w:val="20"/>
             </w:rPr>
-            <w:t xml:space="preserve"> {{dob</w:t>
-          </w:r>
-          <w:proofErr w:type="gramStart"/>
-          <w:r>
-            <w:rPr>
-              <w:sz w:val="20"/>
-              <w:szCs w:val="20"/>
-            </w:rPr>
-            <w:t>}}</w:t>
+            <w:t xml:space="preserve"> {{dob}}</w:t>
           </w:r>
           <w:r>
             <w:rPr>
               <w:sz w:val="20"/>
               <w:szCs w:val="20"/>
             </w:rPr>
-            <w:t xml:space="preserve">   </w:t>
-          </w:r>
-          <w:proofErr w:type="gramEnd"/>
-          <w:r>
-            <w:rPr>
-              <w:sz w:val="20"/>
-              <w:szCs w:val="20"/>
-            </w:rPr>
-            <w:t xml:space="preserve">               DOS: </w:t>
+            <w:t xml:space="preserve">                  DOS: </w:t>
           </w:r>
           <w:r>
             <w:rPr>
@@ -6970,25 +6206,7 @@
         <w:b/>
         <w:bCs/>
       </w:rPr>
-      <w:t>PHONE</w:t>
-    </w:r>
-    <w:proofErr w:type="gramStart"/>
-    <w:r>
-      <w:rPr>
-        <w:rFonts w:ascii="Bookman Old Style" w:hAnsi="Bookman Old Style" w:cs="Palatino Linotype"/>
-        <w:b/>
-        <w:bCs/>
-      </w:rPr>
-      <w:t>:  (</w:t>
-    </w:r>
-    <w:proofErr w:type="gramEnd"/>
-    <w:r>
-      <w:rPr>
-        <w:rFonts w:ascii="Bookman Old Style" w:hAnsi="Bookman Old Style" w:cs="Palatino Linotype"/>
-        <w:b/>
-        <w:bCs/>
-      </w:rPr>
-      <w:t>502) 430-6223, FAX:  502-369-5229</w:t>
+      <w:t>PHONE:  (502) 430-6223, FAX:  502-369-5229</w:t>
     </w:r>
   </w:p>
   <w:p>
@@ -7121,25 +6339,7 @@
         <w:b/>
         <w:bCs/>
       </w:rPr>
-      <w:t>PHONE</w:t>
-    </w:r>
-    <w:proofErr w:type="gramStart"/>
-    <w:r>
-      <w:rPr>
-        <w:rFonts w:ascii="Bookman Old Style" w:hAnsi="Bookman Old Style" w:cs="Palatino Linotype"/>
-        <w:b/>
-        <w:bCs/>
-      </w:rPr>
-      <w:t>:  (</w:t>
-    </w:r>
-    <w:proofErr w:type="gramEnd"/>
-    <w:r>
-      <w:rPr>
-        <w:rFonts w:ascii="Bookman Old Style" w:hAnsi="Bookman Old Style" w:cs="Palatino Linotype"/>
-        <w:b/>
-        <w:bCs/>
-      </w:rPr>
-      <w:t>502) 430-6223, FAX:  502-369-5229</w:t>
+      <w:t>PHONE:  (502) 430-6223, FAX:  502-369-5229</w:t>
     </w:r>
   </w:p>
   <w:p>

</xml_diff>

<commit_message>
after long time update
</commit_message>
<xml_diff>
--- a/templates/FU_TEMPLATE_Klickovich.docx
+++ b/templates/FU_TEMPLATE_Klickovich.docx
@@ -1,6 +1,6 @@
 
 <file path=word/document.xml><?xml version="1.0" encoding="utf-8"?>
-<w:document xmlns:wpc="http://schemas.microsoft.com/office/word/2010/wordprocessingCanvas" xmlns:cx="http://schemas.microsoft.com/office/drawing/2014/chartex" xmlns:cx1="http://schemas.microsoft.com/office/drawing/2015/9/8/chartex" xmlns:cx2="http://schemas.microsoft.com/office/drawing/2015/10/21/chartex" xmlns:cx3="http://schemas.microsoft.com/office/drawing/2016/5/9/chartex" xmlns:cx4="http://schemas.microsoft.com/office/drawing/2016/5/10/chartex" xmlns:cx5="http://schemas.microsoft.com/office/drawing/2016/5/11/chartex" xmlns:cx6="http://schemas.microsoft.com/office/drawing/2016/5/12/chartex" xmlns:cx7="http://schemas.microsoft.com/office/drawing/2016/5/13/chartex" xmlns:cx8="http://schemas.microsoft.com/office/drawing/2016/5/14/chartex" xmlns:mc="http://schemas.openxmlformats.org/markup-compatibility/2006" xmlns:aink="http://schemas.microsoft.com/office/drawing/2016/ink" xmlns:am3d="http://schemas.microsoft.com/office/drawing/2017/model3d" xmlns:o="urn:schemas-microsoft-com:office:office" xmlns:oel="http://schemas.microsoft.com/office/2019/extlst" xmlns:r="http://schemas.openxmlformats.org/officeDocument/2006/relationships" xmlns:m="http://schemas.openxmlformats.org/officeDocument/2006/math" xmlns:v="urn:schemas-microsoft-com:vml" xmlns:wp14="http://schemas.microsoft.com/office/word/2010/wordprocessingDrawing" xmlns:wp="http://schemas.openxmlformats.org/drawingml/2006/wordprocessingDrawing" xmlns:w10="urn:schemas-microsoft-com:office:word" xmlns:w="http://schemas.openxmlformats.org/wordprocessingml/2006/main" xmlns:w14="http://schemas.microsoft.com/office/word/2010/wordml" xmlns:w15="http://schemas.microsoft.com/office/word/2012/wordml" xmlns:w16cex="http://schemas.microsoft.com/office/word/2018/wordml/cex" xmlns:w16cid="http://schemas.microsoft.com/office/word/2016/wordml/cid" xmlns:w16="http://schemas.microsoft.com/office/word/2018/wordml" xmlns:w16du="http://schemas.microsoft.com/office/word/2023/wordml/word16du" xmlns:w16sdtdh="http://schemas.microsoft.com/office/word/2020/wordml/sdtdatahash" xmlns:w16sdtfl="http://schemas.microsoft.com/office/word/2024/wordml/sdtformatlock" xmlns:w16se="http://schemas.microsoft.com/office/word/2015/wordml/symex" xmlns:wpg="http://schemas.microsoft.com/office/word/2010/wordprocessingGroup" xmlns:wpi="http://schemas.microsoft.com/office/word/2010/wordprocessingInk" xmlns:wne="http://schemas.microsoft.com/office/word/2006/wordml" xmlns:wps="http://schemas.microsoft.com/office/word/2010/wordprocessingShape" mc:Ignorable="w14 w15 w16se w16cid w16 w16cex w16sdtdh w16sdtfl w16du wp14">
+<w:document xmlns:wpc="http://schemas.microsoft.com/office/word/2010/wordprocessingCanvas" xmlns:cx="http://schemas.microsoft.com/office/drawing/2014/chartex" xmlns:cx1="http://schemas.microsoft.com/office/drawing/2015/9/8/chartex" xmlns:mc="http://schemas.openxmlformats.org/markup-compatibility/2006" xmlns:o="urn:schemas-microsoft-com:office:office" xmlns:r="http://schemas.openxmlformats.org/officeDocument/2006/relationships" xmlns:m="http://schemas.openxmlformats.org/officeDocument/2006/math" xmlns:v="urn:schemas-microsoft-com:vml" xmlns:wp14="http://schemas.microsoft.com/office/word/2010/wordprocessingDrawing" xmlns:wp="http://schemas.openxmlformats.org/drawingml/2006/wordprocessingDrawing" xmlns:w10="urn:schemas-microsoft-com:office:word" xmlns:w="http://schemas.openxmlformats.org/wordprocessingml/2006/main" xmlns:w14="http://schemas.microsoft.com/office/word/2010/wordml" xmlns:w15="http://schemas.microsoft.com/office/word/2012/wordml" xmlns:w16se="http://schemas.microsoft.com/office/word/2015/wordml/symex" xmlns:wpg="http://schemas.microsoft.com/office/word/2010/wordprocessingGroup" xmlns:wpi="http://schemas.microsoft.com/office/word/2010/wordprocessingInk" xmlns:wne="http://schemas.microsoft.com/office/word/2006/wordml" xmlns:wps="http://schemas.microsoft.com/office/word/2010/wordprocessingShape" mc:Ignorable="w14 w15 w16se wp14">
   <w:body>
     <w:p>
       <w:pPr>
@@ -189,7 +189,25 @@
           <w:bCs/>
           <w:sz w:val="20"/>
         </w:rPr>
-        <w:t>{{dob}}</w:t>
+        <w:t>{{</w:t>
+      </w:r>
+      <w:proofErr w:type="gramStart"/>
+      <w:r>
+        <w:rPr>
+          <w:rFonts w:asciiTheme="minorHAnsi" w:hAnsiTheme="minorHAnsi" w:cstheme="minorHAnsi"/>
+          <w:bCs/>
+          <w:sz w:val="20"/>
+        </w:rPr>
+        <w:t>dob</w:t>
+      </w:r>
+      <w:proofErr w:type="gramEnd"/>
+      <w:r>
+        <w:rPr>
+          <w:rFonts w:asciiTheme="minorHAnsi" w:hAnsiTheme="minorHAnsi" w:cstheme="minorHAnsi"/>
+          <w:bCs/>
+          <w:sz w:val="20"/>
+        </w:rPr>
+        <w:t>}}</w:t>
       </w:r>
     </w:p>
     <w:p>
@@ -525,6 +543,8 @@
         </w:rPr>
         <w:t xml:space="preserve">:  </w:t>
       </w:r>
+      <w:bookmarkStart w:id="0" w:name="_GoBack"/>
+      <w:bookmarkEnd w:id="0"/>
       <w:r>
         <w:rPr>
           <w:rFonts w:asciiTheme="minorHAnsi" w:hAnsiTheme="minorHAnsi" w:cstheme="minorHAnsi"/>
@@ -534,60 +554,17 @@
         </w:rPr>
         <w:t>{{</w:t>
       </w:r>
-      <w:r>
-        <w:rPr>
-          <w:rFonts w:asciiTheme="minorHAnsi" w:hAnsiTheme="minorHAnsi" w:cstheme="minorHAnsi"/>
-          <w:bCs/>
-          <w:sz w:val="20"/>
-          <w:szCs w:val="20"/>
-        </w:rPr>
-        <w:t>insurance1</w:t>
-      </w:r>
-      <w:r>
-        <w:rPr>
-          <w:rFonts w:asciiTheme="minorHAnsi" w:hAnsiTheme="minorHAnsi" w:cstheme="minorHAnsi"/>
-          <w:bCs/>
-          <w:sz w:val="20"/>
-          <w:szCs w:val="20"/>
-        </w:rPr>
-        <w:t xml:space="preserve">}} </w:t>
-      </w:r>
-      <w:r>
-        <w:rPr>
-          <w:rFonts w:asciiTheme="minorHAnsi" w:hAnsiTheme="minorHAnsi" w:cstheme="minorHAnsi"/>
-          <w:bCs/>
-          <w:sz w:val="20"/>
-          <w:szCs w:val="20"/>
-        </w:rPr>
-        <w:t xml:space="preserve"> </w:t>
-      </w:r>
-      <w:r>
-        <w:rPr>
-          <w:rFonts w:asciiTheme="minorHAnsi" w:hAnsiTheme="minorHAnsi" w:cstheme="minorHAnsi"/>
-          <w:bCs/>
-          <w:sz w:val="20"/>
-          <w:szCs w:val="20"/>
-        </w:rPr>
-        <w:t>{{</w:t>
-      </w:r>
-      <w:r>
-        <w:rPr>
-          <w:rFonts w:asciiTheme="minorHAnsi" w:hAnsiTheme="minorHAnsi" w:cstheme="minorHAnsi"/>
-          <w:bCs/>
-          <w:sz w:val="20"/>
-          <w:szCs w:val="20"/>
-        </w:rPr>
-        <w:t>insurance</w:t>
-      </w:r>
-      <w:r>
-        <w:rPr>
-          <w:rFonts w:asciiTheme="minorHAnsi" w:hAnsiTheme="minorHAnsi" w:cstheme="minorHAnsi"/>
-          <w:bCs/>
-          <w:sz w:val="20"/>
-          <w:szCs w:val="20"/>
-        </w:rPr>
-        <w:t>2</w:t>
-      </w:r>
+      <w:proofErr w:type="spellStart"/>
+      <w:r>
+        <w:rPr>
+          <w:rFonts w:asciiTheme="minorHAnsi" w:hAnsiTheme="minorHAnsi" w:cstheme="minorHAnsi"/>
+          <w:bCs/>
+          <w:sz w:val="20"/>
+          <w:szCs w:val="20"/>
+        </w:rPr>
+        <w:t>insuranceList</w:t>
+      </w:r>
+      <w:proofErr w:type="spellEnd"/>
       <w:r>
         <w:rPr>
           <w:rFonts w:asciiTheme="minorHAnsi" w:hAnsiTheme="minorHAnsi" w:cstheme="minorHAnsi"/>
@@ -1392,7 +1369,23 @@
           <w:rFonts w:asciiTheme="minorHAnsi" w:hAnsiTheme="minorHAnsi" w:cstheme="minorHAnsi"/>
           <w:sz w:val="20"/>
         </w:rPr>
-        <w:t>Scale rating of (?/10):</w:t>
+        <w:t>Scale rating of (</w:t>
+      </w:r>
+      <w:proofErr w:type="gramStart"/>
+      <w:r>
+        <w:rPr>
+          <w:rFonts w:asciiTheme="minorHAnsi" w:hAnsiTheme="minorHAnsi" w:cstheme="minorHAnsi"/>
+          <w:sz w:val="20"/>
+        </w:rPr>
+        <w:t>?/</w:t>
+      </w:r>
+      <w:proofErr w:type="gramEnd"/>
+      <w:r>
+        <w:rPr>
+          <w:rFonts w:asciiTheme="minorHAnsi" w:hAnsiTheme="minorHAnsi" w:cstheme="minorHAnsi"/>
+          <w:sz w:val="20"/>
+        </w:rPr>
+        <w:t>10):</w:t>
       </w:r>
       <w:r>
         <w:rPr>
@@ -1544,7 +1537,23 @@
           <w:sz w:val="20"/>
           <w:szCs w:val="20"/>
         </w:rPr>
-        <w:t>{{comments}}</w:t>
+        <w:t>{{</w:t>
+      </w:r>
+      <w:proofErr w:type="gramStart"/>
+      <w:r>
+        <w:rPr>
+          <w:sz w:val="20"/>
+          <w:szCs w:val="20"/>
+        </w:rPr>
+        <w:t>comments</w:t>
+      </w:r>
+      <w:proofErr w:type="gramEnd"/>
+      <w:r>
+        <w:rPr>
+          <w:sz w:val="20"/>
+          <w:szCs w:val="20"/>
+        </w:rPr>
+        <w:t>}}</w:t>
       </w:r>
     </w:p>
     <w:p>
@@ -2332,6 +2341,7 @@
         <w:t>{{</w:t>
       </w:r>
       <w:proofErr w:type="spellStart"/>
+      <w:proofErr w:type="gramStart"/>
       <w:r>
         <w:rPr>
           <w:rFonts w:asciiTheme="minorHAnsi" w:hAnsiTheme="minorHAnsi" w:cstheme="minorHAnsi"/>
@@ -2341,6 +2351,7 @@
         <w:t>intervalComments</w:t>
       </w:r>
       <w:proofErr w:type="spellEnd"/>
+      <w:proofErr w:type="gramEnd"/>
       <w:r>
         <w:rPr>
           <w:rFonts w:asciiTheme="minorHAnsi" w:hAnsiTheme="minorHAnsi" w:cstheme="minorHAnsi"/>
@@ -3803,6 +3814,7 @@
         <w:t>{{</w:t>
       </w:r>
       <w:proofErr w:type="spellStart"/>
+      <w:proofErr w:type="gramStart"/>
       <w:r>
         <w:rPr>
           <w:rFonts w:asciiTheme="minorHAnsi" w:hAnsiTheme="minorHAnsi" w:cstheme="minorHAnsi"/>
@@ -3813,6 +3825,7 @@
         <w:t>complianceComments</w:t>
       </w:r>
       <w:proofErr w:type="spellEnd"/>
+      <w:proofErr w:type="gramEnd"/>
       <w:r>
         <w:rPr>
           <w:rFonts w:asciiTheme="minorHAnsi" w:hAnsiTheme="minorHAnsi" w:cstheme="minorHAnsi"/>
@@ -4245,6 +4258,7 @@
         </w:rPr>
         <w:t xml:space="preserve"> in the cervical and or inguinal lymph node chain is?  {{</w:t>
       </w:r>
+      <w:proofErr w:type="gramStart"/>
       <w:r>
         <w:rPr>
           <w:rFonts w:asciiTheme="minorHAnsi" w:hAnsiTheme="minorHAnsi" w:cstheme="minorHAnsi"/>
@@ -4254,6 +4268,7 @@
         </w:rPr>
         <w:t>lymphadenopathy</w:t>
       </w:r>
+      <w:proofErr w:type="gramEnd"/>
       <w:r>
         <w:rPr>
           <w:rFonts w:asciiTheme="minorHAnsi" w:hAnsiTheme="minorHAnsi" w:cstheme="minorHAnsi"/>
@@ -4507,6 +4522,7 @@
         <w:t>{{</w:t>
       </w:r>
       <w:proofErr w:type="spellStart"/>
+      <w:proofErr w:type="gramStart"/>
       <w:r>
         <w:rPr>
           <w:rFonts w:asciiTheme="minorHAnsi" w:hAnsiTheme="minorHAnsi"/>
@@ -4516,6 +4532,7 @@
         <w:t>establishedComplaints</w:t>
       </w:r>
       <w:proofErr w:type="spellEnd"/>
+      <w:proofErr w:type="gramEnd"/>
       <w:r>
         <w:rPr>
           <w:rFonts w:asciiTheme="minorHAnsi" w:hAnsiTheme="minorHAnsi"/>
@@ -4723,6 +4740,7 @@
         <w:t>{{</w:t>
       </w:r>
       <w:proofErr w:type="spellStart"/>
+      <w:proofErr w:type="gramStart"/>
       <w:r>
         <w:rPr>
           <w:rFonts w:asciiTheme="minorHAnsi" w:hAnsiTheme="minorHAnsi"/>
@@ -4732,6 +4750,7 @@
         <w:t>actionTaken</w:t>
       </w:r>
       <w:proofErr w:type="spellEnd"/>
+      <w:proofErr w:type="gramEnd"/>
       <w:r>
         <w:rPr>
           <w:rFonts w:asciiTheme="minorHAnsi" w:hAnsiTheme="minorHAnsi"/>
@@ -5084,6 +5103,7 @@
         <w:t>{{</w:t>
       </w:r>
       <w:proofErr w:type="spellStart"/>
+      <w:proofErr w:type="gramStart"/>
       <w:r>
         <w:rPr>
           <w:rFonts w:asciiTheme="minorHAnsi" w:hAnsiTheme="minorHAnsi" w:cstheme="minorHAnsi"/>
@@ -5092,6 +5112,7 @@
         <w:t>udtStatus</w:t>
       </w:r>
       <w:proofErr w:type="spellEnd"/>
+      <w:proofErr w:type="gramEnd"/>
       <w:r>
         <w:rPr>
           <w:rFonts w:asciiTheme="minorHAnsi" w:hAnsiTheme="minorHAnsi" w:cstheme="minorHAnsi"/>
@@ -5116,6 +5137,7 @@
         </w:rPr>
         <w:t>{{</w:t>
       </w:r>
+      <w:proofErr w:type="gramStart"/>
       <w:r>
         <w:rPr>
           <w:rFonts w:asciiTheme="minorHAnsi" w:hAnsiTheme="minorHAnsi"/>
@@ -5124,6 +5146,7 @@
         </w:rPr>
         <w:t>unexpectedUTox</w:t>
       </w:r>
+      <w:proofErr w:type="gramEnd"/>
       <w:r>
         <w:rPr>
           <w:rFonts w:asciiTheme="minorHAnsi" w:hAnsiTheme="minorHAnsi"/>
@@ -5140,6 +5163,7 @@
         </w:rPr>
         <w:t>{{</w:t>
       </w:r>
+      <w:proofErr w:type="gramStart"/>
       <w:r>
         <w:rPr>
           <w:rFonts w:asciiTheme="minorHAnsi" w:hAnsiTheme="minorHAnsi"/>
@@ -5148,6 +5172,7 @@
         </w:rPr>
         <w:t>pillCount</w:t>
       </w:r>
+      <w:proofErr w:type="gramEnd"/>
       <w:r>
         <w:rPr>
           <w:rFonts w:asciiTheme="minorHAnsi" w:hAnsiTheme="minorHAnsi"/>
@@ -5161,13 +5186,85 @@
           <w:rFonts w:asciiTheme="minorHAnsi" w:hAnsiTheme="minorHAnsi"/>
           <w:sz w:val="20"/>
         </w:rPr>
-        <w:t>{{ptEval}}</w:t>
-      </w:r>
-      <w:r>
-        <w:rPr>
-          <w:sz w:val="20"/>
-        </w:rPr>
-        <w:t>{{imaging}}{{xrayOf}}{{behavioralFocus}}{{referral}}</w:t>
+        <w:t>{{</w:t>
+      </w:r>
+      <w:proofErr w:type="gramStart"/>
+      <w:r>
+        <w:rPr>
+          <w:rFonts w:asciiTheme="minorHAnsi" w:hAnsiTheme="minorHAnsi"/>
+          <w:sz w:val="20"/>
+        </w:rPr>
+        <w:t>ptEval</w:t>
+      </w:r>
+      <w:proofErr w:type="gramEnd"/>
+      <w:r>
+        <w:rPr>
+          <w:rFonts w:asciiTheme="minorHAnsi" w:hAnsiTheme="minorHAnsi"/>
+          <w:sz w:val="20"/>
+        </w:rPr>
+        <w:t>}}</w:t>
+      </w:r>
+      <w:r>
+        <w:rPr>
+          <w:sz w:val="20"/>
+        </w:rPr>
+        <w:t>{{</w:t>
+      </w:r>
+      <w:proofErr w:type="gramStart"/>
+      <w:r>
+        <w:rPr>
+          <w:sz w:val="20"/>
+        </w:rPr>
+        <w:t>imaging</w:t>
+      </w:r>
+      <w:proofErr w:type="gramEnd"/>
+      <w:r>
+        <w:rPr>
+          <w:sz w:val="20"/>
+        </w:rPr>
+        <w:t>}}{{</w:t>
+      </w:r>
+      <w:proofErr w:type="gramStart"/>
+      <w:r>
+        <w:rPr>
+          <w:sz w:val="20"/>
+        </w:rPr>
+        <w:t>xrayOf</w:t>
+      </w:r>
+      <w:proofErr w:type="gramEnd"/>
+      <w:r>
+        <w:rPr>
+          <w:sz w:val="20"/>
+        </w:rPr>
+        <w:t>}}{{</w:t>
+      </w:r>
+      <w:proofErr w:type="gramStart"/>
+      <w:r>
+        <w:rPr>
+          <w:sz w:val="20"/>
+        </w:rPr>
+        <w:t>behavioralFocus</w:t>
+      </w:r>
+      <w:proofErr w:type="gramEnd"/>
+      <w:r>
+        <w:rPr>
+          <w:sz w:val="20"/>
+        </w:rPr>
+        <w:t>}}{{</w:t>
+      </w:r>
+      <w:proofErr w:type="gramStart"/>
+      <w:r>
+        <w:rPr>
+          <w:sz w:val="20"/>
+        </w:rPr>
+        <w:t>referral</w:t>
+      </w:r>
+      <w:proofErr w:type="gramEnd"/>
+      <w:r>
+        <w:rPr>
+          <w:sz w:val="20"/>
+        </w:rPr>
+        <w:t>}}</w:t>
       </w:r>
     </w:p>
     <w:p>
@@ -5368,7 +5465,25 @@
           <w:sz w:val="20"/>
           <w:szCs w:val="20"/>
         </w:rPr>
-        <w:t xml:space="preserve"> if applicable, the patient was told to stop taking all </w:t>
+        <w:t xml:space="preserve"> </w:t>
+      </w:r>
+      <w:proofErr w:type="gramStart"/>
+      <w:r>
+        <w:rPr>
+          <w:rFonts w:asciiTheme="minorHAnsi" w:hAnsiTheme="minorHAnsi" w:cstheme="minorHAnsi"/>
+          <w:sz w:val="20"/>
+          <w:szCs w:val="20"/>
+        </w:rPr>
+        <w:t>if</w:t>
+      </w:r>
+      <w:proofErr w:type="gramEnd"/>
+      <w:r>
+        <w:rPr>
+          <w:rFonts w:asciiTheme="minorHAnsi" w:hAnsiTheme="minorHAnsi" w:cstheme="minorHAnsi"/>
+          <w:sz w:val="20"/>
+          <w:szCs w:val="20"/>
+        </w:rPr>
+        <w:t xml:space="preserve"> applicable, the patient was told to stop taking all </w:t>
       </w:r>
       <w:proofErr w:type="spellStart"/>
       <w:r>
@@ -5559,23 +5674,43 @@
           <w:szCs w:val="20"/>
         </w:rPr>
       </w:pPr>
-      <w:bookmarkStart w:id="0" w:name="_Hlk129781177"/>
-      <w:r>
-        <w:rPr>
-          <w:rFonts w:asciiTheme="minorHAnsi" w:hAnsiTheme="minorHAnsi" w:cstheme="minorHAnsi"/>
-          <w:bCs/>
-          <w:sz w:val="20"/>
-          <w:szCs w:val="20"/>
-        </w:rPr>
-        <w:t xml:space="preserve">{{provider}} </w:t>
-      </w:r>
-      <w:r>
-        <w:rPr>
+      <w:bookmarkStart w:id="1" w:name="_Hlk129781177"/>
+      <w:r>
+        <w:rPr>
+          <w:rFonts w:asciiTheme="minorHAnsi" w:hAnsiTheme="minorHAnsi" w:cstheme="minorHAnsi"/>
+          <w:bCs/>
           <w:sz w:val="20"/>
           <w:szCs w:val="20"/>
         </w:rPr>
         <w:t>{{</w:t>
       </w:r>
+      <w:proofErr w:type="gramStart"/>
+      <w:r>
+        <w:rPr>
+          <w:rFonts w:asciiTheme="minorHAnsi" w:hAnsiTheme="minorHAnsi" w:cstheme="minorHAnsi"/>
+          <w:bCs/>
+          <w:sz w:val="20"/>
+          <w:szCs w:val="20"/>
+        </w:rPr>
+        <w:t>provider</w:t>
+      </w:r>
+      <w:proofErr w:type="gramEnd"/>
+      <w:r>
+        <w:rPr>
+          <w:rFonts w:asciiTheme="minorHAnsi" w:hAnsiTheme="minorHAnsi" w:cstheme="minorHAnsi"/>
+          <w:bCs/>
+          <w:sz w:val="20"/>
+          <w:szCs w:val="20"/>
+        </w:rPr>
+        <w:t xml:space="preserve">}} </w:t>
+      </w:r>
+      <w:r>
+        <w:rPr>
+          <w:sz w:val="20"/>
+          <w:szCs w:val="20"/>
+        </w:rPr>
+        <w:t>{{</w:t>
+      </w:r>
       <w:proofErr w:type="spellStart"/>
       <w:r>
         <w:rPr>
@@ -5607,7 +5742,7 @@
         <w:t>}}</w:t>
       </w:r>
     </w:p>
-    <w:bookmarkEnd w:id="0"/>
+    <w:bookmarkEnd w:id="1"/>
     <w:p>
       <w:pPr>
         <w:pStyle w:val="NoSpacing"/>
@@ -5825,7 +5960,7 @@
 </file>
 
 <file path=word/endnotes.xml><?xml version="1.0" encoding="utf-8"?>
-<w:endnotes xmlns:wpc="http://schemas.microsoft.com/office/word/2010/wordprocessingCanvas" xmlns:cx="http://schemas.microsoft.com/office/drawing/2014/chartex" xmlns:cx1="http://schemas.microsoft.com/office/drawing/2015/9/8/chartex" xmlns:cx2="http://schemas.microsoft.com/office/drawing/2015/10/21/chartex" xmlns:cx3="http://schemas.microsoft.com/office/drawing/2016/5/9/chartex" xmlns:cx4="http://schemas.microsoft.com/office/drawing/2016/5/10/chartex" xmlns:cx5="http://schemas.microsoft.com/office/drawing/2016/5/11/chartex" xmlns:cx6="http://schemas.microsoft.com/office/drawing/2016/5/12/chartex" xmlns:cx7="http://schemas.microsoft.com/office/drawing/2016/5/13/chartex" xmlns:cx8="http://schemas.microsoft.com/office/drawing/2016/5/14/chartex" xmlns:mc="http://schemas.openxmlformats.org/markup-compatibility/2006" xmlns:aink="http://schemas.microsoft.com/office/drawing/2016/ink" xmlns:am3d="http://schemas.microsoft.com/office/drawing/2017/model3d" xmlns:o="urn:schemas-microsoft-com:office:office" xmlns:oel="http://schemas.microsoft.com/office/2019/extlst" xmlns:r="http://schemas.openxmlformats.org/officeDocument/2006/relationships" xmlns:m="http://schemas.openxmlformats.org/officeDocument/2006/math" xmlns:v="urn:schemas-microsoft-com:vml" xmlns:wp14="http://schemas.microsoft.com/office/word/2010/wordprocessingDrawing" xmlns:wp="http://schemas.openxmlformats.org/drawingml/2006/wordprocessingDrawing" xmlns:w10="urn:schemas-microsoft-com:office:word" xmlns:w="http://schemas.openxmlformats.org/wordprocessingml/2006/main" xmlns:w14="http://schemas.microsoft.com/office/word/2010/wordml" xmlns:w15="http://schemas.microsoft.com/office/word/2012/wordml" xmlns:w16cex="http://schemas.microsoft.com/office/word/2018/wordml/cex" xmlns:w16cid="http://schemas.microsoft.com/office/word/2016/wordml/cid" xmlns:w16="http://schemas.microsoft.com/office/word/2018/wordml" xmlns:w16du="http://schemas.microsoft.com/office/word/2023/wordml/word16du" xmlns:w16sdtdh="http://schemas.microsoft.com/office/word/2020/wordml/sdtdatahash" xmlns:w16sdtfl="http://schemas.microsoft.com/office/word/2024/wordml/sdtformatlock" xmlns:w16se="http://schemas.microsoft.com/office/word/2015/wordml/symex" xmlns:wpg="http://schemas.microsoft.com/office/word/2010/wordprocessingGroup" xmlns:wpi="http://schemas.microsoft.com/office/word/2010/wordprocessingInk" xmlns:wne="http://schemas.microsoft.com/office/word/2006/wordml" xmlns:wps="http://schemas.microsoft.com/office/word/2010/wordprocessingShape" mc:Ignorable="w14 w15 w16se w16cid w16 w16cex w16sdtdh w16sdtfl w16du wp14">
+<w:endnotes xmlns:wpc="http://schemas.microsoft.com/office/word/2010/wordprocessingCanvas" xmlns:cx="http://schemas.microsoft.com/office/drawing/2014/chartex" xmlns:cx1="http://schemas.microsoft.com/office/drawing/2015/9/8/chartex" xmlns:mc="http://schemas.openxmlformats.org/markup-compatibility/2006" xmlns:o="urn:schemas-microsoft-com:office:office" xmlns:r="http://schemas.openxmlformats.org/officeDocument/2006/relationships" xmlns:m="http://schemas.openxmlformats.org/officeDocument/2006/math" xmlns:v="urn:schemas-microsoft-com:vml" xmlns:wp14="http://schemas.microsoft.com/office/word/2010/wordprocessingDrawing" xmlns:wp="http://schemas.openxmlformats.org/drawingml/2006/wordprocessingDrawing" xmlns:w10="urn:schemas-microsoft-com:office:word" xmlns:w="http://schemas.openxmlformats.org/wordprocessingml/2006/main" xmlns:w14="http://schemas.microsoft.com/office/word/2010/wordml" xmlns:w15="http://schemas.microsoft.com/office/word/2012/wordml" xmlns:w16se="http://schemas.microsoft.com/office/word/2015/wordml/symex" xmlns:wpg="http://schemas.microsoft.com/office/word/2010/wordprocessingGroup" xmlns:wpi="http://schemas.microsoft.com/office/word/2010/wordprocessingInk" xmlns:wne="http://schemas.microsoft.com/office/word/2006/wordml" xmlns:wps="http://schemas.microsoft.com/office/word/2010/wordprocessingShape" mc:Ignorable="w14 w15 w16se wp14">
   <w:endnote w:type="separator" w:id="-1">
     <w:p>
       <w:pPr>
@@ -5850,7 +5985,7 @@
 </file>
 
 <file path=word/footer1.xml><?xml version="1.0" encoding="utf-8"?>
-<w:ftr xmlns:wpc="http://schemas.microsoft.com/office/word/2010/wordprocessingCanvas" xmlns:cx="http://schemas.microsoft.com/office/drawing/2014/chartex" xmlns:cx1="http://schemas.microsoft.com/office/drawing/2015/9/8/chartex" xmlns:cx2="http://schemas.microsoft.com/office/drawing/2015/10/21/chartex" xmlns:cx3="http://schemas.microsoft.com/office/drawing/2016/5/9/chartex" xmlns:cx4="http://schemas.microsoft.com/office/drawing/2016/5/10/chartex" xmlns:cx5="http://schemas.microsoft.com/office/drawing/2016/5/11/chartex" xmlns:cx6="http://schemas.microsoft.com/office/drawing/2016/5/12/chartex" xmlns:cx7="http://schemas.microsoft.com/office/drawing/2016/5/13/chartex" xmlns:cx8="http://schemas.microsoft.com/office/drawing/2016/5/14/chartex" xmlns:mc="http://schemas.openxmlformats.org/markup-compatibility/2006" xmlns:aink="http://schemas.microsoft.com/office/drawing/2016/ink" xmlns:am3d="http://schemas.microsoft.com/office/drawing/2017/model3d" xmlns:o="urn:schemas-microsoft-com:office:office" xmlns:oel="http://schemas.microsoft.com/office/2019/extlst" xmlns:r="http://schemas.openxmlformats.org/officeDocument/2006/relationships" xmlns:m="http://schemas.openxmlformats.org/officeDocument/2006/math" xmlns:v="urn:schemas-microsoft-com:vml" xmlns:wp14="http://schemas.microsoft.com/office/word/2010/wordprocessingDrawing" xmlns:wp="http://schemas.openxmlformats.org/drawingml/2006/wordprocessingDrawing" xmlns:w10="urn:schemas-microsoft-com:office:word" xmlns:w="http://schemas.openxmlformats.org/wordprocessingml/2006/main" xmlns:w14="http://schemas.microsoft.com/office/word/2010/wordml" xmlns:w15="http://schemas.microsoft.com/office/word/2012/wordml" xmlns:w16cex="http://schemas.microsoft.com/office/word/2018/wordml/cex" xmlns:w16cid="http://schemas.microsoft.com/office/word/2016/wordml/cid" xmlns:w16="http://schemas.microsoft.com/office/word/2018/wordml" xmlns:w16du="http://schemas.microsoft.com/office/word/2023/wordml/word16du" xmlns:w16sdtdh="http://schemas.microsoft.com/office/word/2020/wordml/sdtdatahash" xmlns:w16sdtfl="http://schemas.microsoft.com/office/word/2024/wordml/sdtformatlock" xmlns:w16se="http://schemas.microsoft.com/office/word/2015/wordml/symex" xmlns:wpg="http://schemas.microsoft.com/office/word/2010/wordprocessingGroup" xmlns:wpi="http://schemas.microsoft.com/office/word/2010/wordprocessingInk" xmlns:wne="http://schemas.microsoft.com/office/word/2006/wordml" xmlns:wps="http://schemas.microsoft.com/office/word/2010/wordprocessingShape" mc:Ignorable="w14 w15 w16se w16cid w16 w16cex w16sdtdh w16sdtfl w16du wp14">
+<w:ftr xmlns:wpc="http://schemas.microsoft.com/office/word/2010/wordprocessingCanvas" xmlns:cx="http://schemas.microsoft.com/office/drawing/2014/chartex" xmlns:cx1="http://schemas.microsoft.com/office/drawing/2015/9/8/chartex" xmlns:mc="http://schemas.openxmlformats.org/markup-compatibility/2006" xmlns:o="urn:schemas-microsoft-com:office:office" xmlns:r="http://schemas.openxmlformats.org/officeDocument/2006/relationships" xmlns:m="http://schemas.openxmlformats.org/officeDocument/2006/math" xmlns:v="urn:schemas-microsoft-com:vml" xmlns:wp14="http://schemas.microsoft.com/office/word/2010/wordprocessingDrawing" xmlns:wp="http://schemas.openxmlformats.org/drawingml/2006/wordprocessingDrawing" xmlns:w10="urn:schemas-microsoft-com:office:word" xmlns:w="http://schemas.openxmlformats.org/wordprocessingml/2006/main" xmlns:w14="http://schemas.microsoft.com/office/word/2010/wordml" xmlns:w15="http://schemas.microsoft.com/office/word/2012/wordml" xmlns:w16se="http://schemas.microsoft.com/office/word/2015/wordml/symex" xmlns:wpg="http://schemas.microsoft.com/office/word/2010/wordprocessingGroup" xmlns:wpi="http://schemas.microsoft.com/office/word/2010/wordprocessingInk" xmlns:wne="http://schemas.microsoft.com/office/word/2006/wordml" xmlns:wps="http://schemas.microsoft.com/office/word/2010/wordprocessingShape" mc:Ignorable="w14 w15 w16se wp14">
   <w:p>
     <w:pPr>
       <w:pStyle w:val="Footer"/>
@@ -5860,7 +5995,7 @@
 </file>
 
 <file path=word/footer2.xml><?xml version="1.0" encoding="utf-8"?>
-<w:ftr xmlns:wpc="http://schemas.microsoft.com/office/word/2010/wordprocessingCanvas" xmlns:cx="http://schemas.microsoft.com/office/drawing/2014/chartex" xmlns:cx1="http://schemas.microsoft.com/office/drawing/2015/9/8/chartex" xmlns:cx2="http://schemas.microsoft.com/office/drawing/2015/10/21/chartex" xmlns:cx3="http://schemas.microsoft.com/office/drawing/2016/5/9/chartex" xmlns:cx4="http://schemas.microsoft.com/office/drawing/2016/5/10/chartex" xmlns:cx5="http://schemas.microsoft.com/office/drawing/2016/5/11/chartex" xmlns:cx6="http://schemas.microsoft.com/office/drawing/2016/5/12/chartex" xmlns:cx7="http://schemas.microsoft.com/office/drawing/2016/5/13/chartex" xmlns:cx8="http://schemas.microsoft.com/office/drawing/2016/5/14/chartex" xmlns:mc="http://schemas.openxmlformats.org/markup-compatibility/2006" xmlns:aink="http://schemas.microsoft.com/office/drawing/2016/ink" xmlns:am3d="http://schemas.microsoft.com/office/drawing/2017/model3d" xmlns:o="urn:schemas-microsoft-com:office:office" xmlns:oel="http://schemas.microsoft.com/office/2019/extlst" xmlns:r="http://schemas.openxmlformats.org/officeDocument/2006/relationships" xmlns:m="http://schemas.openxmlformats.org/officeDocument/2006/math" xmlns:v="urn:schemas-microsoft-com:vml" xmlns:wp14="http://schemas.microsoft.com/office/word/2010/wordprocessingDrawing" xmlns:wp="http://schemas.openxmlformats.org/drawingml/2006/wordprocessingDrawing" xmlns:w10="urn:schemas-microsoft-com:office:word" xmlns:w="http://schemas.openxmlformats.org/wordprocessingml/2006/main" xmlns:w14="http://schemas.microsoft.com/office/word/2010/wordml" xmlns:w15="http://schemas.microsoft.com/office/word/2012/wordml" xmlns:w16cex="http://schemas.microsoft.com/office/word/2018/wordml/cex" xmlns:w16cid="http://schemas.microsoft.com/office/word/2016/wordml/cid" xmlns:w16="http://schemas.microsoft.com/office/word/2018/wordml" xmlns:w16du="http://schemas.microsoft.com/office/word/2023/wordml/word16du" xmlns:w16sdtdh="http://schemas.microsoft.com/office/word/2020/wordml/sdtdatahash" xmlns:w16sdtfl="http://schemas.microsoft.com/office/word/2024/wordml/sdtformatlock" xmlns:w16se="http://schemas.microsoft.com/office/word/2015/wordml/symex" xmlns:wpg="http://schemas.microsoft.com/office/word/2010/wordprocessingGroup" xmlns:wpi="http://schemas.microsoft.com/office/word/2010/wordprocessingInk" xmlns:wne="http://schemas.microsoft.com/office/word/2006/wordml" xmlns:wps="http://schemas.microsoft.com/office/word/2010/wordprocessingShape" mc:Ignorable="w14 w15 w16se w16cid w16 w16cex w16sdtdh w16sdtfl w16du wp14">
+<w:ftr xmlns:wpc="http://schemas.microsoft.com/office/word/2010/wordprocessingCanvas" xmlns:cx="http://schemas.microsoft.com/office/drawing/2014/chartex" xmlns:cx1="http://schemas.microsoft.com/office/drawing/2015/9/8/chartex" xmlns:mc="http://schemas.openxmlformats.org/markup-compatibility/2006" xmlns:o="urn:schemas-microsoft-com:office:office" xmlns:r="http://schemas.openxmlformats.org/officeDocument/2006/relationships" xmlns:m="http://schemas.openxmlformats.org/officeDocument/2006/math" xmlns:v="urn:schemas-microsoft-com:vml" xmlns:wp14="http://schemas.microsoft.com/office/word/2010/wordprocessingDrawing" xmlns:wp="http://schemas.openxmlformats.org/drawingml/2006/wordprocessingDrawing" xmlns:w10="urn:schemas-microsoft-com:office:word" xmlns:w="http://schemas.openxmlformats.org/wordprocessingml/2006/main" xmlns:w14="http://schemas.microsoft.com/office/word/2010/wordml" xmlns:w15="http://schemas.microsoft.com/office/word/2012/wordml" xmlns:w16se="http://schemas.microsoft.com/office/word/2015/wordml/symex" xmlns:wpg="http://schemas.microsoft.com/office/word/2010/wordprocessingGroup" xmlns:wpi="http://schemas.microsoft.com/office/word/2010/wordprocessingInk" xmlns:wne="http://schemas.microsoft.com/office/word/2006/wordml" xmlns:wps="http://schemas.microsoft.com/office/word/2010/wordprocessingShape" mc:Ignorable="w14 w15 w16se wp14">
   <w:tbl>
     <w:tblPr>
       <w:tblW w:w="5080" w:type="pct"/>
@@ -5930,7 +6065,7 @@
               <w:sz w:val="20"/>
               <w:szCs w:val="20"/>
             </w:rPr>
-            <w:t>1</w:t>
+            <w:t>4</w:t>
           </w:r>
           <w:r>
             <w:rPr>
@@ -6017,7 +6152,23 @@
               <w:sz w:val="20"/>
               <w:szCs w:val="20"/>
             </w:rPr>
-            <w:t xml:space="preserve"> {{dob}}</w:t>
+            <w:t xml:space="preserve"> {{</w:t>
+          </w:r>
+          <w:proofErr w:type="spellStart"/>
+          <w:r>
+            <w:rPr>
+              <w:sz w:val="20"/>
+              <w:szCs w:val="20"/>
+            </w:rPr>
+            <w:t>dob</w:t>
+          </w:r>
+          <w:proofErr w:type="spellEnd"/>
+          <w:r>
+            <w:rPr>
+              <w:sz w:val="20"/>
+              <w:szCs w:val="20"/>
+            </w:rPr>
+            <w:t>}}</w:t>
           </w:r>
           <w:r>
             <w:rPr>
@@ -6069,7 +6220,7 @@
 </file>
 
 <file path=word/footer3.xml><?xml version="1.0" encoding="utf-8"?>
-<w:ftr xmlns:wpc="http://schemas.microsoft.com/office/word/2010/wordprocessingCanvas" xmlns:cx="http://schemas.microsoft.com/office/drawing/2014/chartex" xmlns:cx1="http://schemas.microsoft.com/office/drawing/2015/9/8/chartex" xmlns:cx2="http://schemas.microsoft.com/office/drawing/2015/10/21/chartex" xmlns:cx3="http://schemas.microsoft.com/office/drawing/2016/5/9/chartex" xmlns:cx4="http://schemas.microsoft.com/office/drawing/2016/5/10/chartex" xmlns:cx5="http://schemas.microsoft.com/office/drawing/2016/5/11/chartex" xmlns:cx6="http://schemas.microsoft.com/office/drawing/2016/5/12/chartex" xmlns:cx7="http://schemas.microsoft.com/office/drawing/2016/5/13/chartex" xmlns:cx8="http://schemas.microsoft.com/office/drawing/2016/5/14/chartex" xmlns:mc="http://schemas.openxmlformats.org/markup-compatibility/2006" xmlns:aink="http://schemas.microsoft.com/office/drawing/2016/ink" xmlns:am3d="http://schemas.microsoft.com/office/drawing/2017/model3d" xmlns:o="urn:schemas-microsoft-com:office:office" xmlns:oel="http://schemas.microsoft.com/office/2019/extlst" xmlns:r="http://schemas.openxmlformats.org/officeDocument/2006/relationships" xmlns:m="http://schemas.openxmlformats.org/officeDocument/2006/math" xmlns:v="urn:schemas-microsoft-com:vml" xmlns:wp14="http://schemas.microsoft.com/office/word/2010/wordprocessingDrawing" xmlns:wp="http://schemas.openxmlformats.org/drawingml/2006/wordprocessingDrawing" xmlns:w10="urn:schemas-microsoft-com:office:word" xmlns:w="http://schemas.openxmlformats.org/wordprocessingml/2006/main" xmlns:w14="http://schemas.microsoft.com/office/word/2010/wordml" xmlns:w15="http://schemas.microsoft.com/office/word/2012/wordml" xmlns:w16cex="http://schemas.microsoft.com/office/word/2018/wordml/cex" xmlns:w16cid="http://schemas.microsoft.com/office/word/2016/wordml/cid" xmlns:w16="http://schemas.microsoft.com/office/word/2018/wordml" xmlns:w16du="http://schemas.microsoft.com/office/word/2023/wordml/word16du" xmlns:w16sdtdh="http://schemas.microsoft.com/office/word/2020/wordml/sdtdatahash" xmlns:w16sdtfl="http://schemas.microsoft.com/office/word/2024/wordml/sdtformatlock" xmlns:w16se="http://schemas.microsoft.com/office/word/2015/wordml/symex" xmlns:wpg="http://schemas.microsoft.com/office/word/2010/wordprocessingGroup" xmlns:wpi="http://schemas.microsoft.com/office/word/2010/wordprocessingInk" xmlns:wne="http://schemas.microsoft.com/office/word/2006/wordml" xmlns:wps="http://schemas.microsoft.com/office/word/2010/wordprocessingShape" mc:Ignorable="w14 w15 w16se w16cid w16 w16cex w16sdtdh w16sdtfl w16du wp14">
+<w:ftr xmlns:wpc="http://schemas.microsoft.com/office/word/2010/wordprocessingCanvas" xmlns:cx="http://schemas.microsoft.com/office/drawing/2014/chartex" xmlns:cx1="http://schemas.microsoft.com/office/drawing/2015/9/8/chartex" xmlns:mc="http://schemas.openxmlformats.org/markup-compatibility/2006" xmlns:o="urn:schemas-microsoft-com:office:office" xmlns:r="http://schemas.openxmlformats.org/officeDocument/2006/relationships" xmlns:m="http://schemas.openxmlformats.org/officeDocument/2006/math" xmlns:v="urn:schemas-microsoft-com:vml" xmlns:wp14="http://schemas.microsoft.com/office/word/2010/wordprocessingDrawing" xmlns:wp="http://schemas.openxmlformats.org/drawingml/2006/wordprocessingDrawing" xmlns:w10="urn:schemas-microsoft-com:office:word" xmlns:w="http://schemas.openxmlformats.org/wordprocessingml/2006/main" xmlns:w14="http://schemas.microsoft.com/office/word/2010/wordml" xmlns:w15="http://schemas.microsoft.com/office/word/2012/wordml" xmlns:w16se="http://schemas.microsoft.com/office/word/2015/wordml/symex" xmlns:wpg="http://schemas.microsoft.com/office/word/2010/wordprocessingGroup" xmlns:wpi="http://schemas.microsoft.com/office/word/2010/wordprocessingInk" xmlns:wne="http://schemas.microsoft.com/office/word/2006/wordml" xmlns:wps="http://schemas.microsoft.com/office/word/2010/wordprocessingShape" mc:Ignorable="w14 w15 w16se wp14">
   <w:p>
     <w:pPr>
       <w:pStyle w:val="Footer"/>
@@ -6079,7 +6230,7 @@
 </file>
 
 <file path=word/footnotes.xml><?xml version="1.0" encoding="utf-8"?>
-<w:footnotes xmlns:wpc="http://schemas.microsoft.com/office/word/2010/wordprocessingCanvas" xmlns:cx="http://schemas.microsoft.com/office/drawing/2014/chartex" xmlns:cx1="http://schemas.microsoft.com/office/drawing/2015/9/8/chartex" xmlns:cx2="http://schemas.microsoft.com/office/drawing/2015/10/21/chartex" xmlns:cx3="http://schemas.microsoft.com/office/drawing/2016/5/9/chartex" xmlns:cx4="http://schemas.microsoft.com/office/drawing/2016/5/10/chartex" xmlns:cx5="http://schemas.microsoft.com/office/drawing/2016/5/11/chartex" xmlns:cx6="http://schemas.microsoft.com/office/drawing/2016/5/12/chartex" xmlns:cx7="http://schemas.microsoft.com/office/drawing/2016/5/13/chartex" xmlns:cx8="http://schemas.microsoft.com/office/drawing/2016/5/14/chartex" xmlns:mc="http://schemas.openxmlformats.org/markup-compatibility/2006" xmlns:aink="http://schemas.microsoft.com/office/drawing/2016/ink" xmlns:am3d="http://schemas.microsoft.com/office/drawing/2017/model3d" xmlns:o="urn:schemas-microsoft-com:office:office" xmlns:oel="http://schemas.microsoft.com/office/2019/extlst" xmlns:r="http://schemas.openxmlformats.org/officeDocument/2006/relationships" xmlns:m="http://schemas.openxmlformats.org/officeDocument/2006/math" xmlns:v="urn:schemas-microsoft-com:vml" xmlns:wp14="http://schemas.microsoft.com/office/word/2010/wordprocessingDrawing" xmlns:wp="http://schemas.openxmlformats.org/drawingml/2006/wordprocessingDrawing" xmlns:w10="urn:schemas-microsoft-com:office:word" xmlns:w="http://schemas.openxmlformats.org/wordprocessingml/2006/main" xmlns:w14="http://schemas.microsoft.com/office/word/2010/wordml" xmlns:w15="http://schemas.microsoft.com/office/word/2012/wordml" xmlns:w16cex="http://schemas.microsoft.com/office/word/2018/wordml/cex" xmlns:w16cid="http://schemas.microsoft.com/office/word/2016/wordml/cid" xmlns:w16="http://schemas.microsoft.com/office/word/2018/wordml" xmlns:w16du="http://schemas.microsoft.com/office/word/2023/wordml/word16du" xmlns:w16sdtdh="http://schemas.microsoft.com/office/word/2020/wordml/sdtdatahash" xmlns:w16sdtfl="http://schemas.microsoft.com/office/word/2024/wordml/sdtformatlock" xmlns:w16se="http://schemas.microsoft.com/office/word/2015/wordml/symex" xmlns:wpg="http://schemas.microsoft.com/office/word/2010/wordprocessingGroup" xmlns:wpi="http://schemas.microsoft.com/office/word/2010/wordprocessingInk" xmlns:wne="http://schemas.microsoft.com/office/word/2006/wordml" xmlns:wps="http://schemas.microsoft.com/office/word/2010/wordprocessingShape" mc:Ignorable="w14 w15 w16se w16cid w16 w16cex w16sdtdh w16sdtfl w16du wp14">
+<w:footnotes xmlns:wpc="http://schemas.microsoft.com/office/word/2010/wordprocessingCanvas" xmlns:cx="http://schemas.microsoft.com/office/drawing/2014/chartex" xmlns:cx1="http://schemas.microsoft.com/office/drawing/2015/9/8/chartex" xmlns:mc="http://schemas.openxmlformats.org/markup-compatibility/2006" xmlns:o="urn:schemas-microsoft-com:office:office" xmlns:r="http://schemas.openxmlformats.org/officeDocument/2006/relationships" xmlns:m="http://schemas.openxmlformats.org/officeDocument/2006/math" xmlns:v="urn:schemas-microsoft-com:vml" xmlns:wp14="http://schemas.microsoft.com/office/word/2010/wordprocessingDrawing" xmlns:wp="http://schemas.openxmlformats.org/drawingml/2006/wordprocessingDrawing" xmlns:w10="urn:schemas-microsoft-com:office:word" xmlns:w="http://schemas.openxmlformats.org/wordprocessingml/2006/main" xmlns:w14="http://schemas.microsoft.com/office/word/2010/wordml" xmlns:w15="http://schemas.microsoft.com/office/word/2012/wordml" xmlns:w16se="http://schemas.microsoft.com/office/word/2015/wordml/symex" xmlns:wpg="http://schemas.microsoft.com/office/word/2010/wordprocessingGroup" xmlns:wpi="http://schemas.microsoft.com/office/word/2010/wordprocessingInk" xmlns:wne="http://schemas.microsoft.com/office/word/2006/wordml" xmlns:wps="http://schemas.microsoft.com/office/word/2010/wordprocessingShape" mc:Ignorable="w14 w15 w16se wp14">
   <w:footnote w:type="separator" w:id="-1">
     <w:p>
       <w:pPr>
@@ -6104,7 +6255,7 @@
 </file>
 
 <file path=word/header1.xml><?xml version="1.0" encoding="utf-8"?>
-<w:hdr xmlns:wpc="http://schemas.microsoft.com/office/word/2010/wordprocessingCanvas" xmlns:cx="http://schemas.microsoft.com/office/drawing/2014/chartex" xmlns:cx1="http://schemas.microsoft.com/office/drawing/2015/9/8/chartex" xmlns:cx2="http://schemas.microsoft.com/office/drawing/2015/10/21/chartex" xmlns:cx3="http://schemas.microsoft.com/office/drawing/2016/5/9/chartex" xmlns:cx4="http://schemas.microsoft.com/office/drawing/2016/5/10/chartex" xmlns:cx5="http://schemas.microsoft.com/office/drawing/2016/5/11/chartex" xmlns:cx6="http://schemas.microsoft.com/office/drawing/2016/5/12/chartex" xmlns:cx7="http://schemas.microsoft.com/office/drawing/2016/5/13/chartex" xmlns:cx8="http://schemas.microsoft.com/office/drawing/2016/5/14/chartex" xmlns:mc="http://schemas.openxmlformats.org/markup-compatibility/2006" xmlns:aink="http://schemas.microsoft.com/office/drawing/2016/ink" xmlns:am3d="http://schemas.microsoft.com/office/drawing/2017/model3d" xmlns:o="urn:schemas-microsoft-com:office:office" xmlns:oel="http://schemas.microsoft.com/office/2019/extlst" xmlns:r="http://schemas.openxmlformats.org/officeDocument/2006/relationships" xmlns:m="http://schemas.openxmlformats.org/officeDocument/2006/math" xmlns:v="urn:schemas-microsoft-com:vml" xmlns:wp14="http://schemas.microsoft.com/office/word/2010/wordprocessingDrawing" xmlns:wp="http://schemas.openxmlformats.org/drawingml/2006/wordprocessingDrawing" xmlns:w10="urn:schemas-microsoft-com:office:word" xmlns:w="http://schemas.openxmlformats.org/wordprocessingml/2006/main" xmlns:w14="http://schemas.microsoft.com/office/word/2010/wordml" xmlns:w15="http://schemas.microsoft.com/office/word/2012/wordml" xmlns:w16cex="http://schemas.microsoft.com/office/word/2018/wordml/cex" xmlns:w16cid="http://schemas.microsoft.com/office/word/2016/wordml/cid" xmlns:w16="http://schemas.microsoft.com/office/word/2018/wordml" xmlns:w16du="http://schemas.microsoft.com/office/word/2023/wordml/word16du" xmlns:w16sdtdh="http://schemas.microsoft.com/office/word/2020/wordml/sdtdatahash" xmlns:w16sdtfl="http://schemas.microsoft.com/office/word/2024/wordml/sdtformatlock" xmlns:w16se="http://schemas.microsoft.com/office/word/2015/wordml/symex" xmlns:wpg="http://schemas.microsoft.com/office/word/2010/wordprocessingGroup" xmlns:wpi="http://schemas.microsoft.com/office/word/2010/wordprocessingInk" xmlns:wne="http://schemas.microsoft.com/office/word/2006/wordml" xmlns:wps="http://schemas.microsoft.com/office/word/2010/wordprocessingShape" mc:Ignorable="w14 w15 w16se w16cid w16 w16cex w16sdtdh w16sdtfl w16du wp14">
+<w:hdr xmlns:wpc="http://schemas.microsoft.com/office/word/2010/wordprocessingCanvas" xmlns:cx="http://schemas.microsoft.com/office/drawing/2014/chartex" xmlns:cx1="http://schemas.microsoft.com/office/drawing/2015/9/8/chartex" xmlns:mc="http://schemas.openxmlformats.org/markup-compatibility/2006" xmlns:o="urn:schemas-microsoft-com:office:office" xmlns:r="http://schemas.openxmlformats.org/officeDocument/2006/relationships" xmlns:m="http://schemas.openxmlformats.org/officeDocument/2006/math" xmlns:v="urn:schemas-microsoft-com:vml" xmlns:wp14="http://schemas.microsoft.com/office/word/2010/wordprocessingDrawing" xmlns:wp="http://schemas.openxmlformats.org/drawingml/2006/wordprocessingDrawing" xmlns:w10="urn:schemas-microsoft-com:office:word" xmlns:w="http://schemas.openxmlformats.org/wordprocessingml/2006/main" xmlns:w14="http://schemas.microsoft.com/office/word/2010/wordml" xmlns:w15="http://schemas.microsoft.com/office/word/2012/wordml" xmlns:w16se="http://schemas.microsoft.com/office/word/2015/wordml/symex" xmlns:wpg="http://schemas.microsoft.com/office/word/2010/wordprocessingGroup" xmlns:wpi="http://schemas.microsoft.com/office/word/2010/wordprocessingInk" xmlns:wne="http://schemas.microsoft.com/office/word/2006/wordml" xmlns:wps="http://schemas.microsoft.com/office/word/2010/wordprocessingShape" mc:Ignorable="w14 w15 w16se wp14">
   <w:p>
     <w:pPr>
       <w:pStyle w:val="Header"/>
@@ -6114,7 +6265,7 @@
 </file>
 
 <file path=word/header2.xml><?xml version="1.0" encoding="utf-8"?>
-<w:hdr xmlns:wpc="http://schemas.microsoft.com/office/word/2010/wordprocessingCanvas" xmlns:cx="http://schemas.microsoft.com/office/drawing/2014/chartex" xmlns:cx1="http://schemas.microsoft.com/office/drawing/2015/9/8/chartex" xmlns:cx2="http://schemas.microsoft.com/office/drawing/2015/10/21/chartex" xmlns:cx3="http://schemas.microsoft.com/office/drawing/2016/5/9/chartex" xmlns:cx4="http://schemas.microsoft.com/office/drawing/2016/5/10/chartex" xmlns:cx5="http://schemas.microsoft.com/office/drawing/2016/5/11/chartex" xmlns:cx6="http://schemas.microsoft.com/office/drawing/2016/5/12/chartex" xmlns:cx7="http://schemas.microsoft.com/office/drawing/2016/5/13/chartex" xmlns:cx8="http://schemas.microsoft.com/office/drawing/2016/5/14/chartex" xmlns:mc="http://schemas.openxmlformats.org/markup-compatibility/2006" xmlns:aink="http://schemas.microsoft.com/office/drawing/2016/ink" xmlns:am3d="http://schemas.microsoft.com/office/drawing/2017/model3d" xmlns:o="urn:schemas-microsoft-com:office:office" xmlns:oel="http://schemas.microsoft.com/office/2019/extlst" xmlns:r="http://schemas.openxmlformats.org/officeDocument/2006/relationships" xmlns:m="http://schemas.openxmlformats.org/officeDocument/2006/math" xmlns:v="urn:schemas-microsoft-com:vml" xmlns:wp14="http://schemas.microsoft.com/office/word/2010/wordprocessingDrawing" xmlns:wp="http://schemas.openxmlformats.org/drawingml/2006/wordprocessingDrawing" xmlns:w10="urn:schemas-microsoft-com:office:word" xmlns:w="http://schemas.openxmlformats.org/wordprocessingml/2006/main" xmlns:w14="http://schemas.microsoft.com/office/word/2010/wordml" xmlns:w15="http://schemas.microsoft.com/office/word/2012/wordml" xmlns:w16cex="http://schemas.microsoft.com/office/word/2018/wordml/cex" xmlns:w16cid="http://schemas.microsoft.com/office/word/2016/wordml/cid" xmlns:w16="http://schemas.microsoft.com/office/word/2018/wordml" xmlns:w16du="http://schemas.microsoft.com/office/word/2023/wordml/word16du" xmlns:w16sdtdh="http://schemas.microsoft.com/office/word/2020/wordml/sdtdatahash" xmlns:w16sdtfl="http://schemas.microsoft.com/office/word/2024/wordml/sdtformatlock" xmlns:w16se="http://schemas.microsoft.com/office/word/2015/wordml/symex" xmlns:wpg="http://schemas.microsoft.com/office/word/2010/wordprocessingGroup" xmlns:wpi="http://schemas.microsoft.com/office/word/2010/wordprocessingInk" xmlns:wne="http://schemas.microsoft.com/office/word/2006/wordml" xmlns:wps="http://schemas.microsoft.com/office/word/2010/wordprocessingShape" mc:Ignorable="w14 w15 w16se w16cid w16 w16cex w16sdtdh w16sdtfl w16du wp14">
+<w:hdr xmlns:wpc="http://schemas.microsoft.com/office/word/2010/wordprocessingCanvas" xmlns:cx="http://schemas.microsoft.com/office/drawing/2014/chartex" xmlns:cx1="http://schemas.microsoft.com/office/drawing/2015/9/8/chartex" xmlns:mc="http://schemas.openxmlformats.org/markup-compatibility/2006" xmlns:o="urn:schemas-microsoft-com:office:office" xmlns:r="http://schemas.openxmlformats.org/officeDocument/2006/relationships" xmlns:m="http://schemas.openxmlformats.org/officeDocument/2006/math" xmlns:v="urn:schemas-microsoft-com:vml" xmlns:wp14="http://schemas.microsoft.com/office/word/2010/wordprocessingDrawing" xmlns:wp="http://schemas.openxmlformats.org/drawingml/2006/wordprocessingDrawing" xmlns:w10="urn:schemas-microsoft-com:office:word" xmlns:w="http://schemas.openxmlformats.org/wordprocessingml/2006/main" xmlns:w14="http://schemas.microsoft.com/office/word/2010/wordml" xmlns:w15="http://schemas.microsoft.com/office/word/2012/wordml" xmlns:w16se="http://schemas.microsoft.com/office/word/2015/wordml/symex" xmlns:wpg="http://schemas.microsoft.com/office/word/2010/wordprocessingGroup" xmlns:wpi="http://schemas.microsoft.com/office/word/2010/wordprocessingInk" xmlns:wne="http://schemas.microsoft.com/office/word/2006/wordml" xmlns:wps="http://schemas.microsoft.com/office/word/2010/wordprocessingShape" mc:Ignorable="w14 w15 w16se wp14">
   <w:p>
     <w:pPr>
       <w:pStyle w:val="Header"/>
@@ -6237,7 +6388,7 @@
 </file>
 
 <file path=word/header3.xml><?xml version="1.0" encoding="utf-8"?>
-<w:hdr xmlns:wpc="http://schemas.microsoft.com/office/word/2010/wordprocessingCanvas" xmlns:cx="http://schemas.microsoft.com/office/drawing/2014/chartex" xmlns:cx1="http://schemas.microsoft.com/office/drawing/2015/9/8/chartex" xmlns:cx2="http://schemas.microsoft.com/office/drawing/2015/10/21/chartex" xmlns:cx3="http://schemas.microsoft.com/office/drawing/2016/5/9/chartex" xmlns:cx4="http://schemas.microsoft.com/office/drawing/2016/5/10/chartex" xmlns:cx5="http://schemas.microsoft.com/office/drawing/2016/5/11/chartex" xmlns:cx6="http://schemas.microsoft.com/office/drawing/2016/5/12/chartex" xmlns:cx7="http://schemas.microsoft.com/office/drawing/2016/5/13/chartex" xmlns:cx8="http://schemas.microsoft.com/office/drawing/2016/5/14/chartex" xmlns:mc="http://schemas.openxmlformats.org/markup-compatibility/2006" xmlns:aink="http://schemas.microsoft.com/office/drawing/2016/ink" xmlns:am3d="http://schemas.microsoft.com/office/drawing/2017/model3d" xmlns:o="urn:schemas-microsoft-com:office:office" xmlns:oel="http://schemas.microsoft.com/office/2019/extlst" xmlns:r="http://schemas.openxmlformats.org/officeDocument/2006/relationships" xmlns:m="http://schemas.openxmlformats.org/officeDocument/2006/math" xmlns:v="urn:schemas-microsoft-com:vml" xmlns:wp14="http://schemas.microsoft.com/office/word/2010/wordprocessingDrawing" xmlns:wp="http://schemas.openxmlformats.org/drawingml/2006/wordprocessingDrawing" xmlns:w10="urn:schemas-microsoft-com:office:word" xmlns:w="http://schemas.openxmlformats.org/wordprocessingml/2006/main" xmlns:w14="http://schemas.microsoft.com/office/word/2010/wordml" xmlns:w15="http://schemas.microsoft.com/office/word/2012/wordml" xmlns:w16cex="http://schemas.microsoft.com/office/word/2018/wordml/cex" xmlns:w16cid="http://schemas.microsoft.com/office/word/2016/wordml/cid" xmlns:w16="http://schemas.microsoft.com/office/word/2018/wordml" xmlns:w16du="http://schemas.microsoft.com/office/word/2023/wordml/word16du" xmlns:w16sdtdh="http://schemas.microsoft.com/office/word/2020/wordml/sdtdatahash" xmlns:w16sdtfl="http://schemas.microsoft.com/office/word/2024/wordml/sdtformatlock" xmlns:w16se="http://schemas.microsoft.com/office/word/2015/wordml/symex" xmlns:wpg="http://schemas.microsoft.com/office/word/2010/wordprocessingGroup" xmlns:wpi="http://schemas.microsoft.com/office/word/2010/wordprocessingInk" xmlns:wne="http://schemas.microsoft.com/office/word/2006/wordml" xmlns:wps="http://schemas.microsoft.com/office/word/2010/wordprocessingShape" mc:Ignorable="w14 w15 w16se w16cid w16 w16cex w16sdtdh w16sdtfl w16du wp14">
+<w:hdr xmlns:wpc="http://schemas.microsoft.com/office/word/2010/wordprocessingCanvas" xmlns:cx="http://schemas.microsoft.com/office/drawing/2014/chartex" xmlns:cx1="http://schemas.microsoft.com/office/drawing/2015/9/8/chartex" xmlns:mc="http://schemas.openxmlformats.org/markup-compatibility/2006" xmlns:o="urn:schemas-microsoft-com:office:office" xmlns:r="http://schemas.openxmlformats.org/officeDocument/2006/relationships" xmlns:m="http://schemas.openxmlformats.org/officeDocument/2006/math" xmlns:v="urn:schemas-microsoft-com:vml" xmlns:wp14="http://schemas.microsoft.com/office/word/2010/wordprocessingDrawing" xmlns:wp="http://schemas.openxmlformats.org/drawingml/2006/wordprocessingDrawing" xmlns:w10="urn:schemas-microsoft-com:office:word" xmlns:w="http://schemas.openxmlformats.org/wordprocessingml/2006/main" xmlns:w14="http://schemas.microsoft.com/office/word/2010/wordml" xmlns:w15="http://schemas.microsoft.com/office/word/2012/wordml" xmlns:w16se="http://schemas.microsoft.com/office/word/2015/wordml/symex" xmlns:wpg="http://schemas.microsoft.com/office/word/2010/wordprocessingGroup" xmlns:wpi="http://schemas.microsoft.com/office/word/2010/wordprocessingInk" xmlns:wne="http://schemas.microsoft.com/office/word/2006/wordml" xmlns:wps="http://schemas.microsoft.com/office/word/2010/wordprocessingShape" mc:Ignorable="w14 w15 w16se wp14">
   <w:p>
     <w:pPr>
       <w:pStyle w:val="Header"/>
@@ -6247,7 +6398,7 @@
 </file>
 
 <file path=word/header4.xml><?xml version="1.0" encoding="utf-8"?>
-<w:hdr xmlns:wpc="http://schemas.microsoft.com/office/word/2010/wordprocessingCanvas" xmlns:cx="http://schemas.microsoft.com/office/drawing/2014/chartex" xmlns:cx1="http://schemas.microsoft.com/office/drawing/2015/9/8/chartex" xmlns:cx2="http://schemas.microsoft.com/office/drawing/2015/10/21/chartex" xmlns:cx3="http://schemas.microsoft.com/office/drawing/2016/5/9/chartex" xmlns:cx4="http://schemas.microsoft.com/office/drawing/2016/5/10/chartex" xmlns:cx5="http://schemas.microsoft.com/office/drawing/2016/5/11/chartex" xmlns:cx6="http://schemas.microsoft.com/office/drawing/2016/5/12/chartex" xmlns:cx7="http://schemas.microsoft.com/office/drawing/2016/5/13/chartex" xmlns:cx8="http://schemas.microsoft.com/office/drawing/2016/5/14/chartex" xmlns:mc="http://schemas.openxmlformats.org/markup-compatibility/2006" xmlns:aink="http://schemas.microsoft.com/office/drawing/2016/ink" xmlns:am3d="http://schemas.microsoft.com/office/drawing/2017/model3d" xmlns:o="urn:schemas-microsoft-com:office:office" xmlns:oel="http://schemas.microsoft.com/office/2019/extlst" xmlns:r="http://schemas.openxmlformats.org/officeDocument/2006/relationships" xmlns:m="http://schemas.openxmlformats.org/officeDocument/2006/math" xmlns:v="urn:schemas-microsoft-com:vml" xmlns:wp14="http://schemas.microsoft.com/office/word/2010/wordprocessingDrawing" xmlns:wp="http://schemas.openxmlformats.org/drawingml/2006/wordprocessingDrawing" xmlns:w10="urn:schemas-microsoft-com:office:word" xmlns:w="http://schemas.openxmlformats.org/wordprocessingml/2006/main" xmlns:w14="http://schemas.microsoft.com/office/word/2010/wordml" xmlns:w15="http://schemas.microsoft.com/office/word/2012/wordml" xmlns:w16cex="http://schemas.microsoft.com/office/word/2018/wordml/cex" xmlns:w16cid="http://schemas.microsoft.com/office/word/2016/wordml/cid" xmlns:w16="http://schemas.microsoft.com/office/word/2018/wordml" xmlns:w16du="http://schemas.microsoft.com/office/word/2023/wordml/word16du" xmlns:w16sdtdh="http://schemas.microsoft.com/office/word/2020/wordml/sdtdatahash" xmlns:w16sdtfl="http://schemas.microsoft.com/office/word/2024/wordml/sdtformatlock" xmlns:w16se="http://schemas.microsoft.com/office/word/2015/wordml/symex" xmlns:wpg="http://schemas.microsoft.com/office/word/2010/wordprocessingGroup" xmlns:wpi="http://schemas.microsoft.com/office/word/2010/wordprocessingInk" xmlns:wne="http://schemas.microsoft.com/office/word/2006/wordml" xmlns:wps="http://schemas.microsoft.com/office/word/2010/wordprocessingShape" mc:Ignorable="w14 w15 w16se w16cid w16 w16cex w16sdtdh w16sdtfl w16du wp14">
+<w:hdr xmlns:wpc="http://schemas.microsoft.com/office/word/2010/wordprocessingCanvas" xmlns:cx="http://schemas.microsoft.com/office/drawing/2014/chartex" xmlns:cx1="http://schemas.microsoft.com/office/drawing/2015/9/8/chartex" xmlns:mc="http://schemas.openxmlformats.org/markup-compatibility/2006" xmlns:o="urn:schemas-microsoft-com:office:office" xmlns:r="http://schemas.openxmlformats.org/officeDocument/2006/relationships" xmlns:m="http://schemas.openxmlformats.org/officeDocument/2006/math" xmlns:v="urn:schemas-microsoft-com:vml" xmlns:wp14="http://schemas.microsoft.com/office/word/2010/wordprocessingDrawing" xmlns:wp="http://schemas.openxmlformats.org/drawingml/2006/wordprocessingDrawing" xmlns:w10="urn:schemas-microsoft-com:office:word" xmlns:w="http://schemas.openxmlformats.org/wordprocessingml/2006/main" xmlns:w14="http://schemas.microsoft.com/office/word/2010/wordml" xmlns:w15="http://schemas.microsoft.com/office/word/2012/wordml" xmlns:w16se="http://schemas.microsoft.com/office/word/2015/wordml/symex" xmlns:wpg="http://schemas.microsoft.com/office/word/2010/wordprocessingGroup" xmlns:wpi="http://schemas.microsoft.com/office/word/2010/wordprocessingInk" xmlns:wne="http://schemas.microsoft.com/office/word/2006/wordml" xmlns:wps="http://schemas.microsoft.com/office/word/2010/wordprocessingShape" mc:Ignorable="w14 w15 w16se wp14">
   <w:p>
     <w:pPr>
       <w:pStyle w:val="Header"/>
@@ -6370,7 +6521,7 @@
 </file>
 
 <file path=word/numbering.xml><?xml version="1.0" encoding="utf-8"?>
-<w:numbering xmlns:wpc="http://schemas.microsoft.com/office/word/2010/wordprocessingCanvas" xmlns:cx="http://schemas.microsoft.com/office/drawing/2014/chartex" xmlns:cx1="http://schemas.microsoft.com/office/drawing/2015/9/8/chartex" xmlns:cx2="http://schemas.microsoft.com/office/drawing/2015/10/21/chartex" xmlns:cx3="http://schemas.microsoft.com/office/drawing/2016/5/9/chartex" xmlns:cx4="http://schemas.microsoft.com/office/drawing/2016/5/10/chartex" xmlns:cx5="http://schemas.microsoft.com/office/drawing/2016/5/11/chartex" xmlns:cx6="http://schemas.microsoft.com/office/drawing/2016/5/12/chartex" xmlns:cx7="http://schemas.microsoft.com/office/drawing/2016/5/13/chartex" xmlns:cx8="http://schemas.microsoft.com/office/drawing/2016/5/14/chartex" xmlns:mc="http://schemas.openxmlformats.org/markup-compatibility/2006" xmlns:aink="http://schemas.microsoft.com/office/drawing/2016/ink" xmlns:am3d="http://schemas.microsoft.com/office/drawing/2017/model3d" xmlns:o="urn:schemas-microsoft-com:office:office" xmlns:oel="http://schemas.microsoft.com/office/2019/extlst" xmlns:r="http://schemas.openxmlformats.org/officeDocument/2006/relationships" xmlns:m="http://schemas.openxmlformats.org/officeDocument/2006/math" xmlns:v="urn:schemas-microsoft-com:vml" xmlns:wp14="http://schemas.microsoft.com/office/word/2010/wordprocessingDrawing" xmlns:wp="http://schemas.openxmlformats.org/drawingml/2006/wordprocessingDrawing" xmlns:w10="urn:schemas-microsoft-com:office:word" xmlns:w="http://schemas.openxmlformats.org/wordprocessingml/2006/main" xmlns:w14="http://schemas.microsoft.com/office/word/2010/wordml" xmlns:w15="http://schemas.microsoft.com/office/word/2012/wordml" xmlns:w16cex="http://schemas.microsoft.com/office/word/2018/wordml/cex" xmlns:w16cid="http://schemas.microsoft.com/office/word/2016/wordml/cid" xmlns:w16="http://schemas.microsoft.com/office/word/2018/wordml" xmlns:w16du="http://schemas.microsoft.com/office/word/2023/wordml/word16du" xmlns:w16sdtdh="http://schemas.microsoft.com/office/word/2020/wordml/sdtdatahash" xmlns:w16sdtfl="http://schemas.microsoft.com/office/word/2024/wordml/sdtformatlock" xmlns:w16se="http://schemas.microsoft.com/office/word/2015/wordml/symex" xmlns:wpg="http://schemas.microsoft.com/office/word/2010/wordprocessingGroup" xmlns:wpi="http://schemas.microsoft.com/office/word/2010/wordprocessingInk" xmlns:wne="http://schemas.microsoft.com/office/word/2006/wordml" xmlns:wps="http://schemas.microsoft.com/office/word/2010/wordprocessingShape" mc:Ignorable="w14 w15 w16se w16cid w16 w16cex w16sdtdh w16sdtfl w16du wp14">
+<w:numbering xmlns:wpc="http://schemas.microsoft.com/office/word/2010/wordprocessingCanvas" xmlns:cx="http://schemas.microsoft.com/office/drawing/2014/chartex" xmlns:cx1="http://schemas.microsoft.com/office/drawing/2015/9/8/chartex" xmlns:mc="http://schemas.openxmlformats.org/markup-compatibility/2006" xmlns:o="urn:schemas-microsoft-com:office:office" xmlns:r="http://schemas.openxmlformats.org/officeDocument/2006/relationships" xmlns:m="http://schemas.openxmlformats.org/officeDocument/2006/math" xmlns:v="urn:schemas-microsoft-com:vml" xmlns:wp14="http://schemas.microsoft.com/office/word/2010/wordprocessingDrawing" xmlns:wp="http://schemas.openxmlformats.org/drawingml/2006/wordprocessingDrawing" xmlns:w10="urn:schemas-microsoft-com:office:word" xmlns:w="http://schemas.openxmlformats.org/wordprocessingml/2006/main" xmlns:w14="http://schemas.microsoft.com/office/word/2010/wordml" xmlns:w15="http://schemas.microsoft.com/office/word/2012/wordml" xmlns:w16se="http://schemas.microsoft.com/office/word/2015/wordml/symex" xmlns:wpg="http://schemas.microsoft.com/office/word/2010/wordprocessingGroup" xmlns:wpi="http://schemas.microsoft.com/office/word/2010/wordprocessingInk" xmlns:wne="http://schemas.microsoft.com/office/word/2006/wordml" xmlns:wps="http://schemas.microsoft.com/office/word/2010/wordprocessingShape" mc:Ignorable="w14 w15 w16se wp14">
   <w:abstractNum w:abstractNumId="0" w15:restartNumberingAfterBreak="0">
     <w:nsid w:val="0C13702D"/>
     <w:multiLevelType w:val="hybridMultilevel"/>
@@ -7240,34 +7391,34 @@
       </w:pPr>
     </w:lvl>
   </w:abstractNum>
-  <w:num w:numId="1" w16cid:durableId="1692291707">
+  <w:num w:numId="1">
     <w:abstractNumId w:val="7"/>
   </w:num>
-  <w:num w:numId="2" w16cid:durableId="989021602">
+  <w:num w:numId="2">
     <w:abstractNumId w:val="6"/>
   </w:num>
-  <w:num w:numId="3" w16cid:durableId="1995062133">
+  <w:num w:numId="3">
     <w:abstractNumId w:val="5"/>
   </w:num>
-  <w:num w:numId="4" w16cid:durableId="740758591">
+  <w:num w:numId="4">
     <w:abstractNumId w:val="1"/>
   </w:num>
-  <w:num w:numId="5" w16cid:durableId="1124272702">
+  <w:num w:numId="5">
     <w:abstractNumId w:val="3"/>
   </w:num>
-  <w:num w:numId="6" w16cid:durableId="1035891888">
+  <w:num w:numId="6">
     <w:abstractNumId w:val="4"/>
   </w:num>
-  <w:num w:numId="7" w16cid:durableId="972055264">
+  <w:num w:numId="7">
     <w:abstractNumId w:val="0"/>
   </w:num>
-  <w:num w:numId="8" w16cid:durableId="1340041092">
+  <w:num w:numId="8">
     <w:abstractNumId w:val="8"/>
   </w:num>
-  <w:num w:numId="9" w16cid:durableId="1905096160">
+  <w:num w:numId="9">
     <w:abstractNumId w:val="2"/>
   </w:num>
-  <w:num w:numId="10" w16cid:durableId="649486228">
+  <w:num w:numId="10">
     <w:abstractNumId w:val="0"/>
     <w:lvlOverride w:ilvl="0">
       <w:startOverride w:val="1"/>
@@ -7302,7 +7453,7 @@
 </file>
 
 <file path=word/styles.xml><?xml version="1.0" encoding="utf-8"?>
-<w:styles xmlns:mc="http://schemas.openxmlformats.org/markup-compatibility/2006" xmlns:r="http://schemas.openxmlformats.org/officeDocument/2006/relationships" xmlns:w="http://schemas.openxmlformats.org/wordprocessingml/2006/main" xmlns:w14="http://schemas.microsoft.com/office/word/2010/wordml" xmlns:w15="http://schemas.microsoft.com/office/word/2012/wordml" xmlns:w16cex="http://schemas.microsoft.com/office/word/2018/wordml/cex" xmlns:w16cid="http://schemas.microsoft.com/office/word/2016/wordml/cid" xmlns:w16="http://schemas.microsoft.com/office/word/2018/wordml" xmlns:w16du="http://schemas.microsoft.com/office/word/2023/wordml/word16du" xmlns:w16sdtdh="http://schemas.microsoft.com/office/word/2020/wordml/sdtdatahash" xmlns:w16sdtfl="http://schemas.microsoft.com/office/word/2024/wordml/sdtformatlock" xmlns:w16se="http://schemas.microsoft.com/office/word/2015/wordml/symex" mc:Ignorable="w14 w15 w16se w16cid w16 w16cex w16sdtdh w16sdtfl w16du">
+<w:styles xmlns:mc="http://schemas.openxmlformats.org/markup-compatibility/2006" xmlns:r="http://schemas.openxmlformats.org/officeDocument/2006/relationships" xmlns:w="http://schemas.openxmlformats.org/wordprocessingml/2006/main" xmlns:w14="http://schemas.microsoft.com/office/word/2010/wordml" xmlns:w15="http://schemas.microsoft.com/office/word/2012/wordml" xmlns:w16se="http://schemas.microsoft.com/office/word/2015/wordml/symex" mc:Ignorable="w14 w15 w16se">
   <w:docDefaults>
     <w:rPrDefault>
       <w:rPr>
@@ -7318,7 +7469,7 @@
       </w:pPr>
     </w:pPrDefault>
   </w:docDefaults>
-  <w:latentStyles w:defLockedState="0" w:defUIPriority="99" w:defSemiHidden="0" w:defUnhideWhenUsed="0" w:defQFormat="0" w:count="376">
+  <w:latentStyles w:defLockedState="0" w:defUIPriority="99" w:defSemiHidden="0" w:defUnhideWhenUsed="0" w:defQFormat="0" w:count="371">
     <w:lsdException w:name="Normal" w:uiPriority="0" w:qFormat="1"/>
     <w:lsdException w:name="heading 1" w:uiPriority="9" w:qFormat="1"/>
     <w:lsdException w:name="heading 2" w:semiHidden="1" w:uiPriority="9" w:unhideWhenUsed="1" w:qFormat="1"/>
@@ -7690,11 +7841,6 @@
     <w:lsdException w:name="List Table 5 Dark Accent 6" w:uiPriority="50"/>
     <w:lsdException w:name="List Table 6 Colorful Accent 6" w:uiPriority="51"/>
     <w:lsdException w:name="List Table 7 Colorful Accent 6" w:uiPriority="52"/>
-    <w:lsdException w:name="Mention" w:semiHidden="1" w:unhideWhenUsed="1"/>
-    <w:lsdException w:name="Smart Hyperlink" w:semiHidden="1" w:unhideWhenUsed="1"/>
-    <w:lsdException w:name="Hashtag" w:semiHidden="1" w:unhideWhenUsed="1"/>
-    <w:lsdException w:name="Unresolved Mention" w:semiHidden="1" w:unhideWhenUsed="1"/>
-    <w:lsdException w:name="Smart Link" w:semiHidden="1" w:unhideWhenUsed="1"/>
   </w:latentStyles>
   <w:style w:type="paragraph" w:default="1" w:styleId="Normal">
     <w:name w:val="Normal"/>
@@ -8312,7 +8458,7 @@
 </file>
 
 <file path=customXml/itemProps1.xml><?xml version="1.0" encoding="utf-8"?>
-<ds:datastoreItem xmlns:ds="http://schemas.openxmlformats.org/officeDocument/2006/customXml" ds:itemID="{544A67F4-A2B1-44D4-93EF-B9C4E5E52D69}">
+<ds:datastoreItem xmlns:ds="http://schemas.openxmlformats.org/officeDocument/2006/customXml" ds:itemID="{581D2054-F991-4EE5-AB89-099811850FAA}">
   <ds:schemaRefs>
     <ds:schemaRef ds:uri="http://schemas.openxmlformats.org/officeDocument/2006/bibliography"/>
   </ds:schemaRefs>

</xml_diff>

<commit_message>
as of now pending automation to upload raw & transcribed PDFs
</commit_message>
<xml_diff>
--- a/templates/FU_TEMPLATE_Klickovich.docx
+++ b/templates/FU_TEMPLATE_Klickovich.docx
@@ -543,8 +543,6 @@
         </w:rPr>
         <w:t xml:space="preserve">:  </w:t>
       </w:r>
-      <w:bookmarkStart w:id="0" w:name="_GoBack"/>
-      <w:bookmarkEnd w:id="0"/>
       <w:r>
         <w:rPr>
           <w:rFonts w:asciiTheme="minorHAnsi" w:hAnsiTheme="minorHAnsi" w:cstheme="minorHAnsi"/>
@@ -4557,35 +4555,14 @@
       <w:pPr>
         <w:pStyle w:val="NoSpacing"/>
         <w:spacing w:line="276" w:lineRule="auto"/>
-        <w:jc w:val="both"/>
-        <w:rPr>
-          <w:rFonts w:asciiTheme="minorHAnsi" w:hAnsiTheme="minorHAnsi" w:cstheme="minorHAnsi"/>
-        </w:rPr>
-      </w:pPr>
-      <w:r>
-        <w:rPr>
-          <w:rFonts w:asciiTheme="minorHAnsi" w:hAnsiTheme="minorHAnsi" w:cstheme="minorHAnsi"/>
-          <w:b/>
-        </w:rPr>
-        <w:t>ASSESSMENT</w:t>
-      </w:r>
-      <w:r>
-        <w:rPr>
-          <w:rFonts w:asciiTheme="minorHAnsi" w:hAnsiTheme="minorHAnsi" w:cstheme="minorHAnsi"/>
-        </w:rPr>
-        <w:t>:</w:t>
-      </w:r>
-    </w:p>
-    <w:p>
-      <w:pPr>
-        <w:pStyle w:val="NoSpacing"/>
-        <w:spacing w:line="276" w:lineRule="auto"/>
-        <w:rPr>
-          <w:rFonts w:asciiTheme="minorHAnsi" w:hAnsiTheme="minorHAnsi" w:cstheme="minorHAnsi"/>
-          <w:sz w:val="20"/>
-          <w:szCs w:val="20"/>
-        </w:rPr>
-      </w:pPr>
+        <w:rPr>
+          <w:rFonts w:asciiTheme="minorHAnsi" w:hAnsiTheme="minorHAnsi" w:cstheme="minorHAnsi"/>
+          <w:sz w:val="20"/>
+          <w:szCs w:val="20"/>
+        </w:rPr>
+      </w:pPr>
+      <w:bookmarkStart w:id="0" w:name="_GoBack"/>
+      <w:bookmarkEnd w:id="0"/>
       <w:r>
         <w:rPr>
           <w:rFonts w:asciiTheme="minorHAnsi" w:hAnsiTheme="minorHAnsi" w:cstheme="minorHAnsi"/>
@@ -4736,7 +4713,6 @@
           <w:sz w:val="20"/>
           <w:szCs w:val="20"/>
         </w:rPr>
-        <w:lastRenderedPageBreak/>
         <w:t>{{</w:t>
       </w:r>
       <w:proofErr w:type="spellStart"/>
@@ -4775,6 +4751,7 @@
           <w:rFonts w:asciiTheme="minorHAnsi" w:hAnsiTheme="minorHAnsi" w:cstheme="minorHAnsi"/>
           <w:sz w:val="20"/>
         </w:rPr>
+        <w:lastRenderedPageBreak/>
         <w:t xml:space="preserve">F/u Review </w:t>
       </w:r>
       <w:r>
@@ -5781,6 +5758,7 @@
           <w:b/>
           <w:sz w:val="20"/>
         </w:rPr>
+        <w:lastRenderedPageBreak/>
         <w:t>This document(s) was dictated, transcribed, but not read and is subject to review and confirmation.  Please contact the author if you have any concerns/clarifications.</w:t>
       </w:r>
     </w:p>
@@ -8458,7 +8436,7 @@
 </file>
 
 <file path=customXml/itemProps1.xml><?xml version="1.0" encoding="utf-8"?>
-<ds:datastoreItem xmlns:ds="http://schemas.openxmlformats.org/officeDocument/2006/customXml" ds:itemID="{581D2054-F991-4EE5-AB89-099811850FAA}">
+<ds:datastoreItem xmlns:ds="http://schemas.openxmlformats.org/officeDocument/2006/customXml" ds:itemID="{F6064DA7-5360-40B4-8DD4-65F2125970C3}">
   <ds:schemaRefs>
     <ds:schemaRef ds:uri="http://schemas.openxmlformats.org/officeDocument/2006/bibliography"/>
   </ds:schemaRefs>

</xml_diff>